<commit_message>
Modifying the Visio and Word documents for the proposal.
</commit_message>
<xml_diff>
--- a/AccessIntegrity/eCash-VecnaIntegrationEstimate.docx
+++ b/AccessIntegrity/eCash-VecnaIntegrationEstimate.docx
@@ -1,11 +1,15 @@
 
 <file path=word/document.xml><?xml version="1.0" encoding="utf-8"?>
-<w:document xmlns:wpc="http://schemas.microsoft.com/office/word/2010/wordprocessingCanvas" xmlns:mc="http://schemas.openxmlformats.org/markup-compatibility/2006" xmlns:o="urn:schemas-microsoft-com:office:office" xmlns:r="http://schemas.openxmlformats.org/officeDocument/2006/relationships" xmlns:m="http://schemas.openxmlformats.org/officeDocument/2006/math" xmlns:v="urn:schemas-microsoft-com:vml" xmlns:wp14="http://schemas.microsoft.com/office/word/2010/wordprocessingDrawing" xmlns:wp="http://schemas.openxmlformats.org/drawingml/2006/wordprocessingDrawing" xmlns:w10="urn:schemas-microsoft-com:office:word" xmlns:w="http://schemas.openxmlformats.org/wordprocessingml/2006/main" xmlns:w14="http://schemas.microsoft.com/office/word/2010/wordml" xmlns:w15="http://schemas.microsoft.com/office/word/2012/wordml" xmlns:wpg="http://schemas.microsoft.com/office/word/2010/wordprocessingGroup" xmlns:wpi="http://schemas.microsoft.com/office/word/2010/wordprocessingInk" xmlns:wne="http://schemas.microsoft.com/office/word/2006/wordml" xmlns:wps="http://schemas.microsoft.com/office/word/2010/wordprocessingShape" mc:Ignorable="w14 w15 wp14">
+<w:document xmlns:wpc="http://schemas.microsoft.com/office/word/2010/wordprocessingCanvas" xmlns:mc="http://schemas.openxmlformats.org/markup-compatibility/2006" xmlns:o="urn:schemas-microsoft-com:office:office" xmlns:r="http://schemas.openxmlformats.org/officeDocument/2006/relationships" xmlns:m="http://schemas.openxmlformats.org/officeDocument/2006/math" xmlns:v="urn:schemas-microsoft-com:vml" xmlns:wp14="http://schemas.microsoft.com/office/word/2010/wordprocessingDrawing" xmlns:wp="http://schemas.openxmlformats.org/drawingml/2006/wordprocessingDrawing" xmlns:w10="urn:schemas-microsoft-com:office:word" xmlns:w="http://schemas.openxmlformats.org/wordprocessingml/2006/main" xmlns:w14="http://schemas.microsoft.com/office/word/2010/wordml" xmlns:wpg="http://schemas.microsoft.com/office/word/2010/wordprocessingGroup" xmlns:wpi="http://schemas.microsoft.com/office/word/2010/wordprocessingInk" xmlns:wne="http://schemas.microsoft.com/office/word/2006/wordml" xmlns:wps="http://schemas.microsoft.com/office/word/2010/wordprocessingShape" mc:Ignorable="w14 wp14">
   <w:background w:color="FFFFFF"/>
   <w:body>
     <w:p>
       <w:pPr>
         <w:widowControl w:val="0"/>
+        <w:rPr>
+          <w:sz w:val="18"/>
+          <w:szCs w:val="18"/>
+        </w:rPr>
       </w:pPr>
       <w:r>
         <w:rPr>
@@ -25,29 +29,42 @@
           <w:sz w:val="18"/>
         </w:rPr>
         <w:tab/>
+      </w:r>
+      <w:r>
+        <w:rPr>
+          <w:sz w:val="18"/>
+          <w:szCs w:val="18"/>
+        </w:rPr>
         <w:t>February 19, 2014</w:t>
       </w:r>
     </w:p>
     <w:p>
       <w:pPr>
         <w:widowControl w:val="0"/>
+        <w:rPr>
+          <w:sz w:val="18"/>
+          <w:szCs w:val="18"/>
+        </w:rPr>
       </w:pPr>
       <w:r>
         <w:rPr>
           <w:b/>
           <w:sz w:val="18"/>
+          <w:szCs w:val="18"/>
         </w:rPr>
         <w:t>Author:</w:t>
       </w:r>
       <w:r>
         <w:rPr>
           <w:sz w:val="18"/>
+          <w:szCs w:val="18"/>
         </w:rPr>
         <w:tab/>
       </w:r>
       <w:r>
         <w:rPr>
           <w:sz w:val="18"/>
+          <w:szCs w:val="18"/>
         </w:rPr>
         <w:tab/>
         <w:t>Todd Meinershagen</w:t>
@@ -56,30 +73,30 @@
     <w:p>
       <w:pPr>
         <w:widowControl w:val="0"/>
+        <w:rPr>
+          <w:sz w:val="18"/>
+          <w:szCs w:val="18"/>
+        </w:rPr>
       </w:pPr>
       <w:r>
         <w:rPr>
           <w:b/>
           <w:sz w:val="18"/>
+          <w:szCs w:val="18"/>
         </w:rPr>
-        <w:t>Title</w:t>
-      </w:r>
-      <w:r>
-        <w:rPr>
-          <w:b/>
-          <w:sz w:val="18"/>
-        </w:rPr>
-        <w:t>:</w:t>
+        <w:t>Title:</w:t>
       </w:r>
       <w:r>
         <w:rPr>
           <w:sz w:val="18"/>
+          <w:szCs w:val="18"/>
         </w:rPr>
         <w:tab/>
       </w:r>
       <w:r>
         <w:rPr>
           <w:sz w:val="18"/>
+          <w:szCs w:val="18"/>
         </w:rPr>
         <w:tab/>
         <w:t>eCash Vecna Integration Estimate</w:t>
@@ -88,6 +105,10 @@
     <w:p>
       <w:pPr>
         <w:widowControl w:val="0"/>
+        <w:rPr>
+          <w:sz w:val="18"/>
+          <w:szCs w:val="18"/>
+        </w:rPr>
       </w:pPr>
     </w:p>
     <w:p>
@@ -98,11 +119,16 @@
           <w:ilvl w:val="0"/>
           <w:numId w:val="4"/>
         </w:numPr>
+        <w:rPr>
+          <w:sz w:val="18"/>
+          <w:szCs w:val="18"/>
+        </w:rPr>
       </w:pPr>
       <w:r>
         <w:rPr>
           <w:b/>
           <w:sz w:val="18"/>
+          <w:szCs w:val="18"/>
         </w:rPr>
         <w:t>Overview</w:t>
       </w:r>
@@ -112,6 +138,10 @@
         <w:pStyle w:val="ListParagraph"/>
         <w:widowControl w:val="0"/>
         <w:ind w:left="1080"/>
+        <w:rPr>
+          <w:sz w:val="18"/>
+          <w:szCs w:val="18"/>
+        </w:rPr>
       </w:pPr>
     </w:p>
     <w:p>
@@ -133,13 +163,25 @@
     <w:p>
       <w:pPr>
         <w:widowControl w:val="0"/>
+        <w:rPr>
+          <w:sz w:val="18"/>
+          <w:szCs w:val="18"/>
+        </w:rPr>
       </w:pPr>
     </w:p>
     <w:p>
       <w:pPr>
         <w:widowControl w:val="0"/>
+        <w:rPr>
+          <w:sz w:val="18"/>
+          <w:szCs w:val="18"/>
+        </w:rPr>
       </w:pPr>
       <w:r>
+        <w:rPr>
+          <w:sz w:val="18"/>
+          <w:szCs w:val="18"/>
+        </w:rPr>
         <w:object w:dxaOrig="14101" w:dyaOrig="9240">
           <v:shapetype id="_x0000_t75" coordsize="21600,21600" o:spt="75" o:preferrelative="t" path="m@4@5l@4@11@9@11@9@5xe" filled="f" stroked="f">
             <v:stroke joinstyle="miter"/>
@@ -161,15 +203,19 @@
             <o:lock v:ext="edit" aspectratio="t"/>
           </v:shapetype>
           <v:shape id="_x0000_i1025" type="#_x0000_t75" style="width:467.25pt;height:306pt" o:ole="">
-            <v:imagedata r:id="rId5" o:title=""/>
+            <v:imagedata r:id="rId6" o:title=""/>
           </v:shape>
-          <o:OLEObject Type="Embed" ProgID="Visio.Drawing.15" ShapeID="_x0000_i1025" DrawAspect="Content" ObjectID="_1454305287" r:id="rId6"/>
+          <o:OLEObject Type="Embed" ProgID="Visio.Drawing.15" ShapeID="_x0000_i1025" DrawAspect="Content" ObjectID="_1454320863" r:id="rId7"/>
         </w:object>
       </w:r>
     </w:p>
     <w:p>
       <w:pPr>
         <w:widowControl w:val="0"/>
+        <w:rPr>
+          <w:sz w:val="18"/>
+          <w:szCs w:val="18"/>
+        </w:rPr>
       </w:pPr>
     </w:p>
     <w:p>
@@ -180,23 +226,58 @@
           <w:ilvl w:val="0"/>
           <w:numId w:val="4"/>
         </w:numPr>
+        <w:rPr>
+          <w:sz w:val="18"/>
+          <w:szCs w:val="18"/>
+        </w:rPr>
       </w:pPr>
       <w:r>
         <w:rPr>
           <w:b/>
           <w:sz w:val="18"/>
+          <w:szCs w:val="18"/>
         </w:rPr>
         <w:t>Effort</w:t>
       </w:r>
+      <w:r>
+        <w:rPr>
+          <w:b/>
+          <w:sz w:val="18"/>
+          <w:szCs w:val="18"/>
+        </w:rPr>
+        <w:t xml:space="preserve"> </w:t>
+      </w:r>
     </w:p>
     <w:p>
       <w:pPr>
+        <w:pStyle w:val="ListParagraph"/>
         <w:widowControl w:val="0"/>
+        <w:ind w:left="1080"/>
+        <w:rPr>
+          <w:sz w:val="18"/>
+          <w:szCs w:val="18"/>
+        </w:rPr>
+      </w:pPr>
+      <w:r>
+        <w:rPr>
+          <w:sz w:val="18"/>
+          <w:szCs w:val="18"/>
+        </w:rPr>
+        <w:t>(8 points = team * 2 weeks based on yearly planning)</w:t>
+      </w:r>
+    </w:p>
+    <w:p>
+      <w:pPr>
+        <w:widowControl w:val="0"/>
+        <w:rPr>
+          <w:sz w:val="18"/>
+          <w:szCs w:val="18"/>
+        </w:rPr>
       </w:pPr>
     </w:p>
     <w:tbl>
       <w:tblPr>
-        <w:tblW w:w="9360" w:type="dxa"/>
+        <w:tblW w:w="10665" w:type="dxa"/>
         <w:tblInd w:w="90" w:type="dxa"/>
         <w:tblBorders>
           <w:top w:val="single" w:sz="8" w:space="0" w:color="000000"/>
@@ -217,14 +298,13 @@
         <w:gridCol w:w="1905"/>
         <w:gridCol w:w="6150"/>
         <w:gridCol w:w="1305"/>
+        <w:gridCol w:w="1305"/>
       </w:tblGrid>
       <w:tr>
-        <w:tblPrEx>
-          <w:tblCellMar>
-            <w:top w:w="0" w:type="dxa"/>
-            <w:bottom w:w="0" w:type="dxa"/>
-          </w:tblCellMar>
-        </w:tblPrEx>
+        <w:trPr>
+          <w:cantSplit/>
+          <w:tblHeader/>
+        </w:trPr>
         <w:tc>
           <w:tcPr>
             <w:tcW w:w="1905" w:type="dxa"/>
@@ -239,11 +319,16 @@
             <w:pPr>
               <w:widowControl w:val="0"/>
               <w:spacing w:line="240" w:lineRule="auto"/>
+              <w:rPr>
+                <w:sz w:val="18"/>
+                <w:szCs w:val="18"/>
+              </w:rPr>
             </w:pPr>
             <w:r>
               <w:rPr>
                 <w:b/>
                 <w:sz w:val="18"/>
+                <w:szCs w:val="18"/>
               </w:rPr>
               <w:t>Feature</w:t>
             </w:r>
@@ -263,11 +348,16 @@
             <w:pPr>
               <w:widowControl w:val="0"/>
               <w:spacing w:line="240" w:lineRule="auto"/>
+              <w:rPr>
+                <w:sz w:val="18"/>
+                <w:szCs w:val="18"/>
+              </w:rPr>
             </w:pPr>
             <w:r>
               <w:rPr>
                 <w:b/>
                 <w:sz w:val="18"/>
+                <w:szCs w:val="18"/>
               </w:rPr>
               <w:t>Description</w:t>
             </w:r>
@@ -276,6 +366,30 @@
         <w:tc>
           <w:tcPr>
             <w:tcW w:w="1305" w:type="dxa"/>
+          </w:tcPr>
+          <w:p>
+            <w:pPr>
+              <w:widowControl w:val="0"/>
+              <w:spacing w:line="240" w:lineRule="auto"/>
+              <w:rPr>
+                <w:b/>
+                <w:sz w:val="18"/>
+                <w:szCs w:val="18"/>
+              </w:rPr>
+            </w:pPr>
+            <w:r>
+              <w:rPr>
+                <w:b/>
+                <w:sz w:val="18"/>
+                <w:szCs w:val="18"/>
+              </w:rPr>
+              <w:t>Team</w:t>
+            </w:r>
+          </w:p>
+        </w:tc>
+        <w:tc>
+          <w:tcPr>
+            <w:tcW w:w="1305" w:type="dxa"/>
             <w:tcMar>
               <w:top w:w="100" w:type="dxa"/>
               <w:left w:w="100" w:type="dxa"/>
@@ -287,11 +401,16 @@
             <w:pPr>
               <w:widowControl w:val="0"/>
               <w:spacing w:line="240" w:lineRule="auto"/>
+              <w:rPr>
+                <w:sz w:val="18"/>
+                <w:szCs w:val="18"/>
+              </w:rPr>
             </w:pPr>
             <w:r>
               <w:rPr>
                 <w:b/>
                 <w:sz w:val="18"/>
+                <w:szCs w:val="18"/>
               </w:rPr>
               <w:t>Points</w:t>
             </w:r>
@@ -299,12 +418,6 @@
         </w:tc>
       </w:tr>
       <w:tr>
-        <w:tblPrEx>
-          <w:tblCellMar>
-            <w:top w:w="0" w:type="dxa"/>
-            <w:bottom w:w="0" w:type="dxa"/>
-          </w:tblCellMar>
-        </w:tblPrEx>
         <w:tc>
           <w:tcPr>
             <w:tcW w:w="1905" w:type="dxa"/>
@@ -319,12 +432,17 @@
             <w:pPr>
               <w:widowControl w:val="0"/>
               <w:spacing w:line="240" w:lineRule="auto"/>
-            </w:pPr>
-            <w:r>
-              <w:rPr>
-                <w:sz w:val="18"/>
-              </w:rPr>
-              <w:t>Modify Contract</w:t>
+              <w:rPr>
+                <w:sz w:val="18"/>
+                <w:szCs w:val="18"/>
+              </w:rPr>
+            </w:pPr>
+            <w:r>
+              <w:rPr>
+                <w:sz w:val="18"/>
+                <w:szCs w:val="18"/>
+              </w:rPr>
+              <w:t>Modify Interface (Contract)</w:t>
             </w:r>
           </w:p>
         </w:tc>
@@ -350,11 +468,13 @@
               <w:contextualSpacing/>
               <w:rPr>
                 <w:sz w:val="18"/>
-              </w:rPr>
-            </w:pPr>
-            <w:r>
-              <w:rPr>
-                <w:sz w:val="18"/>
+                <w:szCs w:val="18"/>
+              </w:rPr>
+            </w:pPr>
+            <w:r>
+              <w:rPr>
+                <w:sz w:val="18"/>
+                <w:szCs w:val="18"/>
               </w:rPr>
               <w:t>Input - hide a Boolean property on the current contract that indicates whether or not to save credit card info</w:t>
             </w:r>
@@ -371,11 +491,13 @@
               <w:contextualSpacing/>
               <w:rPr>
                 <w:sz w:val="18"/>
-              </w:rPr>
-            </w:pPr>
-            <w:r>
-              <w:rPr>
-                <w:sz w:val="18"/>
+                <w:szCs w:val="18"/>
+              </w:rPr>
+            </w:pPr>
+            <w:r>
+              <w:rPr>
+                <w:sz w:val="18"/>
+                <w:szCs w:val="18"/>
               </w:rPr>
               <w:t>Input - add the ability to send metadata such as terminal/kiosk</w:t>
             </w:r>
@@ -392,31 +514,15 @@
               <w:contextualSpacing/>
               <w:rPr>
                 <w:sz w:val="18"/>
-              </w:rPr>
-            </w:pPr>
-            <w:r>
-              <w:rPr>
-                <w:sz w:val="18"/>
-              </w:rPr>
-              <w:t>Output –</w:t>
-            </w:r>
-            <w:r>
-              <w:rPr>
-                <w:sz w:val="18"/>
-              </w:rPr>
-              <w:t xml:space="preserve"> Transaction </w:t>
-            </w:r>
-            <w:r>
-              <w:rPr>
-                <w:sz w:val="18"/>
-              </w:rPr>
-              <w:t>Id should not be null able</w:t>
-            </w:r>
-            <w:r>
-              <w:rPr>
-                <w:sz w:val="18"/>
-              </w:rPr>
-              <w:t>; all transactions should have one despite failure or success.</w:t>
+                <w:szCs w:val="18"/>
+              </w:rPr>
+            </w:pPr>
+            <w:r>
+              <w:rPr>
+                <w:sz w:val="18"/>
+                <w:szCs w:val="18"/>
+              </w:rPr>
+              <w:t>Output – Transaction Id should not be null able; all transactions should have one despite failure or success.</w:t>
             </w:r>
           </w:p>
           <w:p>
@@ -431,107 +537,66 @@
               <w:contextualSpacing/>
               <w:rPr>
                 <w:sz w:val="18"/>
-              </w:rPr>
-            </w:pPr>
-            <w:r>
-              <w:rPr>
-                <w:sz w:val="18"/>
-              </w:rPr>
-              <w:t>Faults - need to create explicit faults/status codes rather than return default faul</w:t>
-            </w:r>
-            <w:r>
-              <w:rPr>
-                <w:sz w:val="18"/>
-              </w:rPr>
-              <w:t>t with exception details; logging</w:t>
-            </w:r>
-          </w:p>
-        </w:tc>
-        <w:tc>
-          <w:tcPr>
-            <w:tcW w:w="1305" w:type="dxa"/>
-            <w:tcMar>
-              <w:top w:w="100" w:type="dxa"/>
-              <w:left w:w="100" w:type="dxa"/>
-              <w:bottom w:w="100" w:type="dxa"/>
-              <w:right w:w="100" w:type="dxa"/>
-            </w:tcMar>
-          </w:tcPr>
-          <w:p>
-            <w:pPr>
-              <w:widowControl w:val="0"/>
-              <w:spacing w:line="240" w:lineRule="auto"/>
-            </w:pPr>
-            <w:r>
-              <w:rPr>
-                <w:sz w:val="18"/>
-              </w:rPr>
-              <w:t>8 points</w:t>
-            </w:r>
-          </w:p>
-        </w:tc>
-      </w:tr>
-      <w:tr>
-        <w:tblPrEx>
-          <w:tblCellMar>
-            <w:top w:w="0" w:type="dxa"/>
-            <w:bottom w:w="0" w:type="dxa"/>
-          </w:tblCellMar>
-        </w:tblPrEx>
-        <w:tc>
-          <w:tcPr>
-            <w:tcW w:w="1905" w:type="dxa"/>
-            <w:tcMar>
-              <w:top w:w="100" w:type="dxa"/>
-              <w:left w:w="100" w:type="dxa"/>
-              <w:bottom w:w="100" w:type="dxa"/>
-              <w:right w:w="100" w:type="dxa"/>
-            </w:tcMar>
-          </w:tcPr>
-          <w:p>
-            <w:pPr>
-              <w:widowControl w:val="0"/>
-              <w:spacing w:line="240" w:lineRule="auto"/>
-            </w:pPr>
-            <w:r>
-              <w:rPr>
-                <w:sz w:val="18"/>
-              </w:rPr>
-              <w:t>Security</w:t>
-            </w:r>
-          </w:p>
-        </w:tc>
-        <w:tc>
-          <w:tcPr>
-            <w:tcW w:w="6150" w:type="dxa"/>
-            <w:tcMar>
-              <w:top w:w="100" w:type="dxa"/>
-              <w:left w:w="100" w:type="dxa"/>
-              <w:bottom w:w="100" w:type="dxa"/>
-              <w:right w:w="100" w:type="dxa"/>
-            </w:tcMar>
-          </w:tcPr>
+                <w:szCs w:val="18"/>
+              </w:rPr>
+            </w:pPr>
+            <w:r>
+              <w:rPr>
+                <w:sz w:val="18"/>
+                <w:szCs w:val="18"/>
+              </w:rPr>
+              <w:t>Faults - need to create explicit faults/status codes rather than return default fault with exception details; logging</w:t>
+            </w:r>
+          </w:p>
           <w:p>
             <w:pPr>
               <w:widowControl w:val="0"/>
               <w:numPr>
                 <w:ilvl w:val="0"/>
-                <w:numId w:val="1"/>
+                <w:numId w:val="2"/>
               </w:numPr>
               <w:spacing w:line="240" w:lineRule="auto"/>
               <w:ind w:hanging="359"/>
               <w:contextualSpacing/>
               <w:rPr>
                 <w:sz w:val="18"/>
-              </w:rPr>
-            </w:pPr>
-            <w:bookmarkStart w:id="0" w:name="_GoBack"/>
-            <w:bookmarkEnd w:id="0"/>
+                <w:szCs w:val="18"/>
+              </w:rPr>
+            </w:pPr>
+            <w:r>
+              <w:rPr>
+                <w:sz w:val="18"/>
+                <w:szCs w:val="18"/>
+              </w:rPr>
+              <w:t>Regression test eCash service</w:t>
+            </w:r>
           </w:p>
         </w:tc>
         <w:tc>
           <w:tcPr>
             <w:tcW w:w="1305" w:type="dxa"/>
+          </w:tcPr>
+          <w:p>
+            <w:pPr>
+              <w:widowControl w:val="0"/>
+              <w:spacing w:line="240" w:lineRule="auto"/>
+              <w:rPr>
+                <w:sz w:val="18"/>
+                <w:szCs w:val="18"/>
+              </w:rPr>
+            </w:pPr>
+            <w:r>
+              <w:rPr>
+                <w:sz w:val="18"/>
+                <w:szCs w:val="18"/>
+              </w:rPr>
+              <w:t>AI Services</w:t>
+            </w:r>
+          </w:p>
+        </w:tc>
+        <w:tc>
+          <w:tcPr>
+            <w:tcW w:w="1305" w:type="dxa"/>
             <w:tcMar>
               <w:top w:w="100" w:type="dxa"/>
               <w:left w:w="100" w:type="dxa"/>
@@ -543,17 +608,32 @@
             <w:pPr>
               <w:widowControl w:val="0"/>
               <w:spacing w:line="240" w:lineRule="auto"/>
-            </w:pPr>
+              <w:rPr>
+                <w:sz w:val="18"/>
+                <w:szCs w:val="18"/>
+              </w:rPr>
+            </w:pPr>
+            <w:r>
+              <w:rPr>
+                <w:sz w:val="18"/>
+                <w:szCs w:val="18"/>
+              </w:rPr>
+              <w:t>3</w:t>
+            </w:r>
+            <w:r>
+              <w:rPr>
+                <w:sz w:val="18"/>
+                <w:szCs w:val="18"/>
+              </w:rPr>
+              <w:t xml:space="preserve"> points</w:t>
+            </w:r>
           </w:p>
         </w:tc>
       </w:tr>
       <w:tr>
-        <w:tblPrEx>
-          <w:tblCellMar>
-            <w:top w:w="0" w:type="dxa"/>
-            <w:bottom w:w="0" w:type="dxa"/>
-          </w:tblCellMar>
-        </w:tblPrEx>
+        <w:trPr>
+          <w:cantSplit/>
+        </w:trPr>
         <w:tc>
           <w:tcPr>
             <w:tcW w:w="1905" w:type="dxa"/>
@@ -568,13 +648,34 @@
             <w:pPr>
               <w:widowControl w:val="0"/>
               <w:spacing w:line="240" w:lineRule="auto"/>
-            </w:pPr>
-            <w:r>
-              <w:rPr>
-                <w:sz w:val="18"/>
-              </w:rPr>
-              <w:lastRenderedPageBreak/>
-              <w:t>Deployment</w:t>
+              <w:rPr>
+                <w:sz w:val="18"/>
+                <w:szCs w:val="18"/>
+              </w:rPr>
+            </w:pPr>
+            <w:r>
+              <w:rPr>
+                <w:sz w:val="18"/>
+                <w:szCs w:val="18"/>
+              </w:rPr>
+              <w:t xml:space="preserve">Deploy – </w:t>
+            </w:r>
+          </w:p>
+          <w:p>
+            <w:pPr>
+              <w:widowControl w:val="0"/>
+              <w:spacing w:line="240" w:lineRule="auto"/>
+              <w:rPr>
+                <w:sz w:val="18"/>
+                <w:szCs w:val="18"/>
+              </w:rPr>
+            </w:pPr>
+            <w:r>
+              <w:rPr>
+                <w:sz w:val="18"/>
+                <w:szCs w:val="18"/>
+              </w:rPr>
+              <w:t>Partner Integration</w:t>
             </w:r>
           </w:p>
         </w:tc>
@@ -600,13 +701,142 @@
               <w:contextualSpacing/>
               <w:rPr>
                 <w:sz w:val="18"/>
-              </w:rPr>
-            </w:pPr>
+                <w:szCs w:val="18"/>
+              </w:rPr>
+            </w:pPr>
+            <w:r>
+              <w:rPr>
+                <w:sz w:val="18"/>
+                <w:szCs w:val="18"/>
+              </w:rPr>
+              <w:t>Open firewall ports from Sentinet to eCash</w:t>
+            </w:r>
+          </w:p>
+          <w:p>
+            <w:pPr>
+              <w:widowControl w:val="0"/>
+              <w:numPr>
+                <w:ilvl w:val="0"/>
+                <w:numId w:val="3"/>
+              </w:numPr>
+              <w:spacing w:line="240" w:lineRule="auto"/>
+              <w:ind w:hanging="359"/>
+              <w:contextualSpacing/>
+              <w:rPr>
+                <w:sz w:val="18"/>
+                <w:szCs w:val="18"/>
+              </w:rPr>
+            </w:pPr>
+            <w:r>
+              <w:rPr>
+                <w:sz w:val="18"/>
+                <w:szCs w:val="18"/>
+              </w:rPr>
+              <w:t>Deploy code to staging environment</w:t>
+            </w:r>
+          </w:p>
+          <w:p>
+            <w:pPr>
+              <w:widowControl w:val="0"/>
+              <w:numPr>
+                <w:ilvl w:val="0"/>
+                <w:numId w:val="3"/>
+              </w:numPr>
+              <w:spacing w:line="240" w:lineRule="auto"/>
+              <w:ind w:hanging="359"/>
+              <w:contextualSpacing/>
+              <w:rPr>
+                <w:sz w:val="18"/>
+                <w:szCs w:val="18"/>
+              </w:rPr>
+            </w:pPr>
+            <w:r>
+              <w:rPr>
+                <w:sz w:val="18"/>
+                <w:szCs w:val="18"/>
+              </w:rPr>
+              <w:t xml:space="preserve">Issue certificate in partner integration environment – we will provide the initial certificate and </w:t>
+            </w:r>
+            <w:r>
+              <w:rPr>
+                <w:sz w:val="18"/>
+                <w:szCs w:val="18"/>
+              </w:rPr>
+              <w:t>validate</w:t>
+            </w:r>
+          </w:p>
+          <w:p>
+            <w:pPr>
+              <w:widowControl w:val="0"/>
+              <w:numPr>
+                <w:ilvl w:val="0"/>
+                <w:numId w:val="3"/>
+              </w:numPr>
+              <w:spacing w:line="240" w:lineRule="auto"/>
+              <w:ind w:hanging="359"/>
+              <w:contextualSpacing/>
+              <w:rPr>
+                <w:sz w:val="18"/>
+                <w:szCs w:val="18"/>
+              </w:rPr>
+            </w:pPr>
+            <w:r>
+              <w:rPr>
+                <w:sz w:val="18"/>
+                <w:szCs w:val="18"/>
+              </w:rPr>
+              <w:t>Create 14.2 release branch (code freeze)</w:t>
+            </w:r>
+          </w:p>
+          <w:p>
+            <w:pPr>
+              <w:widowControl w:val="0"/>
+              <w:numPr>
+                <w:ilvl w:val="0"/>
+                <w:numId w:val="3"/>
+              </w:numPr>
+              <w:spacing w:line="240" w:lineRule="auto"/>
+              <w:ind w:hanging="359"/>
+              <w:contextualSpacing/>
+              <w:rPr>
+                <w:sz w:val="18"/>
+                <w:szCs w:val="18"/>
+              </w:rPr>
+            </w:pPr>
+            <w:r>
+              <w:rPr>
+                <w:sz w:val="18"/>
+                <w:szCs w:val="18"/>
+              </w:rPr>
+              <w:t>Enroll certificate in partner integration – after validation, we will have the client (Vecna) enroll for their own certificate</w:t>
+            </w:r>
           </w:p>
         </w:tc>
         <w:tc>
           <w:tcPr>
             <w:tcW w:w="1305" w:type="dxa"/>
+          </w:tcPr>
+          <w:p>
+            <w:pPr>
+              <w:widowControl w:val="0"/>
+              <w:spacing w:line="240" w:lineRule="auto"/>
+              <w:rPr>
+                <w:sz w:val="18"/>
+                <w:szCs w:val="18"/>
+              </w:rPr>
+            </w:pPr>
+            <w:r>
+              <w:rPr>
+                <w:sz w:val="18"/>
+                <w:szCs w:val="18"/>
+              </w:rPr>
+              <w:t>AI Services</w:t>
+            </w:r>
+          </w:p>
+        </w:tc>
+        <w:tc>
+          <w:tcPr>
+            <w:tcW w:w="1305" w:type="dxa"/>
             <w:tcMar>
               <w:top w:w="100" w:type="dxa"/>
               <w:left w:w="100" w:type="dxa"/>
@@ -618,7 +848,593 @@
             <w:pPr>
               <w:widowControl w:val="0"/>
               <w:spacing w:line="240" w:lineRule="auto"/>
-            </w:pPr>
+              <w:rPr>
+                <w:sz w:val="18"/>
+                <w:szCs w:val="18"/>
+              </w:rPr>
+            </w:pPr>
+            <w:r>
+              <w:rPr>
+                <w:sz w:val="18"/>
+                <w:szCs w:val="18"/>
+              </w:rPr>
+              <w:t>1</w:t>
+            </w:r>
+            <w:r>
+              <w:rPr>
+                <w:sz w:val="18"/>
+                <w:szCs w:val="18"/>
+              </w:rPr>
+              <w:t xml:space="preserve"> points</w:t>
+            </w:r>
+          </w:p>
+        </w:tc>
+      </w:tr>
+      <w:tr>
+        <w:trPr>
+          <w:cantSplit/>
+        </w:trPr>
+        <w:tc>
+          <w:tcPr>
+            <w:tcW w:w="1905" w:type="dxa"/>
+            <w:tcMar>
+              <w:top w:w="100" w:type="dxa"/>
+              <w:left w:w="100" w:type="dxa"/>
+              <w:bottom w:w="100" w:type="dxa"/>
+              <w:right w:w="100" w:type="dxa"/>
+            </w:tcMar>
+          </w:tcPr>
+          <w:p>
+            <w:pPr>
+              <w:widowControl w:val="0"/>
+              <w:spacing w:line="240" w:lineRule="auto"/>
+              <w:rPr>
+                <w:sz w:val="18"/>
+                <w:szCs w:val="18"/>
+              </w:rPr>
+            </w:pPr>
+            <w:r>
+              <w:rPr>
+                <w:sz w:val="18"/>
+                <w:szCs w:val="18"/>
+              </w:rPr>
+              <w:t xml:space="preserve">Configuration – Partner Integration </w:t>
+            </w:r>
+          </w:p>
+        </w:tc>
+        <w:tc>
+          <w:tcPr>
+            <w:tcW w:w="6150" w:type="dxa"/>
+            <w:tcMar>
+              <w:top w:w="100" w:type="dxa"/>
+              <w:left w:w="100" w:type="dxa"/>
+              <w:bottom w:w="100" w:type="dxa"/>
+              <w:right w:w="100" w:type="dxa"/>
+            </w:tcMar>
+          </w:tcPr>
+          <w:p>
+            <w:pPr>
+              <w:widowControl w:val="0"/>
+              <w:numPr>
+                <w:ilvl w:val="0"/>
+                <w:numId w:val="3"/>
+              </w:numPr>
+              <w:spacing w:line="240" w:lineRule="auto"/>
+              <w:ind w:hanging="359"/>
+              <w:contextualSpacing/>
+              <w:rPr>
+                <w:sz w:val="18"/>
+                <w:szCs w:val="18"/>
+              </w:rPr>
+            </w:pPr>
+            <w:r>
+              <w:rPr>
+                <w:sz w:val="18"/>
+                <w:szCs w:val="18"/>
+              </w:rPr>
+              <w:t>Set up virtual endpoints and security in partner integration Sentinet</w:t>
+            </w:r>
+            <w:bookmarkStart w:id="0" w:name="_GoBack"/>
+            <w:bookmarkEnd w:id="0"/>
+          </w:p>
+        </w:tc>
+        <w:tc>
+          <w:tcPr>
+            <w:tcW w:w="1305" w:type="dxa"/>
+          </w:tcPr>
+          <w:p>
+            <w:pPr>
+              <w:widowControl w:val="0"/>
+              <w:spacing w:line="240" w:lineRule="auto"/>
+              <w:rPr>
+                <w:sz w:val="18"/>
+                <w:szCs w:val="18"/>
+              </w:rPr>
+            </w:pPr>
+            <w:r>
+              <w:rPr>
+                <w:sz w:val="18"/>
+                <w:szCs w:val="18"/>
+              </w:rPr>
+              <w:t>SOA Infrastructure</w:t>
+            </w:r>
+          </w:p>
+        </w:tc>
+        <w:tc>
+          <w:tcPr>
+            <w:tcW w:w="1305" w:type="dxa"/>
+            <w:tcMar>
+              <w:top w:w="100" w:type="dxa"/>
+              <w:left w:w="100" w:type="dxa"/>
+              <w:bottom w:w="100" w:type="dxa"/>
+              <w:right w:w="100" w:type="dxa"/>
+            </w:tcMar>
+          </w:tcPr>
+          <w:p>
+            <w:pPr>
+              <w:widowControl w:val="0"/>
+              <w:spacing w:line="240" w:lineRule="auto"/>
+              <w:rPr>
+                <w:sz w:val="18"/>
+                <w:szCs w:val="18"/>
+              </w:rPr>
+            </w:pPr>
+            <w:r>
+              <w:rPr>
+                <w:sz w:val="18"/>
+                <w:szCs w:val="18"/>
+              </w:rPr>
+              <w:t>N/A</w:t>
+            </w:r>
+          </w:p>
+        </w:tc>
+      </w:tr>
+      <w:tr>
+        <w:tc>
+          <w:tcPr>
+            <w:tcW w:w="1905" w:type="dxa"/>
+            <w:tcMar>
+              <w:top w:w="100" w:type="dxa"/>
+              <w:left w:w="100" w:type="dxa"/>
+              <w:bottom w:w="100" w:type="dxa"/>
+              <w:right w:w="100" w:type="dxa"/>
+            </w:tcMar>
+          </w:tcPr>
+          <w:p>
+            <w:pPr>
+              <w:widowControl w:val="0"/>
+              <w:spacing w:line="240" w:lineRule="auto"/>
+              <w:rPr>
+                <w:sz w:val="18"/>
+                <w:szCs w:val="18"/>
+              </w:rPr>
+            </w:pPr>
+            <w:r>
+              <w:rPr>
+                <w:sz w:val="18"/>
+                <w:szCs w:val="18"/>
+              </w:rPr>
+              <w:lastRenderedPageBreak/>
+              <w:t>Configuration - Production</w:t>
+            </w:r>
+          </w:p>
+        </w:tc>
+        <w:tc>
+          <w:tcPr>
+            <w:tcW w:w="6150" w:type="dxa"/>
+            <w:tcMar>
+              <w:top w:w="100" w:type="dxa"/>
+              <w:left w:w="100" w:type="dxa"/>
+              <w:bottom w:w="100" w:type="dxa"/>
+              <w:right w:w="100" w:type="dxa"/>
+            </w:tcMar>
+          </w:tcPr>
+          <w:p>
+            <w:pPr>
+              <w:widowControl w:val="0"/>
+              <w:numPr>
+                <w:ilvl w:val="0"/>
+                <w:numId w:val="3"/>
+              </w:numPr>
+              <w:spacing w:line="240" w:lineRule="auto"/>
+              <w:ind w:hanging="359"/>
+              <w:contextualSpacing/>
+              <w:rPr>
+                <w:sz w:val="18"/>
+                <w:szCs w:val="18"/>
+              </w:rPr>
+            </w:pPr>
+            <w:r>
+              <w:rPr>
+                <w:sz w:val="18"/>
+                <w:szCs w:val="18"/>
+              </w:rPr>
+              <w:t>Configure production hardware for Sentinet node</w:t>
+            </w:r>
+          </w:p>
+          <w:p>
+            <w:pPr>
+              <w:widowControl w:val="0"/>
+              <w:numPr>
+                <w:ilvl w:val="0"/>
+                <w:numId w:val="3"/>
+              </w:numPr>
+              <w:spacing w:line="240" w:lineRule="auto"/>
+              <w:ind w:hanging="359"/>
+              <w:contextualSpacing/>
+              <w:rPr>
+                <w:sz w:val="18"/>
+                <w:szCs w:val="18"/>
+              </w:rPr>
+            </w:pPr>
+            <w:r>
+              <w:rPr>
+                <w:sz w:val="18"/>
+                <w:szCs w:val="18"/>
+              </w:rPr>
+              <w:t>Set up virtual endpoints and security  in production Sentinet</w:t>
+            </w:r>
+          </w:p>
+        </w:tc>
+        <w:tc>
+          <w:tcPr>
+            <w:tcW w:w="1305" w:type="dxa"/>
+          </w:tcPr>
+          <w:p>
+            <w:pPr>
+              <w:widowControl w:val="0"/>
+              <w:spacing w:line="240" w:lineRule="auto"/>
+              <w:rPr>
+                <w:sz w:val="18"/>
+                <w:szCs w:val="18"/>
+              </w:rPr>
+            </w:pPr>
+          </w:p>
+        </w:tc>
+        <w:tc>
+          <w:tcPr>
+            <w:tcW w:w="1305" w:type="dxa"/>
+            <w:tcMar>
+              <w:top w:w="100" w:type="dxa"/>
+              <w:left w:w="100" w:type="dxa"/>
+              <w:bottom w:w="100" w:type="dxa"/>
+              <w:right w:w="100" w:type="dxa"/>
+            </w:tcMar>
+          </w:tcPr>
+          <w:p>
+            <w:pPr>
+              <w:widowControl w:val="0"/>
+              <w:spacing w:line="240" w:lineRule="auto"/>
+              <w:rPr>
+                <w:sz w:val="18"/>
+                <w:szCs w:val="18"/>
+              </w:rPr>
+            </w:pPr>
+          </w:p>
+        </w:tc>
+      </w:tr>
+      <w:tr>
+        <w:tc>
+          <w:tcPr>
+            <w:tcW w:w="1905" w:type="dxa"/>
+            <w:tcMar>
+              <w:top w:w="100" w:type="dxa"/>
+              <w:left w:w="100" w:type="dxa"/>
+              <w:bottom w:w="100" w:type="dxa"/>
+              <w:right w:w="100" w:type="dxa"/>
+            </w:tcMar>
+          </w:tcPr>
+          <w:p>
+            <w:pPr>
+              <w:widowControl w:val="0"/>
+              <w:spacing w:line="240" w:lineRule="auto"/>
+              <w:rPr>
+                <w:sz w:val="18"/>
+                <w:szCs w:val="18"/>
+              </w:rPr>
+            </w:pPr>
+            <w:r>
+              <w:rPr>
+                <w:sz w:val="18"/>
+                <w:szCs w:val="18"/>
+              </w:rPr>
+              <w:t xml:space="preserve">Deploy – </w:t>
+            </w:r>
+          </w:p>
+          <w:p>
+            <w:pPr>
+              <w:widowControl w:val="0"/>
+              <w:spacing w:line="240" w:lineRule="auto"/>
+              <w:rPr>
+                <w:sz w:val="18"/>
+                <w:szCs w:val="18"/>
+              </w:rPr>
+            </w:pPr>
+            <w:r>
+              <w:rPr>
+                <w:sz w:val="18"/>
+                <w:szCs w:val="18"/>
+              </w:rPr>
+              <w:t>Production</w:t>
+            </w:r>
+          </w:p>
+        </w:tc>
+        <w:tc>
+          <w:tcPr>
+            <w:tcW w:w="6150" w:type="dxa"/>
+            <w:tcMar>
+              <w:top w:w="100" w:type="dxa"/>
+              <w:left w:w="100" w:type="dxa"/>
+              <w:bottom w:w="100" w:type="dxa"/>
+              <w:right w:w="100" w:type="dxa"/>
+            </w:tcMar>
+          </w:tcPr>
+          <w:p>
+            <w:pPr>
+              <w:widowControl w:val="0"/>
+              <w:numPr>
+                <w:ilvl w:val="0"/>
+                <w:numId w:val="3"/>
+              </w:numPr>
+              <w:spacing w:line="240" w:lineRule="auto"/>
+              <w:ind w:hanging="359"/>
+              <w:contextualSpacing/>
+              <w:rPr>
+                <w:sz w:val="18"/>
+                <w:szCs w:val="18"/>
+              </w:rPr>
+            </w:pPr>
+            <w:r>
+              <w:rPr>
+                <w:sz w:val="18"/>
+                <w:szCs w:val="18"/>
+              </w:rPr>
+              <w:t>Production release activities</w:t>
+            </w:r>
+          </w:p>
+          <w:p>
+            <w:pPr>
+              <w:widowControl w:val="0"/>
+              <w:numPr>
+                <w:ilvl w:val="0"/>
+                <w:numId w:val="3"/>
+              </w:numPr>
+              <w:spacing w:line="240" w:lineRule="auto"/>
+              <w:ind w:hanging="359"/>
+              <w:contextualSpacing/>
+              <w:rPr>
+                <w:sz w:val="18"/>
+                <w:szCs w:val="18"/>
+              </w:rPr>
+            </w:pPr>
+            <w:r>
+              <w:rPr>
+                <w:sz w:val="18"/>
+                <w:szCs w:val="18"/>
+              </w:rPr>
+              <w:t>Deploy code to production environment</w:t>
+            </w:r>
+          </w:p>
+          <w:p>
+            <w:pPr>
+              <w:widowControl w:val="0"/>
+              <w:numPr>
+                <w:ilvl w:val="0"/>
+                <w:numId w:val="3"/>
+              </w:numPr>
+              <w:spacing w:line="240" w:lineRule="auto"/>
+              <w:ind w:hanging="359"/>
+              <w:contextualSpacing/>
+              <w:rPr>
+                <w:sz w:val="18"/>
+                <w:szCs w:val="18"/>
+              </w:rPr>
+            </w:pPr>
+            <w:r>
+              <w:rPr>
+                <w:sz w:val="18"/>
+                <w:szCs w:val="18"/>
+              </w:rPr>
+              <w:t>Label 14.2 release branch</w:t>
+            </w:r>
+          </w:p>
+          <w:p>
+            <w:pPr>
+              <w:widowControl w:val="0"/>
+              <w:numPr>
+                <w:ilvl w:val="0"/>
+                <w:numId w:val="3"/>
+              </w:numPr>
+              <w:spacing w:line="240" w:lineRule="auto"/>
+              <w:ind w:hanging="359"/>
+              <w:contextualSpacing/>
+              <w:rPr>
+                <w:sz w:val="18"/>
+                <w:szCs w:val="18"/>
+              </w:rPr>
+            </w:pPr>
+            <w:r>
+              <w:rPr>
+                <w:sz w:val="18"/>
+                <w:szCs w:val="18"/>
+              </w:rPr>
+              <w:t>Enroll certificate in production – the client (Vecna) will enroll for certificate in production</w:t>
+            </w:r>
+          </w:p>
+          <w:p>
+            <w:pPr>
+              <w:widowControl w:val="0"/>
+              <w:numPr>
+                <w:ilvl w:val="0"/>
+                <w:numId w:val="3"/>
+              </w:numPr>
+              <w:spacing w:line="240" w:lineRule="auto"/>
+              <w:ind w:hanging="359"/>
+              <w:contextualSpacing/>
+              <w:rPr>
+                <w:sz w:val="18"/>
+                <w:szCs w:val="18"/>
+              </w:rPr>
+            </w:pPr>
+            <w:r>
+              <w:rPr>
+                <w:sz w:val="18"/>
+                <w:szCs w:val="18"/>
+              </w:rPr>
+              <w:t>Provision production hardware</w:t>
+            </w:r>
+          </w:p>
+        </w:tc>
+        <w:tc>
+          <w:tcPr>
+            <w:tcW w:w="1305" w:type="dxa"/>
+          </w:tcPr>
+          <w:p>
+            <w:pPr>
+              <w:widowControl w:val="0"/>
+              <w:spacing w:line="240" w:lineRule="auto"/>
+              <w:rPr>
+                <w:sz w:val="18"/>
+                <w:szCs w:val="18"/>
+              </w:rPr>
+            </w:pPr>
+            <w:r>
+              <w:rPr>
+                <w:sz w:val="18"/>
+                <w:szCs w:val="18"/>
+              </w:rPr>
+              <w:t>AI Services</w:t>
+            </w:r>
+          </w:p>
+        </w:tc>
+        <w:tc>
+          <w:tcPr>
+            <w:tcW w:w="1305" w:type="dxa"/>
+            <w:tcMar>
+              <w:top w:w="100" w:type="dxa"/>
+              <w:left w:w="100" w:type="dxa"/>
+              <w:bottom w:w="100" w:type="dxa"/>
+              <w:right w:w="100" w:type="dxa"/>
+            </w:tcMar>
+          </w:tcPr>
+          <w:p>
+            <w:pPr>
+              <w:widowControl w:val="0"/>
+              <w:spacing w:line="240" w:lineRule="auto"/>
+              <w:rPr>
+                <w:sz w:val="18"/>
+                <w:szCs w:val="18"/>
+              </w:rPr>
+            </w:pPr>
+            <w:r>
+              <w:rPr>
+                <w:sz w:val="18"/>
+                <w:szCs w:val="18"/>
+              </w:rPr>
+              <w:t>2</w:t>
+            </w:r>
+          </w:p>
+        </w:tc>
+      </w:tr>
+      <w:tr>
+        <w:tc>
+          <w:tcPr>
+            <w:tcW w:w="1905" w:type="dxa"/>
+            <w:tcMar>
+              <w:top w:w="100" w:type="dxa"/>
+              <w:left w:w="100" w:type="dxa"/>
+              <w:bottom w:w="100" w:type="dxa"/>
+              <w:right w:w="100" w:type="dxa"/>
+            </w:tcMar>
+          </w:tcPr>
+          <w:p>
+            <w:pPr>
+              <w:widowControl w:val="0"/>
+              <w:spacing w:line="240" w:lineRule="auto"/>
+              <w:rPr>
+                <w:b/>
+                <w:sz w:val="18"/>
+                <w:szCs w:val="18"/>
+              </w:rPr>
+            </w:pPr>
+            <w:r>
+              <w:rPr>
+                <w:b/>
+                <w:sz w:val="18"/>
+                <w:szCs w:val="18"/>
+              </w:rPr>
+              <w:t>Total Points</w:t>
+            </w:r>
+          </w:p>
+        </w:tc>
+        <w:tc>
+          <w:tcPr>
+            <w:tcW w:w="6150" w:type="dxa"/>
+            <w:tcMar>
+              <w:top w:w="100" w:type="dxa"/>
+              <w:left w:w="100" w:type="dxa"/>
+              <w:bottom w:w="100" w:type="dxa"/>
+              <w:right w:w="100" w:type="dxa"/>
+            </w:tcMar>
+          </w:tcPr>
+          <w:p>
+            <w:pPr>
+              <w:widowControl w:val="0"/>
+              <w:spacing w:line="240" w:lineRule="auto"/>
+              <w:ind w:left="720"/>
+              <w:contextualSpacing/>
+              <w:rPr>
+                <w:b/>
+                <w:sz w:val="18"/>
+                <w:szCs w:val="18"/>
+              </w:rPr>
+            </w:pPr>
+          </w:p>
+        </w:tc>
+        <w:tc>
+          <w:tcPr>
+            <w:tcW w:w="1305" w:type="dxa"/>
+          </w:tcPr>
+          <w:p>
+            <w:pPr>
+              <w:widowControl w:val="0"/>
+              <w:spacing w:line="240" w:lineRule="auto"/>
+              <w:rPr>
+                <w:b/>
+                <w:sz w:val="18"/>
+                <w:szCs w:val="18"/>
+              </w:rPr>
+            </w:pPr>
+          </w:p>
+        </w:tc>
+        <w:tc>
+          <w:tcPr>
+            <w:tcW w:w="1305" w:type="dxa"/>
+            <w:tcMar>
+              <w:top w:w="100" w:type="dxa"/>
+              <w:left w:w="100" w:type="dxa"/>
+              <w:bottom w:w="100" w:type="dxa"/>
+              <w:right w:w="100" w:type="dxa"/>
+            </w:tcMar>
+          </w:tcPr>
+          <w:p>
+            <w:pPr>
+              <w:widowControl w:val="0"/>
+              <w:spacing w:line="240" w:lineRule="auto"/>
+              <w:rPr>
+                <w:b/>
+                <w:sz w:val="18"/>
+                <w:szCs w:val="18"/>
+              </w:rPr>
+            </w:pPr>
+            <w:r>
+              <w:rPr>
+                <w:b/>
+                <w:sz w:val="18"/>
+                <w:szCs w:val="18"/>
+              </w:rPr>
+              <w:t>7 points</w:t>
+            </w:r>
           </w:p>
         </w:tc>
       </w:tr>
@@ -626,11 +1442,19 @@
     <w:p>
       <w:pPr>
         <w:widowControl w:val="0"/>
+        <w:rPr>
+          <w:sz w:val="18"/>
+          <w:szCs w:val="18"/>
+        </w:rPr>
       </w:pPr>
     </w:p>
     <w:p>
       <w:pPr>
         <w:widowControl w:val="0"/>
+        <w:rPr>
+          <w:sz w:val="18"/>
+          <w:szCs w:val="18"/>
+        </w:rPr>
       </w:pPr>
     </w:p>
     <w:p>
@@ -641,11 +1465,16 @@
           <w:ilvl w:val="0"/>
           <w:numId w:val="4"/>
         </w:numPr>
+        <w:rPr>
+          <w:sz w:val="18"/>
+          <w:szCs w:val="18"/>
+        </w:rPr>
       </w:pPr>
       <w:r>
         <w:rPr>
           <w:b/>
           <w:sz w:val="18"/>
+          <w:szCs w:val="18"/>
         </w:rPr>
         <w:t>Duration</w:t>
       </w:r>
@@ -653,16 +1482,452 @@
     <w:p>
       <w:pPr>
         <w:widowControl w:val="0"/>
+        <w:rPr>
+          <w:sz w:val="18"/>
+          <w:szCs w:val="18"/>
+        </w:rPr>
+      </w:pPr>
+    </w:p>
+    <w:tbl>
+      <w:tblPr>
+        <w:tblStyle w:val="TableGrid"/>
+        <w:tblW w:w="0" w:type="auto"/>
+        <w:tblInd w:w="108" w:type="dxa"/>
+        <w:tblLook w:val="04A0" w:firstRow="1" w:lastRow="0" w:firstColumn="1" w:lastColumn="0" w:noHBand="0" w:noVBand="1"/>
+      </w:tblPr>
+      <w:tblGrid>
+        <w:gridCol w:w="990"/>
+        <w:gridCol w:w="1620"/>
+        <w:gridCol w:w="8010"/>
+      </w:tblGrid>
+      <w:tr>
+        <w:tc>
+          <w:tcPr>
+            <w:tcW w:w="990" w:type="dxa"/>
+          </w:tcPr>
+          <w:p>
+            <w:pPr>
+              <w:widowControl w:val="0"/>
+              <w:rPr>
+                <w:b/>
+                <w:sz w:val="18"/>
+                <w:szCs w:val="18"/>
+              </w:rPr>
+            </w:pPr>
+            <w:r>
+              <w:rPr>
+                <w:b/>
+                <w:sz w:val="18"/>
+                <w:szCs w:val="18"/>
+              </w:rPr>
+              <w:t>Sprint</w:t>
+            </w:r>
+          </w:p>
+        </w:tc>
+        <w:tc>
+          <w:tcPr>
+            <w:tcW w:w="1620" w:type="dxa"/>
+          </w:tcPr>
+          <w:p>
+            <w:pPr>
+              <w:widowControl w:val="0"/>
+              <w:rPr>
+                <w:b/>
+                <w:sz w:val="18"/>
+                <w:szCs w:val="18"/>
+              </w:rPr>
+            </w:pPr>
+            <w:r>
+              <w:rPr>
+                <w:b/>
+                <w:sz w:val="18"/>
+                <w:szCs w:val="18"/>
+              </w:rPr>
+              <w:t xml:space="preserve"># </w:t>
+            </w:r>
+            <w:r>
+              <w:rPr>
+                <w:b/>
+                <w:sz w:val="18"/>
+                <w:szCs w:val="18"/>
+              </w:rPr>
+              <w:t>Weeks</w:t>
+            </w:r>
+          </w:p>
+        </w:tc>
+        <w:tc>
+          <w:tcPr>
+            <w:tcW w:w="8010" w:type="dxa"/>
+          </w:tcPr>
+          <w:p>
+            <w:pPr>
+              <w:widowControl w:val="0"/>
+              <w:rPr>
+                <w:b/>
+                <w:sz w:val="18"/>
+                <w:szCs w:val="18"/>
+              </w:rPr>
+            </w:pPr>
+            <w:r>
+              <w:rPr>
+                <w:b/>
+                <w:sz w:val="18"/>
+                <w:szCs w:val="18"/>
+              </w:rPr>
+              <w:t>Features</w:t>
+            </w:r>
+          </w:p>
+        </w:tc>
+      </w:tr>
+      <w:tr>
+        <w:tc>
+          <w:tcPr>
+            <w:tcW w:w="990" w:type="dxa"/>
+          </w:tcPr>
+          <w:p>
+            <w:pPr>
+              <w:widowControl w:val="0"/>
+              <w:rPr>
+                <w:sz w:val="18"/>
+                <w:szCs w:val="18"/>
+              </w:rPr>
+            </w:pPr>
+            <w:r>
+              <w:rPr>
+                <w:sz w:val="18"/>
+                <w:szCs w:val="18"/>
+              </w:rPr>
+              <w:t>1</w:t>
+            </w:r>
+          </w:p>
+        </w:tc>
+        <w:tc>
+          <w:tcPr>
+            <w:tcW w:w="1620" w:type="dxa"/>
+          </w:tcPr>
+          <w:p>
+            <w:pPr>
+              <w:widowControl w:val="0"/>
+              <w:rPr>
+                <w:sz w:val="18"/>
+                <w:szCs w:val="18"/>
+              </w:rPr>
+            </w:pPr>
+            <w:r>
+              <w:rPr>
+                <w:sz w:val="18"/>
+                <w:szCs w:val="18"/>
+              </w:rPr>
+              <w:t>2</w:t>
+            </w:r>
+          </w:p>
+        </w:tc>
+        <w:tc>
+          <w:tcPr>
+            <w:tcW w:w="8010" w:type="dxa"/>
+          </w:tcPr>
+          <w:p>
+            <w:pPr>
+              <w:pStyle w:val="ListParagraph"/>
+              <w:widowControl w:val="0"/>
+              <w:numPr>
+                <w:ilvl w:val="0"/>
+                <w:numId w:val="5"/>
+              </w:numPr>
+              <w:rPr>
+                <w:sz w:val="18"/>
+                <w:szCs w:val="18"/>
+              </w:rPr>
+            </w:pPr>
+            <w:r>
+              <w:rPr>
+                <w:sz w:val="18"/>
+                <w:szCs w:val="18"/>
+              </w:rPr>
+              <w:t>Modify Interface (Contract)</w:t>
+            </w:r>
+          </w:p>
+          <w:p>
+            <w:pPr>
+              <w:pStyle w:val="ListParagraph"/>
+              <w:widowControl w:val="0"/>
+              <w:numPr>
+                <w:ilvl w:val="0"/>
+                <w:numId w:val="5"/>
+              </w:numPr>
+              <w:rPr>
+                <w:sz w:val="18"/>
+                <w:szCs w:val="18"/>
+              </w:rPr>
+            </w:pPr>
+            <w:r>
+              <w:rPr>
+                <w:sz w:val="18"/>
+                <w:szCs w:val="18"/>
+              </w:rPr>
+              <w:t>Deploy – Partner Integration</w:t>
+            </w:r>
+          </w:p>
+        </w:tc>
+      </w:tr>
+      <w:tr>
+        <w:tc>
+          <w:tcPr>
+            <w:tcW w:w="990" w:type="dxa"/>
+          </w:tcPr>
+          <w:p>
+            <w:pPr>
+              <w:widowControl w:val="0"/>
+              <w:rPr>
+                <w:sz w:val="18"/>
+                <w:szCs w:val="18"/>
+              </w:rPr>
+            </w:pPr>
+            <w:r>
+              <w:rPr>
+                <w:sz w:val="18"/>
+                <w:szCs w:val="18"/>
+              </w:rPr>
+              <w:t>2</w:t>
+            </w:r>
+          </w:p>
+        </w:tc>
+        <w:tc>
+          <w:tcPr>
+            <w:tcW w:w="1620" w:type="dxa"/>
+          </w:tcPr>
+          <w:p>
+            <w:pPr>
+              <w:widowControl w:val="0"/>
+              <w:rPr>
+                <w:sz w:val="18"/>
+                <w:szCs w:val="18"/>
+              </w:rPr>
+            </w:pPr>
+            <w:r>
+              <w:rPr>
+                <w:sz w:val="18"/>
+                <w:szCs w:val="18"/>
+              </w:rPr>
+              <w:t>2</w:t>
+            </w:r>
+          </w:p>
+        </w:tc>
+        <w:tc>
+          <w:tcPr>
+            <w:tcW w:w="8010" w:type="dxa"/>
+          </w:tcPr>
+          <w:p>
+            <w:pPr>
+              <w:pStyle w:val="ListParagraph"/>
+              <w:widowControl w:val="0"/>
+              <w:numPr>
+                <w:ilvl w:val="0"/>
+                <w:numId w:val="6"/>
+              </w:numPr>
+              <w:rPr>
+                <w:sz w:val="18"/>
+                <w:szCs w:val="18"/>
+              </w:rPr>
+            </w:pPr>
+            <w:r>
+              <w:rPr>
+                <w:sz w:val="18"/>
+                <w:szCs w:val="18"/>
+              </w:rPr>
+              <w:t>Configuration – Partner Integration</w:t>
+            </w:r>
+          </w:p>
+        </w:tc>
+      </w:tr>
+      <w:tr>
+        <w:tc>
+          <w:tcPr>
+            <w:tcW w:w="990" w:type="dxa"/>
+          </w:tcPr>
+          <w:p>
+            <w:pPr>
+              <w:widowControl w:val="0"/>
+              <w:rPr>
+                <w:sz w:val="18"/>
+                <w:szCs w:val="18"/>
+              </w:rPr>
+            </w:pPr>
+            <w:r>
+              <w:rPr>
+                <w:sz w:val="18"/>
+                <w:szCs w:val="18"/>
+              </w:rPr>
+              <w:t>3</w:t>
+            </w:r>
+          </w:p>
+        </w:tc>
+        <w:tc>
+          <w:tcPr>
+            <w:tcW w:w="1620" w:type="dxa"/>
+          </w:tcPr>
+          <w:p>
+            <w:pPr>
+              <w:widowControl w:val="0"/>
+              <w:rPr>
+                <w:sz w:val="18"/>
+                <w:szCs w:val="18"/>
+              </w:rPr>
+            </w:pPr>
+            <w:r>
+              <w:rPr>
+                <w:sz w:val="18"/>
+                <w:szCs w:val="18"/>
+              </w:rPr>
+              <w:t>2</w:t>
+            </w:r>
+          </w:p>
+        </w:tc>
+        <w:tc>
+          <w:tcPr>
+            <w:tcW w:w="8010" w:type="dxa"/>
+          </w:tcPr>
+          <w:p>
+            <w:pPr>
+              <w:pStyle w:val="ListParagraph"/>
+              <w:widowControl w:val="0"/>
+              <w:numPr>
+                <w:ilvl w:val="0"/>
+                <w:numId w:val="6"/>
+              </w:numPr>
+              <w:rPr>
+                <w:sz w:val="18"/>
+                <w:szCs w:val="18"/>
+              </w:rPr>
+            </w:pPr>
+            <w:r>
+              <w:rPr>
+                <w:sz w:val="18"/>
+                <w:szCs w:val="18"/>
+              </w:rPr>
+              <w:t>Configuration – Production</w:t>
+            </w:r>
+          </w:p>
+          <w:p>
+            <w:pPr>
+              <w:pStyle w:val="ListParagraph"/>
+              <w:widowControl w:val="0"/>
+              <w:numPr>
+                <w:ilvl w:val="0"/>
+                <w:numId w:val="6"/>
+              </w:numPr>
+              <w:rPr>
+                <w:sz w:val="18"/>
+                <w:szCs w:val="18"/>
+              </w:rPr>
+            </w:pPr>
+            <w:r>
+              <w:rPr>
+                <w:sz w:val="18"/>
+                <w:szCs w:val="18"/>
+              </w:rPr>
+              <w:t>Deploy - Production</w:t>
+            </w:r>
+          </w:p>
+        </w:tc>
+      </w:tr>
+      <w:tr>
+        <w:tc>
+          <w:tcPr>
+            <w:tcW w:w="990" w:type="dxa"/>
+          </w:tcPr>
+          <w:p>
+            <w:pPr>
+              <w:widowControl w:val="0"/>
+              <w:rPr>
+                <w:b/>
+                <w:sz w:val="18"/>
+                <w:szCs w:val="18"/>
+              </w:rPr>
+            </w:pPr>
+            <w:r>
+              <w:rPr>
+                <w:b/>
+                <w:sz w:val="18"/>
+                <w:szCs w:val="18"/>
+              </w:rPr>
+              <w:t>Total</w:t>
+            </w:r>
+          </w:p>
+        </w:tc>
+        <w:tc>
+          <w:tcPr>
+            <w:tcW w:w="1620" w:type="dxa"/>
+          </w:tcPr>
+          <w:p>
+            <w:pPr>
+              <w:widowControl w:val="0"/>
+              <w:rPr>
+                <w:b/>
+                <w:sz w:val="18"/>
+                <w:szCs w:val="18"/>
+              </w:rPr>
+            </w:pPr>
+            <w:r>
+              <w:rPr>
+                <w:b/>
+                <w:sz w:val="18"/>
+                <w:szCs w:val="18"/>
+              </w:rPr>
+              <w:t xml:space="preserve">6 </w:t>
+            </w:r>
+          </w:p>
+        </w:tc>
+        <w:tc>
+          <w:tcPr>
+            <w:tcW w:w="8010" w:type="dxa"/>
+          </w:tcPr>
+          <w:p>
+            <w:pPr>
+              <w:widowControl w:val="0"/>
+              <w:rPr>
+                <w:sz w:val="18"/>
+                <w:szCs w:val="18"/>
+              </w:rPr>
+            </w:pPr>
+          </w:p>
+        </w:tc>
+      </w:tr>
+    </w:tbl>
+    <w:p>
+      <w:pPr>
+        <w:widowControl w:val="0"/>
+        <w:rPr>
+          <w:sz w:val="18"/>
+          <w:szCs w:val="18"/>
+        </w:rPr>
       </w:pPr>
     </w:p>
     <w:p>
       <w:pPr>
         <w:widowControl w:val="0"/>
+        <w:rPr>
+          <w:sz w:val="18"/>
+          <w:szCs w:val="18"/>
+        </w:rPr>
       </w:pPr>
     </w:p>
     <w:p>
       <w:pPr>
         <w:widowControl w:val="0"/>
+        <w:rPr>
+          <w:sz w:val="18"/>
+          <w:szCs w:val="18"/>
+        </w:rPr>
+      </w:pPr>
+    </w:p>
+    <w:p>
+      <w:pPr>
+        <w:widowControl w:val="0"/>
+        <w:rPr>
+          <w:sz w:val="18"/>
+          <w:szCs w:val="18"/>
+        </w:rPr>
       </w:pPr>
     </w:p>
     <w:p>
@@ -673,11 +1938,16 @@
           <w:ilvl w:val="0"/>
           <w:numId w:val="4"/>
         </w:numPr>
+        <w:rPr>
+          <w:sz w:val="18"/>
+          <w:szCs w:val="18"/>
+        </w:rPr>
       </w:pPr>
       <w:r>
         <w:rPr>
           <w:b/>
           <w:sz w:val="18"/>
+          <w:szCs w:val="18"/>
         </w:rPr>
         <w:t>Hard Costs</w:t>
       </w:r>
@@ -685,6 +1955,10 @@
     <w:p>
       <w:pPr>
         <w:widowControl w:val="0"/>
+        <w:rPr>
+          <w:sz w:val="18"/>
+          <w:szCs w:val="18"/>
+        </w:rPr>
       </w:pPr>
     </w:p>
     <w:tbl>
@@ -714,12 +1988,6 @@
         <w:gridCol w:w="1635"/>
       </w:tblGrid>
       <w:tr>
-        <w:tblPrEx>
-          <w:tblCellMar>
-            <w:top w:w="0" w:type="dxa"/>
-            <w:bottom w:w="0" w:type="dxa"/>
-          </w:tblCellMar>
-        </w:tblPrEx>
         <w:trPr>
           <w:trHeight w:val="220"/>
         </w:trPr>
@@ -736,11 +2004,16 @@
           <w:p>
             <w:pPr>
               <w:widowControl w:val="0"/>
+              <w:rPr>
+                <w:sz w:val="18"/>
+                <w:szCs w:val="18"/>
+              </w:rPr>
             </w:pPr>
             <w:r>
               <w:rPr>
                 <w:b/>
                 <w:sz w:val="18"/>
+                <w:szCs w:val="18"/>
               </w:rPr>
               <w:t>Environment</w:t>
             </w:r>
@@ -760,11 +2033,16 @@
           <w:p>
             <w:pPr>
               <w:widowControl w:val="0"/>
+              <w:rPr>
+                <w:sz w:val="18"/>
+                <w:szCs w:val="18"/>
+              </w:rPr>
             </w:pPr>
             <w:r>
               <w:rPr>
                 <w:b/>
                 <w:sz w:val="18"/>
+                <w:szCs w:val="18"/>
                 <w:highlight w:val="white"/>
               </w:rPr>
               <w:t>Hardware Needed</w:t>
@@ -785,11 +2063,16 @@
           <w:p>
             <w:pPr>
               <w:widowControl w:val="0"/>
+              <w:rPr>
+                <w:sz w:val="18"/>
+                <w:szCs w:val="18"/>
+              </w:rPr>
             </w:pPr>
             <w:r>
               <w:rPr>
                 <w:b/>
                 <w:sz w:val="18"/>
+                <w:szCs w:val="18"/>
               </w:rPr>
               <w:t>Shared?</w:t>
             </w:r>
@@ -809,11 +2092,16 @@
           <w:p>
             <w:pPr>
               <w:widowControl w:val="0"/>
+              <w:rPr>
+                <w:sz w:val="18"/>
+                <w:szCs w:val="18"/>
+              </w:rPr>
             </w:pPr>
             <w:r>
               <w:rPr>
                 <w:b/>
                 <w:sz w:val="18"/>
+                <w:szCs w:val="18"/>
               </w:rPr>
               <w:t>Exists?</w:t>
             </w:r>
@@ -834,11 +2122,16 @@
             <w:pPr>
               <w:widowControl w:val="0"/>
               <w:jc w:val="right"/>
+              <w:rPr>
+                <w:sz w:val="18"/>
+                <w:szCs w:val="18"/>
+              </w:rPr>
             </w:pPr>
             <w:r>
               <w:rPr>
                 <w:b/>
                 <w:sz w:val="18"/>
+                <w:szCs w:val="18"/>
               </w:rPr>
               <w:t>Cost</w:t>
             </w:r>
@@ -846,12 +2139,6 @@
         </w:tc>
       </w:tr>
       <w:tr>
-        <w:tblPrEx>
-          <w:tblCellMar>
-            <w:top w:w="0" w:type="dxa"/>
-            <w:bottom w:w="0" w:type="dxa"/>
-          </w:tblCellMar>
-        </w:tblPrEx>
         <w:tc>
           <w:tcPr>
             <w:tcW w:w="1800" w:type="dxa"/>
@@ -865,10 +2152,15 @@
           <w:p>
             <w:pPr>
               <w:widowControl w:val="0"/>
-            </w:pPr>
-            <w:r>
-              <w:rPr>
-                <w:sz w:val="18"/>
+              <w:rPr>
+                <w:sz w:val="18"/>
+                <w:szCs w:val="18"/>
+              </w:rPr>
+            </w:pPr>
+            <w:r>
+              <w:rPr>
+                <w:sz w:val="18"/>
+                <w:szCs w:val="18"/>
               </w:rPr>
               <w:t>Partner Integration</w:t>
             </w:r>
@@ -888,29 +2180,19 @@
           <w:p>
             <w:pPr>
               <w:widowControl w:val="0"/>
-            </w:pPr>
-            <w:r>
-              <w:rPr>
-                <w:sz w:val="18"/>
+              <w:rPr>
+                <w:sz w:val="18"/>
+                <w:szCs w:val="18"/>
                 <w:highlight w:val="white"/>
               </w:rPr>
-              <w:t xml:space="preserve">1 Node Server - 2 core, 4 </w:t>
-            </w:r>
-            <w:proofErr w:type="spellStart"/>
-            <w:r>
-              <w:rPr>
-                <w:sz w:val="18"/>
+            </w:pPr>
+            <w:r>
+              <w:rPr>
+                <w:sz w:val="18"/>
+                <w:szCs w:val="18"/>
                 <w:highlight w:val="white"/>
               </w:rPr>
-              <w:t>gb</w:t>
-            </w:r>
-            <w:proofErr w:type="spellEnd"/>
-            <w:r>
-              <w:rPr>
-                <w:sz w:val="18"/>
-                <w:highlight w:val="white"/>
-              </w:rPr>
-              <w:t xml:space="preserve"> ram</w:t>
+              <w:t>Certificates (2)</w:t>
             </w:r>
           </w:p>
         </w:tc>
@@ -928,12 +2210,17 @@
           <w:p>
             <w:pPr>
               <w:widowControl w:val="0"/>
-            </w:pPr>
-            <w:r>
-              <w:rPr>
-                <w:sz w:val="18"/>
-              </w:rPr>
-              <w:t>Yes</w:t>
+              <w:rPr>
+                <w:sz w:val="18"/>
+                <w:szCs w:val="18"/>
+              </w:rPr>
+            </w:pPr>
+            <w:r>
+              <w:rPr>
+                <w:sz w:val="18"/>
+                <w:szCs w:val="18"/>
+              </w:rPr>
+              <w:t>No</w:t>
             </w:r>
           </w:p>
         </w:tc>
@@ -951,12 +2238,17 @@
           <w:p>
             <w:pPr>
               <w:widowControl w:val="0"/>
-            </w:pPr>
-            <w:r>
-              <w:rPr>
-                <w:sz w:val="18"/>
-              </w:rPr>
-              <w:t>Yes</w:t>
+              <w:rPr>
+                <w:sz w:val="18"/>
+                <w:szCs w:val="18"/>
+              </w:rPr>
+            </w:pPr>
+            <w:r>
+              <w:rPr>
+                <w:sz w:val="18"/>
+                <w:szCs w:val="18"/>
+              </w:rPr>
+              <w:t>No</w:t>
             </w:r>
           </w:p>
         </w:tc>
@@ -975,23 +2267,22 @@
             <w:pPr>
               <w:widowControl w:val="0"/>
               <w:jc w:val="right"/>
-            </w:pPr>
-            <w:r>
-              <w:rPr>
-                <w:sz w:val="18"/>
-              </w:rPr>
-              <w:t>$ 0.00</w:t>
+              <w:rPr>
+                <w:sz w:val="18"/>
+                <w:szCs w:val="18"/>
+              </w:rPr>
+            </w:pPr>
+            <w:r>
+              <w:rPr>
+                <w:sz w:val="18"/>
+                <w:szCs w:val="18"/>
+              </w:rPr>
+              <w:t>$ ??.??</w:t>
             </w:r>
           </w:p>
         </w:tc>
       </w:tr>
       <w:tr>
-        <w:tblPrEx>
-          <w:tblCellMar>
-            <w:top w:w="0" w:type="dxa"/>
-            <w:bottom w:w="0" w:type="dxa"/>
-          </w:tblCellMar>
-        </w:tblPrEx>
         <w:tc>
           <w:tcPr>
             <w:tcW w:w="1800" w:type="dxa"/>
@@ -1005,12 +2296,17 @@
           <w:p>
             <w:pPr>
               <w:widowControl w:val="0"/>
-            </w:pPr>
-            <w:r>
-              <w:rPr>
-                <w:sz w:val="18"/>
-              </w:rPr>
-              <w:t>Production</w:t>
+              <w:rPr>
+                <w:sz w:val="18"/>
+                <w:szCs w:val="18"/>
+              </w:rPr>
+            </w:pPr>
+            <w:r>
+              <w:rPr>
+                <w:sz w:val="18"/>
+                <w:szCs w:val="18"/>
+              </w:rPr>
+              <w:t>Partner Integration</w:t>
             </w:r>
           </w:p>
         </w:tc>
@@ -1028,26 +2324,23 @@
           <w:p>
             <w:pPr>
               <w:widowControl w:val="0"/>
-            </w:pPr>
-            <w:r>
-              <w:rPr>
-                <w:sz w:val="18"/>
+              <w:rPr>
+                <w:sz w:val="18"/>
+                <w:szCs w:val="18"/>
+              </w:rPr>
+            </w:pPr>
+            <w:r>
+              <w:rPr>
+                <w:sz w:val="18"/>
+                <w:szCs w:val="18"/>
                 <w:highlight w:val="white"/>
               </w:rPr>
-              <w:t xml:space="preserve">2 Node Servers - each 2 core, 4 </w:t>
-            </w:r>
-            <w:proofErr w:type="spellStart"/>
-            <w:r>
-              <w:rPr>
-                <w:sz w:val="18"/>
-                <w:highlight w:val="white"/>
-              </w:rPr>
-              <w:t>gb</w:t>
-            </w:r>
-            <w:proofErr w:type="spellEnd"/>
-            <w:r>
-              <w:rPr>
-                <w:sz w:val="18"/>
+              <w:t>1 Node Server - 2 core, 4GB</w:t>
+            </w:r>
+            <w:r>
+              <w:rPr>
+                <w:sz w:val="18"/>
+                <w:szCs w:val="18"/>
                 <w:highlight w:val="white"/>
               </w:rPr>
               <w:t xml:space="preserve"> ram</w:t>
@@ -1068,12 +2361,17 @@
           <w:p>
             <w:pPr>
               <w:widowControl w:val="0"/>
-            </w:pPr>
-            <w:r>
-              <w:rPr>
-                <w:sz w:val="18"/>
-              </w:rPr>
-              <w:t>No</w:t>
+              <w:rPr>
+                <w:sz w:val="18"/>
+                <w:szCs w:val="18"/>
+              </w:rPr>
+            </w:pPr>
+            <w:r>
+              <w:rPr>
+                <w:sz w:val="18"/>
+                <w:szCs w:val="18"/>
+              </w:rPr>
+              <w:t>Yes</w:t>
             </w:r>
           </w:p>
         </w:tc>
@@ -1091,12 +2389,17 @@
           <w:p>
             <w:pPr>
               <w:widowControl w:val="0"/>
-            </w:pPr>
-            <w:r>
-              <w:rPr>
-                <w:sz w:val="18"/>
-              </w:rPr>
-              <w:t>No</w:t>
+              <w:rPr>
+                <w:sz w:val="18"/>
+                <w:szCs w:val="18"/>
+              </w:rPr>
+            </w:pPr>
+            <w:r>
+              <w:rPr>
+                <w:sz w:val="18"/>
+                <w:szCs w:val="18"/>
+              </w:rPr>
+              <w:t>Yes</w:t>
             </w:r>
           </w:p>
         </w:tc>
@@ -1115,23 +2418,22 @@
             <w:pPr>
               <w:widowControl w:val="0"/>
               <w:jc w:val="right"/>
-            </w:pPr>
-            <w:r>
-              <w:rPr>
-                <w:sz w:val="18"/>
-              </w:rPr>
-              <w:t>$ ??.??</w:t>
+              <w:rPr>
+                <w:sz w:val="18"/>
+                <w:szCs w:val="18"/>
+              </w:rPr>
+            </w:pPr>
+            <w:r>
+              <w:rPr>
+                <w:sz w:val="18"/>
+                <w:szCs w:val="18"/>
+              </w:rPr>
+              <w:t>$ 0.00</w:t>
             </w:r>
           </w:p>
         </w:tc>
       </w:tr>
       <w:tr>
-        <w:tblPrEx>
-          <w:tblCellMar>
-            <w:top w:w="0" w:type="dxa"/>
-            <w:bottom w:w="0" w:type="dxa"/>
-          </w:tblCellMar>
-        </w:tblPrEx>
         <w:tc>
           <w:tcPr>
             <w:tcW w:w="1800" w:type="dxa"/>
@@ -1145,7 +2447,18 @@
           <w:p>
             <w:pPr>
               <w:widowControl w:val="0"/>
-            </w:pPr>
+              <w:rPr>
+                <w:sz w:val="18"/>
+                <w:szCs w:val="18"/>
+              </w:rPr>
+            </w:pPr>
+            <w:r>
+              <w:rPr>
+                <w:sz w:val="18"/>
+                <w:szCs w:val="18"/>
+              </w:rPr>
+              <w:t>Production</w:t>
+            </w:r>
           </w:p>
         </w:tc>
         <w:tc>
@@ -1162,7 +2475,20 @@
           <w:p>
             <w:pPr>
               <w:widowControl w:val="0"/>
-            </w:pPr>
+              <w:rPr>
+                <w:sz w:val="18"/>
+                <w:szCs w:val="18"/>
+                <w:highlight w:val="white"/>
+              </w:rPr>
+            </w:pPr>
+            <w:r>
+              <w:rPr>
+                <w:sz w:val="18"/>
+                <w:szCs w:val="18"/>
+                <w:highlight w:val="white"/>
+              </w:rPr>
+              <w:t>Certificate (1)</w:t>
+            </w:r>
           </w:p>
         </w:tc>
         <w:tc>
@@ -1179,7 +2505,18 @@
           <w:p>
             <w:pPr>
               <w:widowControl w:val="0"/>
-            </w:pPr>
+              <w:rPr>
+                <w:sz w:val="18"/>
+                <w:szCs w:val="18"/>
+              </w:rPr>
+            </w:pPr>
+            <w:r>
+              <w:rPr>
+                <w:sz w:val="18"/>
+                <w:szCs w:val="18"/>
+              </w:rPr>
+              <w:t>No</w:t>
+            </w:r>
           </w:p>
         </w:tc>
         <w:tc>
@@ -1196,13 +2533,17 @@
           <w:p>
             <w:pPr>
               <w:widowControl w:val="0"/>
-            </w:pPr>
-            <w:r>
-              <w:rPr>
-                <w:b/>
-                <w:sz w:val="18"/>
-              </w:rPr>
-              <w:t>Total Cost:</w:t>
+              <w:rPr>
+                <w:sz w:val="18"/>
+                <w:szCs w:val="18"/>
+              </w:rPr>
+            </w:pPr>
+            <w:r>
+              <w:rPr>
+                <w:sz w:val="18"/>
+                <w:szCs w:val="18"/>
+              </w:rPr>
+              <w:t>No</w:t>
             </w:r>
           </w:p>
         </w:tc>
@@ -1221,11 +2562,297 @@
             <w:pPr>
               <w:widowControl w:val="0"/>
               <w:jc w:val="right"/>
+              <w:rPr>
+                <w:sz w:val="18"/>
+                <w:szCs w:val="18"/>
+              </w:rPr>
+            </w:pPr>
+            <w:r>
+              <w:rPr>
+                <w:sz w:val="18"/>
+                <w:szCs w:val="18"/>
+              </w:rPr>
+              <w:t>$ ??.??</w:t>
+            </w:r>
+          </w:p>
+        </w:tc>
+      </w:tr>
+      <w:tr>
+        <w:tc>
+          <w:tcPr>
+            <w:tcW w:w="1800" w:type="dxa"/>
+            <w:tcMar>
+              <w:top w:w="100" w:type="dxa"/>
+              <w:left w:w="40" w:type="dxa"/>
+              <w:bottom w:w="100" w:type="dxa"/>
+              <w:right w:w="40" w:type="dxa"/>
+            </w:tcMar>
+          </w:tcPr>
+          <w:p>
+            <w:pPr>
+              <w:widowControl w:val="0"/>
+              <w:rPr>
+                <w:sz w:val="18"/>
+                <w:szCs w:val="18"/>
+              </w:rPr>
+            </w:pPr>
+            <w:r>
+              <w:rPr>
+                <w:sz w:val="18"/>
+                <w:szCs w:val="18"/>
+              </w:rPr>
+              <w:t>Production</w:t>
+            </w:r>
+          </w:p>
+        </w:tc>
+        <w:tc>
+          <w:tcPr>
+            <w:tcW w:w="3435" w:type="dxa"/>
+            <w:shd w:val="clear" w:color="auto" w:fill="FFFFFF"/>
+            <w:tcMar>
+              <w:top w:w="100" w:type="dxa"/>
+              <w:left w:w="40" w:type="dxa"/>
+              <w:bottom w:w="100" w:type="dxa"/>
+              <w:right w:w="40" w:type="dxa"/>
+            </w:tcMar>
+          </w:tcPr>
+          <w:p>
+            <w:pPr>
+              <w:widowControl w:val="0"/>
+              <w:rPr>
+                <w:sz w:val="18"/>
+                <w:szCs w:val="18"/>
+              </w:rPr>
+            </w:pPr>
+            <w:r>
+              <w:rPr>
+                <w:sz w:val="18"/>
+                <w:szCs w:val="18"/>
+                <w:highlight w:val="white"/>
+              </w:rPr>
+              <w:t xml:space="preserve">2 </w:t>
+            </w:r>
+            <w:r>
+              <w:rPr>
+                <w:sz w:val="18"/>
+                <w:szCs w:val="18"/>
+                <w:highlight w:val="white"/>
+              </w:rPr>
+              <w:t>Node Servers - each 2 core, 4GB</w:t>
+            </w:r>
+            <w:r>
+              <w:rPr>
+                <w:sz w:val="18"/>
+                <w:szCs w:val="18"/>
+                <w:highlight w:val="white"/>
+              </w:rPr>
+              <w:t xml:space="preserve"> ram</w:t>
+            </w:r>
+          </w:p>
+        </w:tc>
+        <w:tc>
+          <w:tcPr>
+            <w:tcW w:w="1440" w:type="dxa"/>
+            <w:shd w:val="clear" w:color="auto" w:fill="FFFFFF"/>
+            <w:tcMar>
+              <w:top w:w="100" w:type="dxa"/>
+              <w:left w:w="40" w:type="dxa"/>
+              <w:bottom w:w="100" w:type="dxa"/>
+              <w:right w:w="40" w:type="dxa"/>
+            </w:tcMar>
+          </w:tcPr>
+          <w:p>
+            <w:pPr>
+              <w:widowControl w:val="0"/>
+              <w:rPr>
+                <w:sz w:val="18"/>
+                <w:szCs w:val="18"/>
+              </w:rPr>
+            </w:pPr>
+            <w:r>
+              <w:rPr>
+                <w:sz w:val="18"/>
+                <w:szCs w:val="18"/>
+              </w:rPr>
+              <w:t>No</w:t>
+            </w:r>
+          </w:p>
+        </w:tc>
+        <w:tc>
+          <w:tcPr>
+            <w:tcW w:w="1395" w:type="dxa"/>
+            <w:shd w:val="clear" w:color="auto" w:fill="FFFFFF"/>
+            <w:tcMar>
+              <w:top w:w="100" w:type="dxa"/>
+              <w:left w:w="40" w:type="dxa"/>
+              <w:bottom w:w="100" w:type="dxa"/>
+              <w:right w:w="40" w:type="dxa"/>
+            </w:tcMar>
+          </w:tcPr>
+          <w:p>
+            <w:pPr>
+              <w:widowControl w:val="0"/>
+              <w:rPr>
+                <w:sz w:val="18"/>
+                <w:szCs w:val="18"/>
+              </w:rPr>
+            </w:pPr>
+            <w:r>
+              <w:rPr>
+                <w:sz w:val="18"/>
+                <w:szCs w:val="18"/>
+              </w:rPr>
+              <w:t>No</w:t>
+            </w:r>
+          </w:p>
+        </w:tc>
+        <w:tc>
+          <w:tcPr>
+            <w:tcW w:w="1635" w:type="dxa"/>
+            <w:shd w:val="clear" w:color="auto" w:fill="FFFFFF"/>
+            <w:tcMar>
+              <w:top w:w="100" w:type="dxa"/>
+              <w:left w:w="40" w:type="dxa"/>
+              <w:bottom w:w="100" w:type="dxa"/>
+              <w:right w:w="40" w:type="dxa"/>
+            </w:tcMar>
+          </w:tcPr>
+          <w:p>
+            <w:pPr>
+              <w:widowControl w:val="0"/>
+              <w:jc w:val="right"/>
+              <w:rPr>
+                <w:sz w:val="18"/>
+                <w:szCs w:val="18"/>
+              </w:rPr>
+            </w:pPr>
+            <w:r>
+              <w:rPr>
+                <w:sz w:val="18"/>
+                <w:szCs w:val="18"/>
+              </w:rPr>
+              <w:t>$ ??.??</w:t>
+            </w:r>
+          </w:p>
+        </w:tc>
+      </w:tr>
+      <w:tr>
+        <w:tc>
+          <w:tcPr>
+            <w:tcW w:w="1800" w:type="dxa"/>
+            <w:tcMar>
+              <w:top w:w="100" w:type="dxa"/>
+              <w:left w:w="40" w:type="dxa"/>
+              <w:bottom w:w="100" w:type="dxa"/>
+              <w:right w:w="40" w:type="dxa"/>
+            </w:tcMar>
+          </w:tcPr>
+          <w:p>
+            <w:pPr>
+              <w:widowControl w:val="0"/>
+              <w:rPr>
+                <w:sz w:val="18"/>
+                <w:szCs w:val="18"/>
+              </w:rPr>
+            </w:pPr>
+          </w:p>
+        </w:tc>
+        <w:tc>
+          <w:tcPr>
+            <w:tcW w:w="3435" w:type="dxa"/>
+            <w:shd w:val="clear" w:color="auto" w:fill="FFFFFF"/>
+            <w:tcMar>
+              <w:top w:w="100" w:type="dxa"/>
+              <w:left w:w="40" w:type="dxa"/>
+              <w:bottom w:w="100" w:type="dxa"/>
+              <w:right w:w="40" w:type="dxa"/>
+            </w:tcMar>
+          </w:tcPr>
+          <w:p>
+            <w:pPr>
+              <w:widowControl w:val="0"/>
+              <w:rPr>
+                <w:sz w:val="18"/>
+                <w:szCs w:val="18"/>
+              </w:rPr>
+            </w:pPr>
+          </w:p>
+        </w:tc>
+        <w:tc>
+          <w:tcPr>
+            <w:tcW w:w="1440" w:type="dxa"/>
+            <w:shd w:val="clear" w:color="auto" w:fill="FFFFFF"/>
+            <w:tcMar>
+              <w:top w:w="100" w:type="dxa"/>
+              <w:left w:w="40" w:type="dxa"/>
+              <w:bottom w:w="100" w:type="dxa"/>
+              <w:right w:w="40" w:type="dxa"/>
+            </w:tcMar>
+          </w:tcPr>
+          <w:p>
+            <w:pPr>
+              <w:widowControl w:val="0"/>
+              <w:rPr>
+                <w:sz w:val="18"/>
+                <w:szCs w:val="18"/>
+              </w:rPr>
+            </w:pPr>
+          </w:p>
+        </w:tc>
+        <w:tc>
+          <w:tcPr>
+            <w:tcW w:w="1395" w:type="dxa"/>
+            <w:shd w:val="clear" w:color="auto" w:fill="FFFFFF"/>
+            <w:tcMar>
+              <w:top w:w="100" w:type="dxa"/>
+              <w:left w:w="40" w:type="dxa"/>
+              <w:bottom w:w="100" w:type="dxa"/>
+              <w:right w:w="40" w:type="dxa"/>
+            </w:tcMar>
+          </w:tcPr>
+          <w:p>
+            <w:pPr>
+              <w:widowControl w:val="0"/>
+              <w:rPr>
+                <w:sz w:val="18"/>
+                <w:szCs w:val="18"/>
+              </w:rPr>
             </w:pPr>
             <w:r>
               <w:rPr>
                 <w:b/>
                 <w:sz w:val="18"/>
+                <w:szCs w:val="18"/>
+              </w:rPr>
+              <w:t>Total Cost:</w:t>
+            </w:r>
+          </w:p>
+        </w:tc>
+        <w:tc>
+          <w:tcPr>
+            <w:tcW w:w="1635" w:type="dxa"/>
+            <w:shd w:val="clear" w:color="auto" w:fill="FFFFFF"/>
+            <w:tcMar>
+              <w:top w:w="100" w:type="dxa"/>
+              <w:left w:w="40" w:type="dxa"/>
+              <w:bottom w:w="100" w:type="dxa"/>
+              <w:right w:w="40" w:type="dxa"/>
+            </w:tcMar>
+          </w:tcPr>
+          <w:p>
+            <w:pPr>
+              <w:widowControl w:val="0"/>
+              <w:jc w:val="right"/>
+              <w:rPr>
+                <w:sz w:val="18"/>
+                <w:szCs w:val="18"/>
+              </w:rPr>
+            </w:pPr>
+            <w:r>
+              <w:rPr>
+                <w:b/>
+                <w:sz w:val="18"/>
+                <w:szCs w:val="18"/>
               </w:rPr>
               <w:t>$ ??.??</w:t>
             </w:r>
@@ -1238,17 +2865,343 @@
         <w:widowControl w:val="0"/>
       </w:pPr>
     </w:p>
+    <w:p>
+      <w:pPr>
+        <w:pStyle w:val="ListParagraph"/>
+        <w:widowControl w:val="0"/>
+        <w:numPr>
+          <w:ilvl w:val="0"/>
+          <w:numId w:val="4"/>
+        </w:numPr>
+        <w:rPr>
+          <w:b/>
+          <w:sz w:val="18"/>
+          <w:szCs w:val="18"/>
+        </w:rPr>
+      </w:pPr>
+      <w:r>
+        <w:rPr>
+          <w:b/>
+          <w:sz w:val="18"/>
+          <w:szCs w:val="18"/>
+        </w:rPr>
+        <w:t>Risks</w:t>
+      </w:r>
+    </w:p>
+    <w:p>
+      <w:pPr>
+        <w:widowControl w:val="0"/>
+        <w:rPr>
+          <w:b/>
+          <w:sz w:val="18"/>
+          <w:szCs w:val="18"/>
+        </w:rPr>
+      </w:pPr>
+    </w:p>
+    <w:tbl>
+      <w:tblPr>
+        <w:tblStyle w:val="TableGrid"/>
+        <w:tblW w:w="0" w:type="auto"/>
+        <w:tblInd w:w="108" w:type="dxa"/>
+        <w:tblLook w:val="04A0" w:firstRow="1" w:lastRow="0" w:firstColumn="1" w:lastColumn="0" w:noHBand="0" w:noVBand="1"/>
+      </w:tblPr>
+      <w:tblGrid>
+        <w:gridCol w:w="603"/>
+        <w:gridCol w:w="5263"/>
+        <w:gridCol w:w="1597"/>
+        <w:gridCol w:w="3445"/>
+      </w:tblGrid>
+      <w:tr>
+        <w:tc>
+          <w:tcPr>
+            <w:tcW w:w="603" w:type="dxa"/>
+          </w:tcPr>
+          <w:p>
+            <w:pPr>
+              <w:widowControl w:val="0"/>
+              <w:rPr>
+                <w:b/>
+                <w:sz w:val="18"/>
+                <w:szCs w:val="18"/>
+              </w:rPr>
+            </w:pPr>
+            <w:r>
+              <w:rPr>
+                <w:b/>
+                <w:sz w:val="18"/>
+                <w:szCs w:val="18"/>
+              </w:rPr>
+              <w:t>Id</w:t>
+            </w:r>
+          </w:p>
+        </w:tc>
+        <w:tc>
+          <w:tcPr>
+            <w:tcW w:w="5263" w:type="dxa"/>
+          </w:tcPr>
+          <w:p>
+            <w:pPr>
+              <w:widowControl w:val="0"/>
+              <w:rPr>
+                <w:b/>
+                <w:sz w:val="18"/>
+                <w:szCs w:val="18"/>
+              </w:rPr>
+            </w:pPr>
+            <w:r>
+              <w:rPr>
+                <w:b/>
+                <w:sz w:val="18"/>
+                <w:szCs w:val="18"/>
+              </w:rPr>
+              <w:t>Description</w:t>
+            </w:r>
+          </w:p>
+        </w:tc>
+        <w:tc>
+          <w:tcPr>
+            <w:tcW w:w="1597" w:type="dxa"/>
+          </w:tcPr>
+          <w:p>
+            <w:pPr>
+              <w:widowControl w:val="0"/>
+              <w:rPr>
+                <w:b/>
+                <w:sz w:val="18"/>
+                <w:szCs w:val="18"/>
+              </w:rPr>
+            </w:pPr>
+            <w:r>
+              <w:rPr>
+                <w:b/>
+                <w:sz w:val="18"/>
+                <w:szCs w:val="18"/>
+              </w:rPr>
+              <w:t>Impact</w:t>
+            </w:r>
+          </w:p>
+          <w:p>
+            <w:pPr>
+              <w:widowControl w:val="0"/>
+              <w:rPr>
+                <w:sz w:val="18"/>
+                <w:szCs w:val="18"/>
+              </w:rPr>
+            </w:pPr>
+            <w:r>
+              <w:rPr>
+                <w:sz w:val="18"/>
+                <w:szCs w:val="18"/>
+              </w:rPr>
+              <w:t>(Visibility/Priority)</w:t>
+            </w:r>
+          </w:p>
+        </w:tc>
+        <w:tc>
+          <w:tcPr>
+            <w:tcW w:w="3445" w:type="dxa"/>
+          </w:tcPr>
+          <w:p>
+            <w:pPr>
+              <w:widowControl w:val="0"/>
+              <w:rPr>
+                <w:b/>
+                <w:sz w:val="18"/>
+                <w:szCs w:val="18"/>
+              </w:rPr>
+            </w:pPr>
+            <w:r>
+              <w:rPr>
+                <w:b/>
+                <w:sz w:val="18"/>
+                <w:szCs w:val="18"/>
+              </w:rPr>
+              <w:t>Mitigation Plan</w:t>
+            </w:r>
+          </w:p>
+        </w:tc>
+      </w:tr>
+      <w:tr>
+        <w:tc>
+          <w:tcPr>
+            <w:tcW w:w="603" w:type="dxa"/>
+          </w:tcPr>
+          <w:p>
+            <w:pPr>
+              <w:widowControl w:val="0"/>
+              <w:rPr>
+                <w:sz w:val="18"/>
+                <w:szCs w:val="18"/>
+              </w:rPr>
+            </w:pPr>
+            <w:r>
+              <w:rPr>
+                <w:sz w:val="18"/>
+                <w:szCs w:val="18"/>
+              </w:rPr>
+              <w:t>1</w:t>
+            </w:r>
+          </w:p>
+        </w:tc>
+        <w:tc>
+          <w:tcPr>
+            <w:tcW w:w="5263" w:type="dxa"/>
+          </w:tcPr>
+          <w:p>
+            <w:pPr>
+              <w:widowControl w:val="0"/>
+              <w:rPr>
+                <w:sz w:val="18"/>
+                <w:szCs w:val="18"/>
+              </w:rPr>
+            </w:pPr>
+            <w:r>
+              <w:rPr>
+                <w:sz w:val="18"/>
+                <w:szCs w:val="18"/>
+              </w:rPr>
+              <w:t>eCash may not perform well enough for load (1000/hour)</w:t>
+            </w:r>
+          </w:p>
+        </w:tc>
+        <w:tc>
+          <w:tcPr>
+            <w:tcW w:w="1597" w:type="dxa"/>
+          </w:tcPr>
+          <w:p>
+            <w:pPr>
+              <w:widowControl w:val="0"/>
+              <w:rPr>
+                <w:sz w:val="18"/>
+                <w:szCs w:val="18"/>
+              </w:rPr>
+            </w:pPr>
+          </w:p>
+        </w:tc>
+        <w:tc>
+          <w:tcPr>
+            <w:tcW w:w="3445" w:type="dxa"/>
+          </w:tcPr>
+          <w:p>
+            <w:pPr>
+              <w:widowControl w:val="0"/>
+              <w:rPr>
+                <w:sz w:val="18"/>
+                <w:szCs w:val="18"/>
+              </w:rPr>
+            </w:pPr>
+            <w:r>
+              <w:rPr>
+                <w:sz w:val="18"/>
+                <w:szCs w:val="18"/>
+              </w:rPr>
+              <w:t>Do some performance testing to ensure and do some optimization of code, if needed.</w:t>
+            </w:r>
+          </w:p>
+        </w:tc>
+      </w:tr>
+      <w:tr>
+        <w:tc>
+          <w:tcPr>
+            <w:tcW w:w="603" w:type="dxa"/>
+          </w:tcPr>
+          <w:p>
+            <w:pPr>
+              <w:widowControl w:val="0"/>
+              <w:rPr>
+                <w:sz w:val="18"/>
+                <w:szCs w:val="18"/>
+              </w:rPr>
+            </w:pPr>
+            <w:r>
+              <w:rPr>
+                <w:sz w:val="18"/>
+                <w:szCs w:val="18"/>
+              </w:rPr>
+              <w:t>2</w:t>
+            </w:r>
+          </w:p>
+        </w:tc>
+        <w:tc>
+          <w:tcPr>
+            <w:tcW w:w="5263" w:type="dxa"/>
+          </w:tcPr>
+          <w:p>
+            <w:pPr>
+              <w:widowControl w:val="0"/>
+              <w:rPr>
+                <w:sz w:val="18"/>
+                <w:szCs w:val="18"/>
+              </w:rPr>
+            </w:pPr>
+            <w:r>
+              <w:rPr>
+                <w:sz w:val="18"/>
+                <w:szCs w:val="18"/>
+              </w:rPr>
+              <w:t>May not be able to get the production hardware provisioned in a timely manner based on past experience with IT</w:t>
+            </w:r>
+          </w:p>
+        </w:tc>
+        <w:tc>
+          <w:tcPr>
+            <w:tcW w:w="1597" w:type="dxa"/>
+          </w:tcPr>
+          <w:p>
+            <w:pPr>
+              <w:widowControl w:val="0"/>
+              <w:rPr>
+                <w:sz w:val="18"/>
+                <w:szCs w:val="18"/>
+              </w:rPr>
+            </w:pPr>
+          </w:p>
+        </w:tc>
+        <w:tc>
+          <w:tcPr>
+            <w:tcW w:w="3445" w:type="dxa"/>
+          </w:tcPr>
+          <w:p>
+            <w:pPr>
+              <w:widowControl w:val="0"/>
+              <w:rPr>
+                <w:sz w:val="18"/>
+                <w:szCs w:val="18"/>
+              </w:rPr>
+            </w:pPr>
+            <w:r>
+              <w:rPr>
+                <w:sz w:val="18"/>
+                <w:szCs w:val="18"/>
+              </w:rPr>
+              <w:t>Have them start building the servers at the beginning of the project so that they have 4 weeks to set it up before needing to validate with client.</w:t>
+            </w:r>
+          </w:p>
+        </w:tc>
+      </w:tr>
+    </w:tbl>
+    <w:p>
+      <w:pPr>
+        <w:widowControl w:val="0"/>
+        <w:rPr>
+          <w:b/>
+          <w:sz w:val="18"/>
+          <w:szCs w:val="18"/>
+        </w:rPr>
+      </w:pPr>
+    </w:p>
     <w:sectPr>
       <w:pgSz w:w="12240" w:h="15840"/>
-      <w:pgMar w:top="1440" w:right="1440" w:bottom="1440" w:left="1440" w:header="720" w:footer="720" w:gutter="0"/>
+      <w:pgMar w:top="720" w:right="720" w:bottom="720" w:left="720" w:header="720" w:footer="720" w:gutter="0"/>
       <w:cols w:space="720"/>
+      <w:docGrid w:linePitch="299"/>
     </w:sectPr>
   </w:body>
 </w:document>
 </file>
 
 <file path=word/numbering.xml><?xml version="1.0" encoding="utf-8"?>
-<w:numbering xmlns:wpc="http://schemas.microsoft.com/office/word/2010/wordprocessingCanvas" xmlns:mc="http://schemas.openxmlformats.org/markup-compatibility/2006" xmlns:o="urn:schemas-microsoft-com:office:office" xmlns:r="http://schemas.openxmlformats.org/officeDocument/2006/relationships" xmlns:m="http://schemas.openxmlformats.org/officeDocument/2006/math" xmlns:v="urn:schemas-microsoft-com:vml" xmlns:wp14="http://schemas.microsoft.com/office/word/2010/wordprocessingDrawing" xmlns:wp="http://schemas.openxmlformats.org/drawingml/2006/wordprocessingDrawing" xmlns:w10="urn:schemas-microsoft-com:office:word" xmlns:w="http://schemas.openxmlformats.org/wordprocessingml/2006/main" xmlns:w14="http://schemas.microsoft.com/office/word/2010/wordml" xmlns:w15="http://schemas.microsoft.com/office/word/2012/wordml" xmlns:wpg="http://schemas.microsoft.com/office/word/2010/wordprocessingGroup" xmlns:wpi="http://schemas.microsoft.com/office/word/2010/wordprocessingInk" xmlns:wne="http://schemas.microsoft.com/office/word/2006/wordml" xmlns:wps="http://schemas.microsoft.com/office/word/2010/wordprocessingShape" mc:Ignorable="w14 w15 wp14">
+<w:numbering xmlns:wpc="http://schemas.microsoft.com/office/word/2010/wordprocessingCanvas" xmlns:mc="http://schemas.openxmlformats.org/markup-compatibility/2006" xmlns:o="urn:schemas-microsoft-com:office:office" xmlns:r="http://schemas.openxmlformats.org/officeDocument/2006/relationships" xmlns:m="http://schemas.openxmlformats.org/officeDocument/2006/math" xmlns:v="urn:schemas-microsoft-com:vml" xmlns:wp14="http://schemas.microsoft.com/office/word/2010/wordprocessingDrawing" xmlns:wp="http://schemas.openxmlformats.org/drawingml/2006/wordprocessingDrawing" xmlns:w10="urn:schemas-microsoft-com:office:word" xmlns:w="http://schemas.openxmlformats.org/wordprocessingml/2006/main" xmlns:w14="http://schemas.microsoft.com/office/word/2010/wordml" xmlns:wpg="http://schemas.microsoft.com/office/word/2010/wordprocessingGroup" xmlns:wpi="http://schemas.microsoft.com/office/word/2010/wordprocessingInk" xmlns:wne="http://schemas.microsoft.com/office/word/2006/wordml" xmlns:wps="http://schemas.microsoft.com/office/word/2010/wordprocessingShape" mc:Ignorable="w14 wp14">
   <w:abstractNum w:abstractNumId="0">
     <w:nsid w:val="09B50DDC"/>
     <w:multiLevelType w:val="multilevel"/>
@@ -1363,6 +3316,119 @@
     </w:lvl>
   </w:abstractNum>
   <w:abstractNum w:abstractNumId="1">
+    <w:nsid w:val="11B75F29"/>
+    <w:multiLevelType w:val="hybridMultilevel"/>
+    <w:tmpl w:val="C6787F72"/>
+    <w:lvl w:ilvl="0" w:tplc="04090001">
+      <w:start w:val="1"/>
+      <w:numFmt w:val="bullet"/>
+      <w:lvlText w:val=""/>
+      <w:lvlJc w:val="left"/>
+      <w:pPr>
+        <w:ind w:left="720" w:hanging="360"/>
+      </w:pPr>
+      <w:rPr>
+        <w:rFonts w:ascii="Symbol" w:hAnsi="Symbol" w:hint="default"/>
+      </w:rPr>
+    </w:lvl>
+    <w:lvl w:ilvl="1" w:tplc="04090003" w:tentative="1">
+      <w:start w:val="1"/>
+      <w:numFmt w:val="bullet"/>
+      <w:lvlText w:val="o"/>
+      <w:lvlJc w:val="left"/>
+      <w:pPr>
+        <w:ind w:left="1440" w:hanging="360"/>
+      </w:pPr>
+      <w:rPr>
+        <w:rFonts w:ascii="Courier New" w:hAnsi="Courier New" w:cs="Courier New" w:hint="default"/>
+      </w:rPr>
+    </w:lvl>
+    <w:lvl w:ilvl="2" w:tplc="04090005" w:tentative="1">
+      <w:start w:val="1"/>
+      <w:numFmt w:val="bullet"/>
+      <w:lvlText w:val=""/>
+      <w:lvlJc w:val="left"/>
+      <w:pPr>
+        <w:ind w:left="2160" w:hanging="360"/>
+      </w:pPr>
+      <w:rPr>
+        <w:rFonts w:ascii="Wingdings" w:hAnsi="Wingdings" w:hint="default"/>
+      </w:rPr>
+    </w:lvl>
+    <w:lvl w:ilvl="3" w:tplc="04090001" w:tentative="1">
+      <w:start w:val="1"/>
+      <w:numFmt w:val="bullet"/>
+      <w:lvlText w:val=""/>
+      <w:lvlJc w:val="left"/>
+      <w:pPr>
+        <w:ind w:left="2880" w:hanging="360"/>
+      </w:pPr>
+      <w:rPr>
+        <w:rFonts w:ascii="Symbol" w:hAnsi="Symbol" w:hint="default"/>
+      </w:rPr>
+    </w:lvl>
+    <w:lvl w:ilvl="4" w:tplc="04090003" w:tentative="1">
+      <w:start w:val="1"/>
+      <w:numFmt w:val="bullet"/>
+      <w:lvlText w:val="o"/>
+      <w:lvlJc w:val="left"/>
+      <w:pPr>
+        <w:ind w:left="3600" w:hanging="360"/>
+      </w:pPr>
+      <w:rPr>
+        <w:rFonts w:ascii="Courier New" w:hAnsi="Courier New" w:cs="Courier New" w:hint="default"/>
+      </w:rPr>
+    </w:lvl>
+    <w:lvl w:ilvl="5" w:tplc="04090005" w:tentative="1">
+      <w:start w:val="1"/>
+      <w:numFmt w:val="bullet"/>
+      <w:lvlText w:val=""/>
+      <w:lvlJc w:val="left"/>
+      <w:pPr>
+        <w:ind w:left="4320" w:hanging="360"/>
+      </w:pPr>
+      <w:rPr>
+        <w:rFonts w:ascii="Wingdings" w:hAnsi="Wingdings" w:hint="default"/>
+      </w:rPr>
+    </w:lvl>
+    <w:lvl w:ilvl="6" w:tplc="04090001" w:tentative="1">
+      <w:start w:val="1"/>
+      <w:numFmt w:val="bullet"/>
+      <w:lvlText w:val=""/>
+      <w:lvlJc w:val="left"/>
+      <w:pPr>
+        <w:ind w:left="5040" w:hanging="360"/>
+      </w:pPr>
+      <w:rPr>
+        <w:rFonts w:ascii="Symbol" w:hAnsi="Symbol" w:hint="default"/>
+      </w:rPr>
+    </w:lvl>
+    <w:lvl w:ilvl="7" w:tplc="04090003" w:tentative="1">
+      <w:start w:val="1"/>
+      <w:numFmt w:val="bullet"/>
+      <w:lvlText w:val="o"/>
+      <w:lvlJc w:val="left"/>
+      <w:pPr>
+        <w:ind w:left="5760" w:hanging="360"/>
+      </w:pPr>
+      <w:rPr>
+        <w:rFonts w:ascii="Courier New" w:hAnsi="Courier New" w:cs="Courier New" w:hint="default"/>
+      </w:rPr>
+    </w:lvl>
+    <w:lvl w:ilvl="8" w:tplc="04090005" w:tentative="1">
+      <w:start w:val="1"/>
+      <w:numFmt w:val="bullet"/>
+      <w:lvlText w:val=""/>
+      <w:lvlJc w:val="left"/>
+      <w:pPr>
+        <w:ind w:left="6480" w:hanging="360"/>
+      </w:pPr>
+      <w:rPr>
+        <w:rFonts w:ascii="Wingdings" w:hAnsi="Wingdings" w:hint="default"/>
+      </w:rPr>
+    </w:lvl>
+  </w:abstractNum>
+  <w:abstractNum w:abstractNumId="2">
     <w:nsid w:val="18DD0D50"/>
     <w:multiLevelType w:val="multilevel"/>
     <w:tmpl w:val="E2F6802C"/>
@@ -1475,7 +3541,120 @@
       </w:rPr>
     </w:lvl>
   </w:abstractNum>
-  <w:abstractNum w:abstractNumId="2">
+  <w:abstractNum w:abstractNumId="3">
+    <w:nsid w:val="1CA0657E"/>
+    <w:multiLevelType w:val="hybridMultilevel"/>
+    <w:tmpl w:val="EBB40F98"/>
+    <w:lvl w:ilvl="0" w:tplc="04090001">
+      <w:start w:val="1"/>
+      <w:numFmt w:val="bullet"/>
+      <w:lvlText w:val=""/>
+      <w:lvlJc w:val="left"/>
+      <w:pPr>
+        <w:ind w:left="720" w:hanging="360"/>
+      </w:pPr>
+      <w:rPr>
+        <w:rFonts w:ascii="Symbol" w:hAnsi="Symbol" w:hint="default"/>
+      </w:rPr>
+    </w:lvl>
+    <w:lvl w:ilvl="1" w:tplc="04090003" w:tentative="1">
+      <w:start w:val="1"/>
+      <w:numFmt w:val="bullet"/>
+      <w:lvlText w:val="o"/>
+      <w:lvlJc w:val="left"/>
+      <w:pPr>
+        <w:ind w:left="1440" w:hanging="360"/>
+      </w:pPr>
+      <w:rPr>
+        <w:rFonts w:ascii="Courier New" w:hAnsi="Courier New" w:cs="Courier New" w:hint="default"/>
+      </w:rPr>
+    </w:lvl>
+    <w:lvl w:ilvl="2" w:tplc="04090005" w:tentative="1">
+      <w:start w:val="1"/>
+      <w:numFmt w:val="bullet"/>
+      <w:lvlText w:val=""/>
+      <w:lvlJc w:val="left"/>
+      <w:pPr>
+        <w:ind w:left="2160" w:hanging="360"/>
+      </w:pPr>
+      <w:rPr>
+        <w:rFonts w:ascii="Wingdings" w:hAnsi="Wingdings" w:hint="default"/>
+      </w:rPr>
+    </w:lvl>
+    <w:lvl w:ilvl="3" w:tplc="04090001" w:tentative="1">
+      <w:start w:val="1"/>
+      <w:numFmt w:val="bullet"/>
+      <w:lvlText w:val=""/>
+      <w:lvlJc w:val="left"/>
+      <w:pPr>
+        <w:ind w:left="2880" w:hanging="360"/>
+      </w:pPr>
+      <w:rPr>
+        <w:rFonts w:ascii="Symbol" w:hAnsi="Symbol" w:hint="default"/>
+      </w:rPr>
+    </w:lvl>
+    <w:lvl w:ilvl="4" w:tplc="04090003" w:tentative="1">
+      <w:start w:val="1"/>
+      <w:numFmt w:val="bullet"/>
+      <w:lvlText w:val="o"/>
+      <w:lvlJc w:val="left"/>
+      <w:pPr>
+        <w:ind w:left="3600" w:hanging="360"/>
+      </w:pPr>
+      <w:rPr>
+        <w:rFonts w:ascii="Courier New" w:hAnsi="Courier New" w:cs="Courier New" w:hint="default"/>
+      </w:rPr>
+    </w:lvl>
+    <w:lvl w:ilvl="5" w:tplc="04090005" w:tentative="1">
+      <w:start w:val="1"/>
+      <w:numFmt w:val="bullet"/>
+      <w:lvlText w:val=""/>
+      <w:lvlJc w:val="left"/>
+      <w:pPr>
+        <w:ind w:left="4320" w:hanging="360"/>
+      </w:pPr>
+      <w:rPr>
+        <w:rFonts w:ascii="Wingdings" w:hAnsi="Wingdings" w:hint="default"/>
+      </w:rPr>
+    </w:lvl>
+    <w:lvl w:ilvl="6" w:tplc="04090001" w:tentative="1">
+      <w:start w:val="1"/>
+      <w:numFmt w:val="bullet"/>
+      <w:lvlText w:val=""/>
+      <w:lvlJc w:val="left"/>
+      <w:pPr>
+        <w:ind w:left="5040" w:hanging="360"/>
+      </w:pPr>
+      <w:rPr>
+        <w:rFonts w:ascii="Symbol" w:hAnsi="Symbol" w:hint="default"/>
+      </w:rPr>
+    </w:lvl>
+    <w:lvl w:ilvl="7" w:tplc="04090003" w:tentative="1">
+      <w:start w:val="1"/>
+      <w:numFmt w:val="bullet"/>
+      <w:lvlText w:val="o"/>
+      <w:lvlJc w:val="left"/>
+      <w:pPr>
+        <w:ind w:left="5760" w:hanging="360"/>
+      </w:pPr>
+      <w:rPr>
+        <w:rFonts w:ascii="Courier New" w:hAnsi="Courier New" w:cs="Courier New" w:hint="default"/>
+      </w:rPr>
+    </w:lvl>
+    <w:lvl w:ilvl="8" w:tplc="04090005" w:tentative="1">
+      <w:start w:val="1"/>
+      <w:numFmt w:val="bullet"/>
+      <w:lvlText w:val=""/>
+      <w:lvlJc w:val="left"/>
+      <w:pPr>
+        <w:ind w:left="6480" w:hanging="360"/>
+      </w:pPr>
+      <w:rPr>
+        <w:rFonts w:ascii="Wingdings" w:hAnsi="Wingdings" w:hint="default"/>
+      </w:rPr>
+    </w:lvl>
+  </w:abstractNum>
+  <w:abstractNum w:abstractNumId="4">
     <w:nsid w:val="58254F1C"/>
     <w:multiLevelType w:val="multilevel"/>
     <w:tmpl w:val="6CF2F41A"/>
@@ -1588,11 +3767,12 @@
       </w:rPr>
     </w:lvl>
   </w:abstractNum>
-  <w:abstractNum w:abstractNumId="3">
+  <w:abstractNum w:abstractNumId="5">
     <w:nsid w:val="65C46462"/>
     <w:multiLevelType w:val="hybridMultilevel"/>
-    <w:tmpl w:val="821AA9EA"/>
-    <w:lvl w:ilvl="0" w:tplc="E32CA230">
+    <w:tmpl w:val="9872F844"/>
+    <w:lvl w:ilvl="0" w:tplc="48C894F8">
+      <w:start w:val="1"/>
       <w:numFmt w:val="decimal"/>
       <w:lvlText w:val="%1."/>
       <w:lvlJc w:val="left"/>
@@ -1605,7 +3785,7 @@
         <w:sz w:val="18"/>
       </w:rPr>
     </w:lvl>
-    <w:lvl w:ilvl="1" w:tplc="04090019" w:tentative="1">
+    <w:lvl w:ilvl="1" w:tplc="04090019">
       <w:start w:val="1"/>
       <w:numFmt w:val="lowerLetter"/>
       <w:lvlText w:val="%2."/>
@@ -1679,22 +3859,28 @@
     </w:lvl>
   </w:abstractNum>
   <w:num w:numId="1">
-    <w:abstractNumId w:val="1"/>
+    <w:abstractNumId w:val="2"/>
   </w:num>
   <w:num w:numId="2">
-    <w:abstractNumId w:val="2"/>
+    <w:abstractNumId w:val="4"/>
   </w:num>
   <w:num w:numId="3">
     <w:abstractNumId w:val="0"/>
   </w:num>
   <w:num w:numId="4">
+    <w:abstractNumId w:val="5"/>
+  </w:num>
+  <w:num w:numId="5">
+    <w:abstractNumId w:val="1"/>
+  </w:num>
+  <w:num w:numId="6">
     <w:abstractNumId w:val="3"/>
   </w:num>
 </w:numbering>
 </file>
 
 <file path=word/styles.xml><?xml version="1.0" encoding="utf-8"?>
-<w:styles xmlns:mc="http://schemas.openxmlformats.org/markup-compatibility/2006" xmlns:r="http://schemas.openxmlformats.org/officeDocument/2006/relationships" xmlns:w="http://schemas.openxmlformats.org/wordprocessingml/2006/main" xmlns:w14="http://schemas.microsoft.com/office/word/2010/wordml" xmlns:w15="http://schemas.microsoft.com/office/word/2012/wordml" mc:Ignorable="w14 w15">
+<w:styles xmlns:mc="http://schemas.openxmlformats.org/markup-compatibility/2006" xmlns:r="http://schemas.openxmlformats.org/officeDocument/2006/relationships" xmlns:w="http://schemas.openxmlformats.org/wordprocessingml/2006/main" xmlns:w14="http://schemas.microsoft.com/office/word/2010/wordml" mc:Ignorable="w14">
   <w:docDefaults>
     <w:rPrDefault>
       <w:rPr>
@@ -1710,378 +3896,144 @@
       </w:pPr>
     </w:pPrDefault>
   </w:docDefaults>
-  <w:latentStyles w:defLockedState="0" w:defUIPriority="99" w:defSemiHidden="0" w:defUnhideWhenUsed="0" w:defQFormat="0" w:count="371">
-    <w:lsdException w:name="Normal" w:uiPriority="0" w:qFormat="1"/>
-    <w:lsdException w:name="heading 1" w:uiPriority="9" w:qFormat="1"/>
-    <w:lsdException w:name="heading 2" w:semiHidden="1" w:uiPriority="9" w:unhideWhenUsed="1" w:qFormat="1"/>
-    <w:lsdException w:name="heading 3" w:semiHidden="1" w:uiPriority="9" w:unhideWhenUsed="1" w:qFormat="1"/>
-    <w:lsdException w:name="heading 4" w:semiHidden="1" w:uiPriority="9" w:unhideWhenUsed="1" w:qFormat="1"/>
-    <w:lsdException w:name="heading 5" w:semiHidden="1" w:uiPriority="9" w:unhideWhenUsed="1" w:qFormat="1"/>
-    <w:lsdException w:name="heading 6" w:semiHidden="1" w:uiPriority="9" w:unhideWhenUsed="1" w:qFormat="1"/>
-    <w:lsdException w:name="heading 7" w:semiHidden="1" w:uiPriority="9" w:unhideWhenUsed="1" w:qFormat="1"/>
-    <w:lsdException w:name="heading 8" w:semiHidden="1" w:uiPriority="9" w:unhideWhenUsed="1" w:qFormat="1"/>
-    <w:lsdException w:name="heading 9" w:semiHidden="1" w:uiPriority="9" w:unhideWhenUsed="1" w:qFormat="1"/>
-    <w:lsdException w:name="index 1" w:semiHidden="1" w:unhideWhenUsed="1"/>
-    <w:lsdException w:name="index 2" w:semiHidden="1" w:unhideWhenUsed="1"/>
-    <w:lsdException w:name="index 3" w:semiHidden="1" w:unhideWhenUsed="1"/>
-    <w:lsdException w:name="index 4" w:semiHidden="1" w:unhideWhenUsed="1"/>
-    <w:lsdException w:name="index 5" w:semiHidden="1" w:unhideWhenUsed="1"/>
-    <w:lsdException w:name="index 6" w:semiHidden="1" w:unhideWhenUsed="1"/>
-    <w:lsdException w:name="index 7" w:semiHidden="1" w:unhideWhenUsed="1"/>
-    <w:lsdException w:name="index 8" w:semiHidden="1" w:unhideWhenUsed="1"/>
-    <w:lsdException w:name="index 9" w:semiHidden="1" w:unhideWhenUsed="1"/>
-    <w:lsdException w:name="toc 1" w:semiHidden="1" w:uiPriority="39" w:unhideWhenUsed="1"/>
-    <w:lsdException w:name="toc 2" w:semiHidden="1" w:uiPriority="39" w:unhideWhenUsed="1"/>
-    <w:lsdException w:name="toc 3" w:semiHidden="1" w:uiPriority="39" w:unhideWhenUsed="1"/>
-    <w:lsdException w:name="toc 4" w:semiHidden="1" w:uiPriority="39" w:unhideWhenUsed="1"/>
-    <w:lsdException w:name="toc 5" w:semiHidden="1" w:uiPriority="39" w:unhideWhenUsed="1"/>
-    <w:lsdException w:name="toc 6" w:semiHidden="1" w:uiPriority="39" w:unhideWhenUsed="1"/>
-    <w:lsdException w:name="toc 7" w:semiHidden="1" w:uiPriority="39" w:unhideWhenUsed="1"/>
-    <w:lsdException w:name="toc 8" w:semiHidden="1" w:uiPriority="39" w:unhideWhenUsed="1"/>
-    <w:lsdException w:name="toc 9" w:semiHidden="1" w:uiPriority="39" w:unhideWhenUsed="1"/>
-    <w:lsdException w:name="Normal Indent" w:semiHidden="1" w:unhideWhenUsed="1"/>
-    <w:lsdException w:name="footnote text" w:semiHidden="1" w:unhideWhenUsed="1"/>
-    <w:lsdException w:name="annotation text" w:semiHidden="1" w:unhideWhenUsed="1"/>
-    <w:lsdException w:name="header" w:semiHidden="1" w:unhideWhenUsed="1"/>
-    <w:lsdException w:name="footer" w:semiHidden="1" w:unhideWhenUsed="1"/>
-    <w:lsdException w:name="index heading" w:semiHidden="1" w:unhideWhenUsed="1"/>
-    <w:lsdException w:name="caption" w:semiHidden="1" w:uiPriority="35" w:unhideWhenUsed="1" w:qFormat="1"/>
-    <w:lsdException w:name="table of figures" w:semiHidden="1" w:unhideWhenUsed="1"/>
-    <w:lsdException w:name="envelope address" w:semiHidden="1" w:unhideWhenUsed="1"/>
-    <w:lsdException w:name="envelope return" w:semiHidden="1" w:unhideWhenUsed="1"/>
-    <w:lsdException w:name="footnote reference" w:semiHidden="1" w:unhideWhenUsed="1"/>
-    <w:lsdException w:name="annotation reference" w:semiHidden="1" w:unhideWhenUsed="1"/>
-    <w:lsdException w:name="line number" w:semiHidden="1" w:unhideWhenUsed="1"/>
-    <w:lsdException w:name="page number" w:semiHidden="1" w:unhideWhenUsed="1"/>
-    <w:lsdException w:name="endnote reference" w:semiHidden="1" w:unhideWhenUsed="1"/>
-    <w:lsdException w:name="endnote text" w:semiHidden="1" w:unhideWhenUsed="1"/>
-    <w:lsdException w:name="table of authorities" w:semiHidden="1" w:unhideWhenUsed="1"/>
-    <w:lsdException w:name="macro" w:semiHidden="1" w:unhideWhenUsed="1"/>
-    <w:lsdException w:name="toa heading" w:semiHidden="1" w:unhideWhenUsed="1"/>
-    <w:lsdException w:name="List" w:semiHidden="1" w:unhideWhenUsed="1"/>
-    <w:lsdException w:name="List Bullet" w:semiHidden="1" w:unhideWhenUsed="1"/>
-    <w:lsdException w:name="List Number" w:semiHidden="1" w:unhideWhenUsed="1"/>
-    <w:lsdException w:name="List 2" w:semiHidden="1" w:unhideWhenUsed="1"/>
-    <w:lsdException w:name="List 3" w:semiHidden="1" w:unhideWhenUsed="1"/>
-    <w:lsdException w:name="List 4" w:semiHidden="1" w:unhideWhenUsed="1"/>
-    <w:lsdException w:name="List 5" w:semiHidden="1" w:unhideWhenUsed="1"/>
-    <w:lsdException w:name="List Bullet 2" w:semiHidden="1" w:unhideWhenUsed="1"/>
-    <w:lsdException w:name="List Bullet 3" w:semiHidden="1" w:unhideWhenUsed="1"/>
-    <w:lsdException w:name="List Bullet 4" w:semiHidden="1" w:unhideWhenUsed="1"/>
-    <w:lsdException w:name="List Bullet 5" w:semiHidden="1" w:unhideWhenUsed="1"/>
-    <w:lsdException w:name="List Number 2" w:semiHidden="1" w:unhideWhenUsed="1"/>
-    <w:lsdException w:name="List Number 3" w:semiHidden="1" w:unhideWhenUsed="1"/>
-    <w:lsdException w:name="List Number 4" w:semiHidden="1" w:unhideWhenUsed="1"/>
-    <w:lsdException w:name="List Number 5" w:semiHidden="1" w:unhideWhenUsed="1"/>
-    <w:lsdException w:name="Title" w:uiPriority="10" w:qFormat="1"/>
-    <w:lsdException w:name="Closing" w:semiHidden="1" w:unhideWhenUsed="1"/>
-    <w:lsdException w:name="Signature" w:semiHidden="1" w:unhideWhenUsed="1"/>
-    <w:lsdException w:name="Default Paragraph Font" w:semiHidden="1" w:uiPriority="1" w:unhideWhenUsed="1"/>
-    <w:lsdException w:name="Body Text" w:semiHidden="1" w:unhideWhenUsed="1"/>
-    <w:lsdException w:name="Body Text Indent" w:semiHidden="1" w:unhideWhenUsed="1"/>
-    <w:lsdException w:name="List Continue" w:semiHidden="1" w:unhideWhenUsed="1"/>
-    <w:lsdException w:name="List Continue 2" w:semiHidden="1" w:unhideWhenUsed="1"/>
-    <w:lsdException w:name="List Continue 3" w:semiHidden="1" w:unhideWhenUsed="1"/>
-    <w:lsdException w:name="List Continue 4" w:semiHidden="1" w:unhideWhenUsed="1"/>
-    <w:lsdException w:name="List Continue 5" w:semiHidden="1" w:unhideWhenUsed="1"/>
-    <w:lsdException w:name="Message Header" w:semiHidden="1" w:unhideWhenUsed="1"/>
-    <w:lsdException w:name="Subtitle" w:uiPriority="11" w:qFormat="1"/>
-    <w:lsdException w:name="Salutation" w:semiHidden="1" w:unhideWhenUsed="1"/>
-    <w:lsdException w:name="Date" w:semiHidden="1" w:unhideWhenUsed="1"/>
-    <w:lsdException w:name="Body Text First Indent" w:semiHidden="1" w:unhideWhenUsed="1"/>
-    <w:lsdException w:name="Body Text First Indent 2" w:semiHidden="1" w:unhideWhenUsed="1"/>
-    <w:lsdException w:name="Note Heading" w:semiHidden="1" w:unhideWhenUsed="1"/>
-    <w:lsdException w:name="Body Text 2" w:semiHidden="1" w:unhideWhenUsed="1"/>
-    <w:lsdException w:name="Body Text 3" w:semiHidden="1" w:unhideWhenUsed="1"/>
-    <w:lsdException w:name="Body Text Indent 2" w:semiHidden="1" w:unhideWhenUsed="1"/>
-    <w:lsdException w:name="Body Text Indent 3" w:semiHidden="1" w:unhideWhenUsed="1"/>
-    <w:lsdException w:name="Block Text" w:semiHidden="1" w:unhideWhenUsed="1"/>
-    <w:lsdException w:name="Hyperlink" w:semiHidden="1" w:unhideWhenUsed="1"/>
-    <w:lsdException w:name="FollowedHyperlink" w:semiHidden="1" w:unhideWhenUsed="1"/>
-    <w:lsdException w:name="Strong" w:uiPriority="22" w:qFormat="1"/>
-    <w:lsdException w:name="Emphasis" w:uiPriority="20" w:qFormat="1"/>
-    <w:lsdException w:name="Document Map" w:semiHidden="1" w:unhideWhenUsed="1"/>
-    <w:lsdException w:name="Plain Text" w:semiHidden="1" w:unhideWhenUsed="1"/>
-    <w:lsdException w:name="E-mail Signature" w:semiHidden="1" w:unhideWhenUsed="1"/>
-    <w:lsdException w:name="HTML Top of Form" w:semiHidden="1" w:unhideWhenUsed="1"/>
-    <w:lsdException w:name="HTML Bottom of Form" w:semiHidden="1" w:unhideWhenUsed="1"/>
-    <w:lsdException w:name="Normal (Web)" w:semiHidden="1" w:unhideWhenUsed="1"/>
-    <w:lsdException w:name="HTML Acronym" w:semiHidden="1" w:unhideWhenUsed="1"/>
-    <w:lsdException w:name="HTML Address" w:semiHidden="1" w:unhideWhenUsed="1"/>
-    <w:lsdException w:name="HTML Cite" w:semiHidden="1" w:unhideWhenUsed="1"/>
-    <w:lsdException w:name="HTML Code" w:semiHidden="1" w:unhideWhenUsed="1"/>
-    <w:lsdException w:name="HTML Definition" w:semiHidden="1" w:unhideWhenUsed="1"/>
-    <w:lsdException w:name="HTML Keyboard" w:semiHidden="1" w:unhideWhenUsed="1"/>
-    <w:lsdException w:name="HTML Preformatted" w:semiHidden="1" w:unhideWhenUsed="1"/>
-    <w:lsdException w:name="HTML Sample" w:semiHidden="1" w:unhideWhenUsed="1"/>
-    <w:lsdException w:name="HTML Typewriter" w:semiHidden="1" w:unhideWhenUsed="1"/>
-    <w:lsdException w:name="HTML Variable" w:semiHidden="1" w:unhideWhenUsed="1"/>
-    <w:lsdException w:name="Normal Table" w:semiHidden="1" w:unhideWhenUsed="1"/>
-    <w:lsdException w:name="annotation subject" w:semiHidden="1" w:unhideWhenUsed="1"/>
-    <w:lsdException w:name="No List" w:semiHidden="1" w:unhideWhenUsed="1"/>
-    <w:lsdException w:name="Outline List 1" w:semiHidden="1" w:unhideWhenUsed="1"/>
-    <w:lsdException w:name="Outline List 2" w:semiHidden="1" w:unhideWhenUsed="1"/>
-    <w:lsdException w:name="Outline List 3" w:semiHidden="1" w:unhideWhenUsed="1"/>
-    <w:lsdException w:name="Table Simple 1" w:semiHidden="1" w:unhideWhenUsed="1"/>
-    <w:lsdException w:name="Table Simple 2" w:semiHidden="1" w:unhideWhenUsed="1"/>
-    <w:lsdException w:name="Table Simple 3" w:semiHidden="1" w:unhideWhenUsed="1"/>
-    <w:lsdException w:name="Table Classic 1" w:semiHidden="1" w:unhideWhenUsed="1"/>
-    <w:lsdException w:name="Table Classic 2" w:semiHidden="1" w:unhideWhenUsed="1"/>
-    <w:lsdException w:name="Table Classic 3" w:semiHidden="1" w:unhideWhenUsed="1"/>
-    <w:lsdException w:name="Table Classic 4" w:semiHidden="1" w:unhideWhenUsed="1"/>
-    <w:lsdException w:name="Table Colorful 1" w:semiHidden="1" w:unhideWhenUsed="1"/>
-    <w:lsdException w:name="Table Colorful 2" w:semiHidden="1" w:unhideWhenUsed="1"/>
-    <w:lsdException w:name="Table Colorful 3" w:semiHidden="1" w:unhideWhenUsed="1"/>
-    <w:lsdException w:name="Table Columns 1" w:semiHidden="1" w:unhideWhenUsed="1"/>
-    <w:lsdException w:name="Table Columns 2" w:semiHidden="1" w:unhideWhenUsed="1"/>
-    <w:lsdException w:name="Table Columns 3" w:semiHidden="1" w:unhideWhenUsed="1"/>
-    <w:lsdException w:name="Table Columns 4" w:semiHidden="1" w:unhideWhenUsed="1"/>
-    <w:lsdException w:name="Table Columns 5" w:semiHidden="1" w:unhideWhenUsed="1"/>
-    <w:lsdException w:name="Table Grid 1" w:semiHidden="1" w:unhideWhenUsed="1"/>
-    <w:lsdException w:name="Table Grid 2" w:semiHidden="1" w:unhideWhenUsed="1"/>
-    <w:lsdException w:name="Table Grid 3" w:semiHidden="1" w:unhideWhenUsed="1"/>
-    <w:lsdException w:name="Table Grid 4" w:semiHidden="1" w:unhideWhenUsed="1"/>
-    <w:lsdException w:name="Table Grid 5" w:semiHidden="1" w:unhideWhenUsed="1"/>
-    <w:lsdException w:name="Table Grid 6" w:semiHidden="1" w:unhideWhenUsed="1"/>
-    <w:lsdException w:name="Table Grid 7" w:semiHidden="1" w:unhideWhenUsed="1"/>
-    <w:lsdException w:name="Table Grid 8" w:semiHidden="1" w:unhideWhenUsed="1"/>
-    <w:lsdException w:name="Table List 1" w:semiHidden="1" w:unhideWhenUsed="1"/>
-    <w:lsdException w:name="Table List 2" w:semiHidden="1" w:unhideWhenUsed="1"/>
-    <w:lsdException w:name="Table List 3" w:semiHidden="1" w:unhideWhenUsed="1"/>
-    <w:lsdException w:name="Table List 4" w:semiHidden="1" w:unhideWhenUsed="1"/>
-    <w:lsdException w:name="Table List 5" w:semiHidden="1" w:unhideWhenUsed="1"/>
-    <w:lsdException w:name="Table List 6" w:semiHidden="1" w:unhideWhenUsed="1"/>
-    <w:lsdException w:name="Table List 7" w:semiHidden="1" w:unhideWhenUsed="1"/>
-    <w:lsdException w:name="Table List 8" w:semiHidden="1" w:unhideWhenUsed="1"/>
-    <w:lsdException w:name="Table 3D effects 1" w:semiHidden="1" w:unhideWhenUsed="1"/>
-    <w:lsdException w:name="Table 3D effects 2" w:semiHidden="1" w:unhideWhenUsed="1"/>
-    <w:lsdException w:name="Table 3D effects 3" w:semiHidden="1" w:unhideWhenUsed="1"/>
-    <w:lsdException w:name="Table Contemporary" w:semiHidden="1" w:unhideWhenUsed="1"/>
-    <w:lsdException w:name="Table Elegant" w:semiHidden="1" w:unhideWhenUsed="1"/>
-    <w:lsdException w:name="Table Professional" w:semiHidden="1" w:unhideWhenUsed="1"/>
-    <w:lsdException w:name="Table Subtle 1" w:semiHidden="1" w:unhideWhenUsed="1"/>
-    <w:lsdException w:name="Table Subtle 2" w:semiHidden="1" w:unhideWhenUsed="1"/>
-    <w:lsdException w:name="Table Web 1" w:semiHidden="1" w:unhideWhenUsed="1"/>
-    <w:lsdException w:name="Table Web 2" w:semiHidden="1" w:unhideWhenUsed="1"/>
-    <w:lsdException w:name="Table Web 3" w:semiHidden="1" w:unhideWhenUsed="1"/>
-    <w:lsdException w:name="Balloon Text" w:semiHidden="1" w:unhideWhenUsed="1"/>
-    <w:lsdException w:name="Table Grid" w:uiPriority="39"/>
-    <w:lsdException w:name="Table Theme" w:semiHidden="1" w:unhideWhenUsed="1"/>
-    <w:lsdException w:name="Placeholder Text" w:semiHidden="1"/>
-    <w:lsdException w:name="No Spacing" w:uiPriority="1" w:qFormat="1"/>
-    <w:lsdException w:name="Light Shading" w:uiPriority="60"/>
-    <w:lsdException w:name="Light List" w:uiPriority="61"/>
-    <w:lsdException w:name="Light Grid" w:uiPriority="62"/>
-    <w:lsdException w:name="Medium Shading 1" w:uiPriority="63"/>
-    <w:lsdException w:name="Medium Shading 2" w:uiPriority="64"/>
-    <w:lsdException w:name="Medium List 1" w:uiPriority="65"/>
-    <w:lsdException w:name="Medium List 2" w:uiPriority="66"/>
-    <w:lsdException w:name="Medium Grid 1" w:uiPriority="67"/>
-    <w:lsdException w:name="Medium Grid 2" w:uiPriority="68"/>
-    <w:lsdException w:name="Medium Grid 3" w:uiPriority="69"/>
-    <w:lsdException w:name="Dark List" w:uiPriority="70"/>
-    <w:lsdException w:name="Colorful Shading" w:uiPriority="71"/>
-    <w:lsdException w:name="Colorful List" w:uiPriority="72"/>
-    <w:lsdException w:name="Colorful Grid" w:uiPriority="73"/>
-    <w:lsdException w:name="Light Shading Accent 1" w:uiPriority="60"/>
-    <w:lsdException w:name="Light List Accent 1" w:uiPriority="61"/>
-    <w:lsdException w:name="Light Grid Accent 1" w:uiPriority="62"/>
-    <w:lsdException w:name="Medium Shading 1 Accent 1" w:uiPriority="63"/>
-    <w:lsdException w:name="Medium Shading 2 Accent 1" w:uiPriority="64"/>
-    <w:lsdException w:name="Medium List 1 Accent 1" w:uiPriority="65"/>
-    <w:lsdException w:name="Revision" w:semiHidden="1"/>
-    <w:lsdException w:name="List Paragraph" w:uiPriority="34" w:qFormat="1"/>
-    <w:lsdException w:name="Quote" w:uiPriority="29" w:qFormat="1"/>
-    <w:lsdException w:name="Intense Quote" w:uiPriority="30" w:qFormat="1"/>
-    <w:lsdException w:name="Medium List 2 Accent 1" w:uiPriority="66"/>
-    <w:lsdException w:name="Medium Grid 1 Accent 1" w:uiPriority="67"/>
-    <w:lsdException w:name="Medium Grid 2 Accent 1" w:uiPriority="68"/>
-    <w:lsdException w:name="Medium Grid 3 Accent 1" w:uiPriority="69"/>
-    <w:lsdException w:name="Dark List Accent 1" w:uiPriority="70"/>
-    <w:lsdException w:name="Colorful Shading Accent 1" w:uiPriority="71"/>
-    <w:lsdException w:name="Colorful List Accent 1" w:uiPriority="72"/>
-    <w:lsdException w:name="Colorful Grid Accent 1" w:uiPriority="73"/>
-    <w:lsdException w:name="Light Shading Accent 2" w:uiPriority="60"/>
-    <w:lsdException w:name="Light List Accent 2" w:uiPriority="61"/>
-    <w:lsdException w:name="Light Grid Accent 2" w:uiPriority="62"/>
-    <w:lsdException w:name="Medium Shading 1 Accent 2" w:uiPriority="63"/>
-    <w:lsdException w:name="Medium Shading 2 Accent 2" w:uiPriority="64"/>
-    <w:lsdException w:name="Medium List 1 Accent 2" w:uiPriority="65"/>
-    <w:lsdException w:name="Medium List 2 Accent 2" w:uiPriority="66"/>
-    <w:lsdException w:name="Medium Grid 1 Accent 2" w:uiPriority="67"/>
-    <w:lsdException w:name="Medium Grid 2 Accent 2" w:uiPriority="68"/>
-    <w:lsdException w:name="Medium Grid 3 Accent 2" w:uiPriority="69"/>
-    <w:lsdException w:name="Dark List Accent 2" w:uiPriority="70"/>
-    <w:lsdException w:name="Colorful Shading Accent 2" w:uiPriority="71"/>
-    <w:lsdException w:name="Colorful List Accent 2" w:uiPriority="72"/>
-    <w:lsdException w:name="Colorful Grid Accent 2" w:uiPriority="73"/>
-    <w:lsdException w:name="Light Shading Accent 3" w:uiPriority="60"/>
-    <w:lsdException w:name="Light List Accent 3" w:uiPriority="61"/>
-    <w:lsdException w:name="Light Grid Accent 3" w:uiPriority="62"/>
-    <w:lsdException w:name="Medium Shading 1 Accent 3" w:uiPriority="63"/>
-    <w:lsdException w:name="Medium Shading 2 Accent 3" w:uiPriority="64"/>
-    <w:lsdException w:name="Medium List 1 Accent 3" w:uiPriority="65"/>
-    <w:lsdException w:name="Medium List 2 Accent 3" w:uiPriority="66"/>
-    <w:lsdException w:name="Medium Grid 1 Accent 3" w:uiPriority="67"/>
-    <w:lsdException w:name="Medium Grid 2 Accent 3" w:uiPriority="68"/>
-    <w:lsdException w:name="Medium Grid 3 Accent 3" w:uiPriority="69"/>
-    <w:lsdException w:name="Dark List Accent 3" w:uiPriority="70"/>
-    <w:lsdException w:name="Colorful Shading Accent 3" w:uiPriority="71"/>
-    <w:lsdException w:name="Colorful List Accent 3" w:uiPriority="72"/>
-    <w:lsdException w:name="Colorful Grid Accent 3" w:uiPriority="73"/>
-    <w:lsdException w:name="Light Shading Accent 4" w:uiPriority="60"/>
-    <w:lsdException w:name="Light List Accent 4" w:uiPriority="61"/>
-    <w:lsdException w:name="Light Grid Accent 4" w:uiPriority="62"/>
-    <w:lsdException w:name="Medium Shading 1 Accent 4" w:uiPriority="63"/>
-    <w:lsdException w:name="Medium Shading 2 Accent 4" w:uiPriority="64"/>
-    <w:lsdException w:name="Medium List 1 Accent 4" w:uiPriority="65"/>
-    <w:lsdException w:name="Medium List 2 Accent 4" w:uiPriority="66"/>
-    <w:lsdException w:name="Medium Grid 1 Accent 4" w:uiPriority="67"/>
-    <w:lsdException w:name="Medium Grid 2 Accent 4" w:uiPriority="68"/>
-    <w:lsdException w:name="Medium Grid 3 Accent 4" w:uiPriority="69"/>
-    <w:lsdException w:name="Dark List Accent 4" w:uiPriority="70"/>
-    <w:lsdException w:name="Colorful Shading Accent 4" w:uiPriority="71"/>
-    <w:lsdException w:name="Colorful List Accent 4" w:uiPriority="72"/>
-    <w:lsdException w:name="Colorful Grid Accent 4" w:uiPriority="73"/>
-    <w:lsdException w:name="Light Shading Accent 5" w:uiPriority="60"/>
-    <w:lsdException w:name="Light List Accent 5" w:uiPriority="61"/>
-    <w:lsdException w:name="Light Grid Accent 5" w:uiPriority="62"/>
-    <w:lsdException w:name="Medium Shading 1 Accent 5" w:uiPriority="63"/>
-    <w:lsdException w:name="Medium Shading 2 Accent 5" w:uiPriority="64"/>
-    <w:lsdException w:name="Medium List 1 Accent 5" w:uiPriority="65"/>
-    <w:lsdException w:name="Medium List 2 Accent 5" w:uiPriority="66"/>
-    <w:lsdException w:name="Medium Grid 1 Accent 5" w:uiPriority="67"/>
-    <w:lsdException w:name="Medium Grid 2 Accent 5" w:uiPriority="68"/>
-    <w:lsdException w:name="Medium Grid 3 Accent 5" w:uiPriority="69"/>
-    <w:lsdException w:name="Dark List Accent 5" w:uiPriority="70"/>
-    <w:lsdException w:name="Colorful Shading Accent 5" w:uiPriority="71"/>
-    <w:lsdException w:name="Colorful List Accent 5" w:uiPriority="72"/>
-    <w:lsdException w:name="Colorful Grid Accent 5" w:uiPriority="73"/>
-    <w:lsdException w:name="Light Shading Accent 6" w:uiPriority="60"/>
-    <w:lsdException w:name="Light List Accent 6" w:uiPriority="61"/>
-    <w:lsdException w:name="Light Grid Accent 6" w:uiPriority="62"/>
-    <w:lsdException w:name="Medium Shading 1 Accent 6" w:uiPriority="63"/>
-    <w:lsdException w:name="Medium Shading 2 Accent 6" w:uiPriority="64"/>
-    <w:lsdException w:name="Medium List 1 Accent 6" w:uiPriority="65"/>
-    <w:lsdException w:name="Medium List 2 Accent 6" w:uiPriority="66"/>
-    <w:lsdException w:name="Medium Grid 1 Accent 6" w:uiPriority="67"/>
-    <w:lsdException w:name="Medium Grid 2 Accent 6" w:uiPriority="68"/>
-    <w:lsdException w:name="Medium Grid 3 Accent 6" w:uiPriority="69"/>
-    <w:lsdException w:name="Dark List Accent 6" w:uiPriority="70"/>
-    <w:lsdException w:name="Colorful Shading Accent 6" w:uiPriority="71"/>
-    <w:lsdException w:name="Colorful List Accent 6" w:uiPriority="72"/>
-    <w:lsdException w:name="Colorful Grid Accent 6" w:uiPriority="73"/>
-    <w:lsdException w:name="Subtle Emphasis" w:uiPriority="19" w:qFormat="1"/>
-    <w:lsdException w:name="Intense Emphasis" w:uiPriority="21" w:qFormat="1"/>
-    <w:lsdException w:name="Subtle Reference" w:uiPriority="31" w:qFormat="1"/>
-    <w:lsdException w:name="Intense Reference" w:uiPriority="32" w:qFormat="1"/>
-    <w:lsdException w:name="Book Title" w:uiPriority="33" w:qFormat="1"/>
-    <w:lsdException w:name="Bibliography" w:semiHidden="1" w:uiPriority="37" w:unhideWhenUsed="1"/>
-    <w:lsdException w:name="TOC Heading" w:semiHidden="1" w:uiPriority="39" w:unhideWhenUsed="1" w:qFormat="1"/>
-    <w:lsdException w:name="Plain Table 1" w:uiPriority="41"/>
-    <w:lsdException w:name="Plain Table 2" w:uiPriority="42"/>
-    <w:lsdException w:name="Plain Table 3" w:uiPriority="43"/>
-    <w:lsdException w:name="Plain Table 4" w:uiPriority="44"/>
-    <w:lsdException w:name="Plain Table 5" w:uiPriority="45"/>
-    <w:lsdException w:name="Grid Table Light" w:uiPriority="40"/>
-    <w:lsdException w:name="Grid Table 1 Light" w:uiPriority="46"/>
-    <w:lsdException w:name="Grid Table 2" w:uiPriority="47"/>
-    <w:lsdException w:name="Grid Table 3" w:uiPriority="48"/>
-    <w:lsdException w:name="Grid Table 4" w:uiPriority="49"/>
-    <w:lsdException w:name="Grid Table 5 Dark" w:uiPriority="50"/>
-    <w:lsdException w:name="Grid Table 6 Colorful" w:uiPriority="51"/>
-    <w:lsdException w:name="Grid Table 7 Colorful" w:uiPriority="52"/>
-    <w:lsdException w:name="Grid Table 1 Light Accent 1" w:uiPriority="46"/>
-    <w:lsdException w:name="Grid Table 2 Accent 1" w:uiPriority="47"/>
-    <w:lsdException w:name="Grid Table 3 Accent 1" w:uiPriority="48"/>
-    <w:lsdException w:name="Grid Table 4 Accent 1" w:uiPriority="49"/>
-    <w:lsdException w:name="Grid Table 5 Dark Accent 1" w:uiPriority="50"/>
-    <w:lsdException w:name="Grid Table 6 Colorful Accent 1" w:uiPriority="51"/>
-    <w:lsdException w:name="Grid Table 7 Colorful Accent 1" w:uiPriority="52"/>
-    <w:lsdException w:name="Grid Table 1 Light Accent 2" w:uiPriority="46"/>
-    <w:lsdException w:name="Grid Table 2 Accent 2" w:uiPriority="47"/>
-    <w:lsdException w:name="Grid Table 3 Accent 2" w:uiPriority="48"/>
-    <w:lsdException w:name="Grid Table 4 Accent 2" w:uiPriority="49"/>
-    <w:lsdException w:name="Grid Table 5 Dark Accent 2" w:uiPriority="50"/>
-    <w:lsdException w:name="Grid Table 6 Colorful Accent 2" w:uiPriority="51"/>
-    <w:lsdException w:name="Grid Table 7 Colorful Accent 2" w:uiPriority="52"/>
-    <w:lsdException w:name="Grid Table 1 Light Accent 3" w:uiPriority="46"/>
-    <w:lsdException w:name="Grid Table 2 Accent 3" w:uiPriority="47"/>
-    <w:lsdException w:name="Grid Table 3 Accent 3" w:uiPriority="48"/>
-    <w:lsdException w:name="Grid Table 4 Accent 3" w:uiPriority="49"/>
-    <w:lsdException w:name="Grid Table 5 Dark Accent 3" w:uiPriority="50"/>
-    <w:lsdException w:name="Grid Table 6 Colorful Accent 3" w:uiPriority="51"/>
-    <w:lsdException w:name="Grid Table 7 Colorful Accent 3" w:uiPriority="52"/>
-    <w:lsdException w:name="Grid Table 1 Light Accent 4" w:uiPriority="46"/>
-    <w:lsdException w:name="Grid Table 2 Accent 4" w:uiPriority="47"/>
-    <w:lsdException w:name="Grid Table 3 Accent 4" w:uiPriority="48"/>
-    <w:lsdException w:name="Grid Table 4 Accent 4" w:uiPriority="49"/>
-    <w:lsdException w:name="Grid Table 5 Dark Accent 4" w:uiPriority="50"/>
-    <w:lsdException w:name="Grid Table 6 Colorful Accent 4" w:uiPriority="51"/>
-    <w:lsdException w:name="Grid Table 7 Colorful Accent 4" w:uiPriority="52"/>
-    <w:lsdException w:name="Grid Table 1 Light Accent 5" w:uiPriority="46"/>
-    <w:lsdException w:name="Grid Table 2 Accent 5" w:uiPriority="47"/>
-    <w:lsdException w:name="Grid Table 3 Accent 5" w:uiPriority="48"/>
-    <w:lsdException w:name="Grid Table 4 Accent 5" w:uiPriority="49"/>
-    <w:lsdException w:name="Grid Table 5 Dark Accent 5" w:uiPriority="50"/>
-    <w:lsdException w:name="Grid Table 6 Colorful Accent 5" w:uiPriority="51"/>
-    <w:lsdException w:name="Grid Table 7 Colorful Accent 5" w:uiPriority="52"/>
-    <w:lsdException w:name="Grid Table 1 Light Accent 6" w:uiPriority="46"/>
-    <w:lsdException w:name="Grid Table 2 Accent 6" w:uiPriority="47"/>
-    <w:lsdException w:name="Grid Table 3 Accent 6" w:uiPriority="48"/>
-    <w:lsdException w:name="Grid Table 4 Accent 6" w:uiPriority="49"/>
-    <w:lsdException w:name="Grid Table 5 Dark Accent 6" w:uiPriority="50"/>
-    <w:lsdException w:name="Grid Table 6 Colorful Accent 6" w:uiPriority="51"/>
-    <w:lsdException w:name="Grid Table 7 Colorful Accent 6" w:uiPriority="52"/>
-    <w:lsdException w:name="List Table 1 Light" w:uiPriority="46"/>
-    <w:lsdException w:name="List Table 2" w:uiPriority="47"/>
-    <w:lsdException w:name="List Table 3" w:uiPriority="48"/>
-    <w:lsdException w:name="List Table 4" w:uiPriority="49"/>
-    <w:lsdException w:name="List Table 5 Dark" w:uiPriority="50"/>
-    <w:lsdException w:name="List Table 6 Colorful" w:uiPriority="51"/>
-    <w:lsdException w:name="List Table 7 Colorful" w:uiPriority="52"/>
-    <w:lsdException w:name="List Table 1 Light Accent 1" w:uiPriority="46"/>
-    <w:lsdException w:name="List Table 2 Accent 1" w:uiPriority="47"/>
-    <w:lsdException w:name="List Table 3 Accent 1" w:uiPriority="48"/>
-    <w:lsdException w:name="List Table 4 Accent 1" w:uiPriority="49"/>
-    <w:lsdException w:name="List Table 5 Dark Accent 1" w:uiPriority="50"/>
-    <w:lsdException w:name="List Table 6 Colorful Accent 1" w:uiPriority="51"/>
-    <w:lsdException w:name="List Table 7 Colorful Accent 1" w:uiPriority="52"/>
-    <w:lsdException w:name="List Table 1 Light Accent 2" w:uiPriority="46"/>
-    <w:lsdException w:name="List Table 2 Accent 2" w:uiPriority="47"/>
-    <w:lsdException w:name="List Table 3 Accent 2" w:uiPriority="48"/>
-    <w:lsdException w:name="List Table 4 Accent 2" w:uiPriority="49"/>
-    <w:lsdException w:name="List Table 5 Dark Accent 2" w:uiPriority="50"/>
-    <w:lsdException w:name="List Table 6 Colorful Accent 2" w:uiPriority="51"/>
-    <w:lsdException w:name="List Table 7 Colorful Accent 2" w:uiPriority="52"/>
-    <w:lsdException w:name="List Table 1 Light Accent 3" w:uiPriority="46"/>
-    <w:lsdException w:name="List Table 2 Accent 3" w:uiPriority="47"/>
-    <w:lsdException w:name="List Table 3 Accent 3" w:uiPriority="48"/>
-    <w:lsdException w:name="List Table 4 Accent 3" w:uiPriority="49"/>
-    <w:lsdException w:name="List Table 5 Dark Accent 3" w:uiPriority="50"/>
-    <w:lsdException w:name="List Table 6 Colorful Accent 3" w:uiPriority="51"/>
-    <w:lsdException w:name="List Table 7 Colorful Accent 3" w:uiPriority="52"/>
-    <w:lsdException w:name="List Table 1 Light Accent 4" w:uiPriority="46"/>
-    <w:lsdException w:name="List Table 2 Accent 4" w:uiPriority="47"/>
-    <w:lsdException w:name="List Table 3 Accent 4" w:uiPriority="48"/>
-    <w:lsdException w:name="List Table 4 Accent 4" w:uiPriority="49"/>
-    <w:lsdException w:name="List Table 5 Dark Accent 4" w:uiPriority="50"/>
-    <w:lsdException w:name="List Table 6 Colorful Accent 4" w:uiPriority="51"/>
-    <w:lsdException w:name="List Table 7 Colorful Accent 4" w:uiPriority="52"/>
-    <w:lsdException w:name="List Table 1 Light Accent 5" w:uiPriority="46"/>
-    <w:lsdException w:name="List Table 2 Accent 5" w:uiPriority="47"/>
-    <w:lsdException w:name="List Table 3 Accent 5" w:uiPriority="48"/>
-    <w:lsdException w:name="List Table 4 Accent 5" w:uiPriority="49"/>
-    <w:lsdException w:name="List Table 5 Dark Accent 5" w:uiPriority="50"/>
-    <w:lsdException w:name="List Table 6 Colorful Accent 5" w:uiPriority="51"/>
-    <w:lsdException w:name="List Table 7 Colorful Accent 5" w:uiPriority="52"/>
-    <w:lsdException w:name="List Table 1 Light Accent 6" w:uiPriority="46"/>
-    <w:lsdException w:name="List Table 2 Accent 6" w:uiPriority="47"/>
-    <w:lsdException w:name="List Table 3 Accent 6" w:uiPriority="48"/>
-    <w:lsdException w:name="List Table 4 Accent 6" w:uiPriority="49"/>
-    <w:lsdException w:name="List Table 5 Dark Accent 6" w:uiPriority="50"/>
-    <w:lsdException w:name="List Table 6 Colorful Accent 6" w:uiPriority="51"/>
-    <w:lsdException w:name="List Table 7 Colorful Accent 6" w:uiPriority="52"/>
+  <w:latentStyles w:defLockedState="0" w:defUIPriority="99" w:defSemiHidden="1" w:defUnhideWhenUsed="1" w:defQFormat="0" w:count="267">
+    <w:lsdException w:name="Normal" w:semiHidden="0" w:uiPriority="0" w:unhideWhenUsed="0" w:qFormat="1"/>
+    <w:lsdException w:name="heading 1" w:semiHidden="0" w:uiPriority="9" w:unhideWhenUsed="0" w:qFormat="1"/>
+    <w:lsdException w:name="heading 2" w:uiPriority="9" w:qFormat="1"/>
+    <w:lsdException w:name="heading 3" w:uiPriority="9" w:qFormat="1"/>
+    <w:lsdException w:name="heading 4" w:uiPriority="9" w:qFormat="1"/>
+    <w:lsdException w:name="heading 5" w:uiPriority="9" w:qFormat="1"/>
+    <w:lsdException w:name="heading 6" w:uiPriority="9" w:qFormat="1"/>
+    <w:lsdException w:name="heading 7" w:uiPriority="9" w:qFormat="1"/>
+    <w:lsdException w:name="heading 8" w:uiPriority="9" w:qFormat="1"/>
+    <w:lsdException w:name="heading 9" w:uiPriority="9" w:qFormat="1"/>
+    <w:lsdException w:name="toc 1" w:uiPriority="39"/>
+    <w:lsdException w:name="toc 2" w:uiPriority="39"/>
+    <w:lsdException w:name="toc 3" w:uiPriority="39"/>
+    <w:lsdException w:name="toc 4" w:uiPriority="39"/>
+    <w:lsdException w:name="toc 5" w:uiPriority="39"/>
+    <w:lsdException w:name="toc 6" w:uiPriority="39"/>
+    <w:lsdException w:name="toc 7" w:uiPriority="39"/>
+    <w:lsdException w:name="toc 8" w:uiPriority="39"/>
+    <w:lsdException w:name="toc 9" w:uiPriority="39"/>
+    <w:lsdException w:name="caption" w:uiPriority="35" w:qFormat="1"/>
+    <w:lsdException w:name="Title" w:semiHidden="0" w:uiPriority="10" w:unhideWhenUsed="0" w:qFormat="1"/>
+    <w:lsdException w:name="Default Paragraph Font" w:uiPriority="1"/>
+    <w:lsdException w:name="Subtitle" w:semiHidden="0" w:uiPriority="11" w:unhideWhenUsed="0" w:qFormat="1"/>
+    <w:lsdException w:name="Strong" w:semiHidden="0" w:uiPriority="22" w:unhideWhenUsed="0" w:qFormat="1"/>
+    <w:lsdException w:name="Emphasis" w:semiHidden="0" w:uiPriority="20" w:unhideWhenUsed="0" w:qFormat="1"/>
+    <w:lsdException w:name="Table Grid" w:semiHidden="0" w:uiPriority="39" w:unhideWhenUsed="0"/>
+    <w:lsdException w:name="Placeholder Text" w:unhideWhenUsed="0"/>
+    <w:lsdException w:name="No Spacing" w:semiHidden="0" w:uiPriority="1" w:unhideWhenUsed="0" w:qFormat="1"/>
+    <w:lsdException w:name="Light Shading" w:semiHidden="0" w:uiPriority="60" w:unhideWhenUsed="0"/>
+    <w:lsdException w:name="Light List" w:semiHidden="0" w:uiPriority="61" w:unhideWhenUsed="0"/>
+    <w:lsdException w:name="Light Grid" w:semiHidden="0" w:uiPriority="62" w:unhideWhenUsed="0"/>
+    <w:lsdException w:name="Medium Shading 1" w:semiHidden="0" w:uiPriority="63" w:unhideWhenUsed="0"/>
+    <w:lsdException w:name="Medium Shading 2" w:semiHidden="0" w:uiPriority="64" w:unhideWhenUsed="0"/>
+    <w:lsdException w:name="Medium List 1" w:semiHidden="0" w:uiPriority="65" w:unhideWhenUsed="0"/>
+    <w:lsdException w:name="Medium List 2" w:semiHidden="0" w:uiPriority="66" w:unhideWhenUsed="0"/>
+    <w:lsdException w:name="Medium Grid 1" w:semiHidden="0" w:uiPriority="67" w:unhideWhenUsed="0"/>
+    <w:lsdException w:name="Medium Grid 2" w:semiHidden="0" w:uiPriority="68" w:unhideWhenUsed="0"/>
+    <w:lsdException w:name="Medium Grid 3" w:semiHidden="0" w:uiPriority="69" w:unhideWhenUsed="0"/>
+    <w:lsdException w:name="Dark List" w:semiHidden="0" w:uiPriority="70" w:unhideWhenUsed="0"/>
+    <w:lsdException w:name="Colorful Shading" w:semiHidden="0" w:uiPriority="71" w:unhideWhenUsed="0"/>
+    <w:lsdException w:name="Colorful List" w:semiHidden="0" w:uiPriority="72" w:unhideWhenUsed="0"/>
+    <w:lsdException w:name="Colorful Grid" w:semiHidden="0" w:uiPriority="73" w:unhideWhenUsed="0"/>
+    <w:lsdException w:name="Light Shading Accent 1" w:semiHidden="0" w:uiPriority="60" w:unhideWhenUsed="0"/>
+    <w:lsdException w:name="Light List Accent 1" w:semiHidden="0" w:uiPriority="61" w:unhideWhenUsed="0"/>
+    <w:lsdException w:name="Light Grid Accent 1" w:semiHidden="0" w:uiPriority="62" w:unhideWhenUsed="0"/>
+    <w:lsdException w:name="Medium Shading 1 Accent 1" w:semiHidden="0" w:uiPriority="63" w:unhideWhenUsed="0"/>
+    <w:lsdException w:name="Medium Shading 2 Accent 1" w:semiHidden="0" w:uiPriority="64" w:unhideWhenUsed="0"/>
+    <w:lsdException w:name="Medium List 1 Accent 1" w:semiHidden="0" w:uiPriority="65" w:unhideWhenUsed="0"/>
+    <w:lsdException w:name="Revision" w:unhideWhenUsed="0"/>
+    <w:lsdException w:name="List Paragraph" w:semiHidden="0" w:uiPriority="34" w:unhideWhenUsed="0" w:qFormat="1"/>
+    <w:lsdException w:name="Quote" w:semiHidden="0" w:uiPriority="29" w:unhideWhenUsed="0" w:qFormat="1"/>
+    <w:lsdException w:name="Intense Quote" w:semiHidden="0" w:uiPriority="30" w:unhideWhenUsed="0" w:qFormat="1"/>
+    <w:lsdException w:name="Medium List 2 Accent 1" w:semiHidden="0" w:uiPriority="66" w:unhideWhenUsed="0"/>
+    <w:lsdException w:name="Medium Grid 1 Accent 1" w:semiHidden="0" w:uiPriority="67" w:unhideWhenUsed="0"/>
+    <w:lsdException w:name="Medium Grid 2 Accent 1" w:semiHidden="0" w:uiPriority="68" w:unhideWhenUsed="0"/>
+    <w:lsdException w:name="Medium Grid 3 Accent 1" w:semiHidden="0" w:uiPriority="69" w:unhideWhenUsed="0"/>
+    <w:lsdException w:name="Dark List Accent 1" w:semiHidden="0" w:uiPriority="70" w:unhideWhenUsed="0"/>
+    <w:lsdException w:name="Colorful Shading Accent 1" w:semiHidden="0" w:uiPriority="71" w:unhideWhenUsed="0"/>
+    <w:lsdException w:name="Colorful List Accent 1" w:semiHidden="0" w:uiPriority="72" w:unhideWhenUsed="0"/>
+    <w:lsdException w:name="Colorful Grid Accent 1" w:semiHidden="0" w:uiPriority="73" w:unhideWhenUsed="0"/>
+    <w:lsdException w:name="Light Shading Accent 2" w:semiHidden="0" w:uiPriority="60" w:unhideWhenUsed="0"/>
+    <w:lsdException w:name="Light List Accent 2" w:semiHidden="0" w:uiPriority="61" w:unhideWhenUsed="0"/>
+    <w:lsdException w:name="Light Grid Accent 2" w:semiHidden="0" w:uiPriority="62" w:unhideWhenUsed="0"/>
+    <w:lsdException w:name="Medium Shading 1 Accent 2" w:semiHidden="0" w:uiPriority="63" w:unhideWhenUsed="0"/>
+    <w:lsdException w:name="Medium Shading 2 Accent 2" w:semiHidden="0" w:uiPriority="64" w:unhideWhenUsed="0"/>
+    <w:lsdException w:name="Medium List 1 Accent 2" w:semiHidden="0" w:uiPriority="65" w:unhideWhenUsed="0"/>
+    <w:lsdException w:name="Medium List 2 Accent 2" w:semiHidden="0" w:uiPriority="66" w:unhideWhenUsed="0"/>
+    <w:lsdException w:name="Medium Grid 1 Accent 2" w:semiHidden="0" w:uiPriority="67" w:unhideWhenUsed="0"/>
+    <w:lsdException w:name="Medium Grid 2 Accent 2" w:semiHidden="0" w:uiPriority="68" w:unhideWhenUsed="0"/>
+    <w:lsdException w:name="Medium Grid 3 Accent 2" w:semiHidden="0" w:uiPriority="69" w:unhideWhenUsed="0"/>
+    <w:lsdException w:name="Dark List Accent 2" w:semiHidden="0" w:uiPriority="70" w:unhideWhenUsed="0"/>
+    <w:lsdException w:name="Colorful Shading Accent 2" w:semiHidden="0" w:uiPriority="71" w:unhideWhenUsed="0"/>
+    <w:lsdException w:name="Colorful List Accent 2" w:semiHidden="0" w:uiPriority="72" w:unhideWhenUsed="0"/>
+    <w:lsdException w:name="Colorful Grid Accent 2" w:semiHidden="0" w:uiPriority="73" w:unhideWhenUsed="0"/>
+    <w:lsdException w:name="Light Shading Accent 3" w:semiHidden="0" w:uiPriority="60" w:unhideWhenUsed="0"/>
+    <w:lsdException w:name="Light List Accent 3" w:semiHidden="0" w:uiPriority="61" w:unhideWhenUsed="0"/>
+    <w:lsdException w:name="Light Grid Accent 3" w:semiHidden="0" w:uiPriority="62" w:unhideWhenUsed="0"/>
+    <w:lsdException w:name="Medium Shading 1 Accent 3" w:semiHidden="0" w:uiPriority="63" w:unhideWhenUsed="0"/>
+    <w:lsdException w:name="Medium Shading 2 Accent 3" w:semiHidden="0" w:uiPriority="64" w:unhideWhenUsed="0"/>
+    <w:lsdException w:name="Medium List 1 Accent 3" w:semiHidden="0" w:uiPriority="65" w:unhideWhenUsed="0"/>
+    <w:lsdException w:name="Medium List 2 Accent 3" w:semiHidden="0" w:uiPriority="66" w:unhideWhenUsed="0"/>
+    <w:lsdException w:name="Medium Grid 1 Accent 3" w:semiHidden="0" w:uiPriority="67" w:unhideWhenUsed="0"/>
+    <w:lsdException w:name="Medium Grid 2 Accent 3" w:semiHidden="0" w:uiPriority="68" w:unhideWhenUsed="0"/>
+    <w:lsdException w:name="Medium Grid 3 Accent 3" w:semiHidden="0" w:uiPriority="69" w:unhideWhenUsed="0"/>
+    <w:lsdException w:name="Dark List Accent 3" w:semiHidden="0" w:uiPriority="70" w:unhideWhenUsed="0"/>
+    <w:lsdException w:name="Colorful Shading Accent 3" w:semiHidden="0" w:uiPriority="71" w:unhideWhenUsed="0"/>
+    <w:lsdException w:name="Colorful List Accent 3" w:semiHidden="0" w:uiPriority="72" w:unhideWhenUsed="0"/>
+    <w:lsdException w:name="Colorful Grid Accent 3" w:semiHidden="0" w:uiPriority="73" w:unhideWhenUsed="0"/>
+    <w:lsdException w:name="Light Shading Accent 4" w:semiHidden="0" w:uiPriority="60" w:unhideWhenUsed="0"/>
+    <w:lsdException w:name="Light List Accent 4" w:semiHidden="0" w:uiPriority="61" w:unhideWhenUsed="0"/>
+    <w:lsdException w:name="Light Grid Accent 4" w:semiHidden="0" w:uiPriority="62" w:unhideWhenUsed="0"/>
+    <w:lsdException w:name="Medium Shading 1 Accent 4" w:semiHidden="0" w:uiPriority="63" w:unhideWhenUsed="0"/>
+    <w:lsdException w:name="Medium Shading 2 Accent 4" w:semiHidden="0" w:uiPriority="64" w:unhideWhenUsed="0"/>
+    <w:lsdException w:name="Medium List 1 Accent 4" w:semiHidden="0" w:uiPriority="65" w:unhideWhenUsed="0"/>
+    <w:lsdException w:name="Medium List 2 Accent 4" w:semiHidden="0" w:uiPriority="66" w:unhideWhenUsed="0"/>
+    <w:lsdException w:name="Medium Grid 1 Accent 4" w:semiHidden="0" w:uiPriority="67" w:unhideWhenUsed="0"/>
+    <w:lsdException w:name="Medium Grid 2 Accent 4" w:semiHidden="0" w:uiPriority="68" w:unhideWhenUsed="0"/>
+    <w:lsdException w:name="Medium Grid 3 Accent 4" w:semiHidden="0" w:uiPriority="69" w:unhideWhenUsed="0"/>
+    <w:lsdException w:name="Dark List Accent 4" w:semiHidden="0" w:uiPriority="70" w:unhideWhenUsed="0"/>
+    <w:lsdException w:name="Colorful Shading Accent 4" w:semiHidden="0" w:uiPriority="71" w:unhideWhenUsed="0"/>
+    <w:lsdException w:name="Colorful List Accent 4" w:semiHidden="0" w:uiPriority="72" w:unhideWhenUsed="0"/>
+    <w:lsdException w:name="Colorful Grid Accent 4" w:semiHidden="0" w:uiPriority="73" w:unhideWhenUsed="0"/>
+    <w:lsdException w:name="Light Shading Accent 5" w:semiHidden="0" w:uiPriority="60" w:unhideWhenUsed="0"/>
+    <w:lsdException w:name="Light List Accent 5" w:semiHidden="0" w:uiPriority="61" w:unhideWhenUsed="0"/>
+    <w:lsdException w:name="Light Grid Accent 5" w:semiHidden="0" w:uiPriority="62" w:unhideWhenUsed="0"/>
+    <w:lsdException w:name="Medium Shading 1 Accent 5" w:semiHidden="0" w:uiPriority="63" w:unhideWhenUsed="0"/>
+    <w:lsdException w:name="Medium Shading 2 Accent 5" w:semiHidden="0" w:uiPriority="64" w:unhideWhenUsed="0"/>
+    <w:lsdException w:name="Medium List 1 Accent 5" w:semiHidden="0" w:uiPriority="65" w:unhideWhenUsed="0"/>
+    <w:lsdException w:name="Medium List 2 Accent 5" w:semiHidden="0" w:uiPriority="66" w:unhideWhenUsed="0"/>
+    <w:lsdException w:name="Medium Grid 1 Accent 5" w:semiHidden="0" w:uiPriority="67" w:unhideWhenUsed="0"/>
+    <w:lsdException w:name="Medium Grid 2 Accent 5" w:semiHidden="0" w:uiPriority="68" w:unhideWhenUsed="0"/>
+    <w:lsdException w:name="Medium Grid 3 Accent 5" w:semiHidden="0" w:uiPriority="69" w:unhideWhenUsed="0"/>
+    <w:lsdException w:name="Dark List Accent 5" w:semiHidden="0" w:uiPriority="70" w:unhideWhenUsed="0"/>
+    <w:lsdException w:name="Colorful Shading Accent 5" w:semiHidden="0" w:uiPriority="71" w:unhideWhenUsed="0"/>
+    <w:lsdException w:name="Colorful List Accent 5" w:semiHidden="0" w:uiPriority="72" w:unhideWhenUsed="0"/>
+    <w:lsdException w:name="Colorful Grid Accent 5" w:semiHidden="0" w:uiPriority="73" w:unhideWhenUsed="0"/>
+    <w:lsdException w:name="Light Shading Accent 6" w:semiHidden="0" w:uiPriority="60" w:unhideWhenUsed="0"/>
+    <w:lsdException w:name="Light List Accent 6" w:semiHidden="0" w:uiPriority="61" w:unhideWhenUsed="0"/>
+    <w:lsdException w:name="Light Grid Accent 6" w:semiHidden="0" w:uiPriority="62" w:unhideWhenUsed="0"/>
+    <w:lsdException w:name="Medium Shading 1 Accent 6" w:semiHidden="0" w:uiPriority="63" w:unhideWhenUsed="0"/>
+    <w:lsdException w:name="Medium Shading 2 Accent 6" w:semiHidden="0" w:uiPriority="64" w:unhideWhenUsed="0"/>
+    <w:lsdException w:name="Medium List 1 Accent 6" w:semiHidden="0" w:uiPriority="65" w:unhideWhenUsed="0"/>
+    <w:lsdException w:name="Medium List 2 Accent 6" w:semiHidden="0" w:uiPriority="66" w:unhideWhenUsed="0"/>
+    <w:lsdException w:name="Medium Grid 1 Accent 6" w:semiHidden="0" w:uiPriority="67" w:unhideWhenUsed="0"/>
+    <w:lsdException w:name="Medium Grid 2 Accent 6" w:semiHidden="0" w:uiPriority="68" w:unhideWhenUsed="0"/>
+    <w:lsdException w:name="Medium Grid 3 Accent 6" w:semiHidden="0" w:uiPriority="69" w:unhideWhenUsed="0"/>
+    <w:lsdException w:name="Dark List Accent 6" w:semiHidden="0" w:uiPriority="70" w:unhideWhenUsed="0"/>
+    <w:lsdException w:name="Colorful Shading Accent 6" w:semiHidden="0" w:uiPriority="71" w:unhideWhenUsed="0"/>
+    <w:lsdException w:name="Colorful List Accent 6" w:semiHidden="0" w:uiPriority="72" w:unhideWhenUsed="0"/>
+    <w:lsdException w:name="Colorful Grid Accent 6" w:semiHidden="0" w:uiPriority="73" w:unhideWhenUsed="0"/>
+    <w:lsdException w:name="Subtle Emphasis" w:semiHidden="0" w:uiPriority="19" w:unhideWhenUsed="0" w:qFormat="1"/>
+    <w:lsdException w:name="Intense Emphasis" w:semiHidden="0" w:uiPriority="21" w:unhideWhenUsed="0" w:qFormat="1"/>
+    <w:lsdException w:name="Subtle Reference" w:semiHidden="0" w:uiPriority="31" w:unhideWhenUsed="0" w:qFormat="1"/>
+    <w:lsdException w:name="Intense Reference" w:semiHidden="0" w:uiPriority="32" w:unhideWhenUsed="0" w:qFormat="1"/>
+    <w:lsdException w:name="Book Title" w:semiHidden="0" w:uiPriority="33" w:unhideWhenUsed="0" w:qFormat="1"/>
+    <w:lsdException w:name="Bibliography" w:uiPriority="37"/>
+    <w:lsdException w:name="TOC Heading" w:uiPriority="39" w:qFormat="1"/>
   </w:latentStyles>
   <w:style w:type="paragraph" w:default="1" w:styleId="Normal">
     <w:name w:val="Normal"/>
@@ -2263,6 +4215,397 @@
       <w:contextualSpacing/>
     </w:pPr>
   </w:style>
+  <w:style w:type="table" w:styleId="TableGrid">
+    <w:name w:val="Table Grid"/>
+    <w:basedOn w:val="TableNormal"/>
+    <w:uiPriority w:val="39"/>
+    <w:rsid w:val="00D66B2C"/>
+    <w:pPr>
+      <w:spacing w:after="0" w:line="240" w:lineRule="auto"/>
+    </w:pPr>
+    <w:tblPr>
+      <w:tblInd w:w="0" w:type="dxa"/>
+      <w:tblBorders>
+        <w:top w:val="single" w:sz="4" w:space="0" w:color="auto"/>
+        <w:left w:val="single" w:sz="4" w:space="0" w:color="auto"/>
+        <w:bottom w:val="single" w:sz="4" w:space="0" w:color="auto"/>
+        <w:right w:val="single" w:sz="4" w:space="0" w:color="auto"/>
+        <w:insideH w:val="single" w:sz="4" w:space="0" w:color="auto"/>
+        <w:insideV w:val="single" w:sz="4" w:space="0" w:color="auto"/>
+      </w:tblBorders>
+      <w:tblCellMar>
+        <w:top w:w="0" w:type="dxa"/>
+        <w:left w:w="108" w:type="dxa"/>
+        <w:bottom w:w="0" w:type="dxa"/>
+        <w:right w:w="108" w:type="dxa"/>
+      </w:tblCellMar>
+    </w:tblPr>
+  </w:style>
+</w:styles>
+</file>
+
+<file path=word/stylesWithEffects.xml><?xml version="1.0" encoding="utf-8"?>
+<w:styles xmlns:wpc="http://schemas.microsoft.com/office/word/2010/wordprocessingCanvas" xmlns:mc="http://schemas.openxmlformats.org/markup-compatibility/2006" xmlns:o="urn:schemas-microsoft-com:office:office" xmlns:r="http://schemas.openxmlformats.org/officeDocument/2006/relationships" xmlns:m="http://schemas.openxmlformats.org/officeDocument/2006/math" xmlns:v="urn:schemas-microsoft-com:vml" xmlns:wp14="http://schemas.microsoft.com/office/word/2010/wordprocessingDrawing" xmlns:wp="http://schemas.openxmlformats.org/drawingml/2006/wordprocessingDrawing" xmlns:w10="urn:schemas-microsoft-com:office:word" xmlns:w="http://schemas.openxmlformats.org/wordprocessingml/2006/main" xmlns:w14="http://schemas.microsoft.com/office/word/2010/wordml" xmlns:wpg="http://schemas.microsoft.com/office/word/2010/wordprocessingGroup" xmlns:wpi="http://schemas.microsoft.com/office/word/2010/wordprocessingInk" xmlns:wne="http://schemas.microsoft.com/office/word/2006/wordml" xmlns:wps="http://schemas.microsoft.com/office/word/2010/wordprocessingShape" mc:Ignorable="w14 wp14">
+  <w:docDefaults>
+    <w:rPrDefault>
+      <w:rPr>
+        <w:rFonts w:asciiTheme="minorHAnsi" w:eastAsiaTheme="minorEastAsia" w:hAnsiTheme="minorHAnsi" w:cstheme="minorBidi"/>
+        <w:sz w:val="22"/>
+        <w:szCs w:val="22"/>
+        <w:lang w:val="en-US" w:eastAsia="en-US" w:bidi="ar-SA"/>
+      </w:rPr>
+    </w:rPrDefault>
+    <w:pPrDefault>
+      <w:pPr>
+        <w:spacing w:after="160" w:line="259" w:lineRule="auto"/>
+      </w:pPr>
+    </w:pPrDefault>
+  </w:docDefaults>
+  <w:latentStyles w:defLockedState="0" w:defUIPriority="99" w:defSemiHidden="1" w:defUnhideWhenUsed="1" w:defQFormat="0" w:count="267">
+    <w:lsdException w:name="Normal" w:semiHidden="0" w:uiPriority="0" w:unhideWhenUsed="0" w:qFormat="1"/>
+    <w:lsdException w:name="heading 1" w:semiHidden="0" w:uiPriority="9" w:unhideWhenUsed="0" w:qFormat="1"/>
+    <w:lsdException w:name="heading 2" w:uiPriority="9" w:qFormat="1"/>
+    <w:lsdException w:name="heading 3" w:uiPriority="9" w:qFormat="1"/>
+    <w:lsdException w:name="heading 4" w:uiPriority="9" w:qFormat="1"/>
+    <w:lsdException w:name="heading 5" w:uiPriority="9" w:qFormat="1"/>
+    <w:lsdException w:name="heading 6" w:uiPriority="9" w:qFormat="1"/>
+    <w:lsdException w:name="heading 7" w:uiPriority="9" w:qFormat="1"/>
+    <w:lsdException w:name="heading 8" w:uiPriority="9" w:qFormat="1"/>
+    <w:lsdException w:name="heading 9" w:uiPriority="9" w:qFormat="1"/>
+    <w:lsdException w:name="toc 1" w:uiPriority="39"/>
+    <w:lsdException w:name="toc 2" w:uiPriority="39"/>
+    <w:lsdException w:name="toc 3" w:uiPriority="39"/>
+    <w:lsdException w:name="toc 4" w:uiPriority="39"/>
+    <w:lsdException w:name="toc 5" w:uiPriority="39"/>
+    <w:lsdException w:name="toc 6" w:uiPriority="39"/>
+    <w:lsdException w:name="toc 7" w:uiPriority="39"/>
+    <w:lsdException w:name="toc 8" w:uiPriority="39"/>
+    <w:lsdException w:name="toc 9" w:uiPriority="39"/>
+    <w:lsdException w:name="caption" w:uiPriority="35" w:qFormat="1"/>
+    <w:lsdException w:name="Title" w:semiHidden="0" w:uiPriority="10" w:unhideWhenUsed="0" w:qFormat="1"/>
+    <w:lsdException w:name="Default Paragraph Font" w:uiPriority="1"/>
+    <w:lsdException w:name="Subtitle" w:semiHidden="0" w:uiPriority="11" w:unhideWhenUsed="0" w:qFormat="1"/>
+    <w:lsdException w:name="Strong" w:semiHidden="0" w:uiPriority="22" w:unhideWhenUsed="0" w:qFormat="1"/>
+    <w:lsdException w:name="Emphasis" w:semiHidden="0" w:uiPriority="20" w:unhideWhenUsed="0" w:qFormat="1"/>
+    <w:lsdException w:name="Table Grid" w:semiHidden="0" w:uiPriority="39" w:unhideWhenUsed="0"/>
+    <w:lsdException w:name="Placeholder Text" w:unhideWhenUsed="0"/>
+    <w:lsdException w:name="No Spacing" w:semiHidden="0" w:uiPriority="1" w:unhideWhenUsed="0" w:qFormat="1"/>
+    <w:lsdException w:name="Light Shading" w:semiHidden="0" w:uiPriority="60" w:unhideWhenUsed="0"/>
+    <w:lsdException w:name="Light List" w:semiHidden="0" w:uiPriority="61" w:unhideWhenUsed="0"/>
+    <w:lsdException w:name="Light Grid" w:semiHidden="0" w:uiPriority="62" w:unhideWhenUsed="0"/>
+    <w:lsdException w:name="Medium Shading 1" w:semiHidden="0" w:uiPriority="63" w:unhideWhenUsed="0"/>
+    <w:lsdException w:name="Medium Shading 2" w:semiHidden="0" w:uiPriority="64" w:unhideWhenUsed="0"/>
+    <w:lsdException w:name="Medium List 1" w:semiHidden="0" w:uiPriority="65" w:unhideWhenUsed="0"/>
+    <w:lsdException w:name="Medium List 2" w:semiHidden="0" w:uiPriority="66" w:unhideWhenUsed="0"/>
+    <w:lsdException w:name="Medium Grid 1" w:semiHidden="0" w:uiPriority="67" w:unhideWhenUsed="0"/>
+    <w:lsdException w:name="Medium Grid 2" w:semiHidden="0" w:uiPriority="68" w:unhideWhenUsed="0"/>
+    <w:lsdException w:name="Medium Grid 3" w:semiHidden="0" w:uiPriority="69" w:unhideWhenUsed="0"/>
+    <w:lsdException w:name="Dark List" w:semiHidden="0" w:uiPriority="70" w:unhideWhenUsed="0"/>
+    <w:lsdException w:name="Colorful Shading" w:semiHidden="0" w:uiPriority="71" w:unhideWhenUsed="0"/>
+    <w:lsdException w:name="Colorful List" w:semiHidden="0" w:uiPriority="72" w:unhideWhenUsed="0"/>
+    <w:lsdException w:name="Colorful Grid" w:semiHidden="0" w:uiPriority="73" w:unhideWhenUsed="0"/>
+    <w:lsdException w:name="Light Shading Accent 1" w:semiHidden="0" w:uiPriority="60" w:unhideWhenUsed="0"/>
+    <w:lsdException w:name="Light List Accent 1" w:semiHidden="0" w:uiPriority="61" w:unhideWhenUsed="0"/>
+    <w:lsdException w:name="Light Grid Accent 1" w:semiHidden="0" w:uiPriority="62" w:unhideWhenUsed="0"/>
+    <w:lsdException w:name="Medium Shading 1 Accent 1" w:semiHidden="0" w:uiPriority="63" w:unhideWhenUsed="0"/>
+    <w:lsdException w:name="Medium Shading 2 Accent 1" w:semiHidden="0" w:uiPriority="64" w:unhideWhenUsed="0"/>
+    <w:lsdException w:name="Medium List 1 Accent 1" w:semiHidden="0" w:uiPriority="65" w:unhideWhenUsed="0"/>
+    <w:lsdException w:name="Revision" w:unhideWhenUsed="0"/>
+    <w:lsdException w:name="List Paragraph" w:semiHidden="0" w:uiPriority="34" w:unhideWhenUsed="0" w:qFormat="1"/>
+    <w:lsdException w:name="Quote" w:semiHidden="0" w:uiPriority="29" w:unhideWhenUsed="0" w:qFormat="1"/>
+    <w:lsdException w:name="Intense Quote" w:semiHidden="0" w:uiPriority="30" w:unhideWhenUsed="0" w:qFormat="1"/>
+    <w:lsdException w:name="Medium List 2 Accent 1" w:semiHidden="0" w:uiPriority="66" w:unhideWhenUsed="0"/>
+    <w:lsdException w:name="Medium Grid 1 Accent 1" w:semiHidden="0" w:uiPriority="67" w:unhideWhenUsed="0"/>
+    <w:lsdException w:name="Medium Grid 2 Accent 1" w:semiHidden="0" w:uiPriority="68" w:unhideWhenUsed="0"/>
+    <w:lsdException w:name="Medium Grid 3 Accent 1" w:semiHidden="0" w:uiPriority="69" w:unhideWhenUsed="0"/>
+    <w:lsdException w:name="Dark List Accent 1" w:semiHidden="0" w:uiPriority="70" w:unhideWhenUsed="0"/>
+    <w:lsdException w:name="Colorful Shading Accent 1" w:semiHidden="0" w:uiPriority="71" w:unhideWhenUsed="0"/>
+    <w:lsdException w:name="Colorful List Accent 1" w:semiHidden="0" w:uiPriority="72" w:unhideWhenUsed="0"/>
+    <w:lsdException w:name="Colorful Grid Accent 1" w:semiHidden="0" w:uiPriority="73" w:unhideWhenUsed="0"/>
+    <w:lsdException w:name="Light Shading Accent 2" w:semiHidden="0" w:uiPriority="60" w:unhideWhenUsed="0"/>
+    <w:lsdException w:name="Light List Accent 2" w:semiHidden="0" w:uiPriority="61" w:unhideWhenUsed="0"/>
+    <w:lsdException w:name="Light Grid Accent 2" w:semiHidden="0" w:uiPriority="62" w:unhideWhenUsed="0"/>
+    <w:lsdException w:name="Medium Shading 1 Accent 2" w:semiHidden="0" w:uiPriority="63" w:unhideWhenUsed="0"/>
+    <w:lsdException w:name="Medium Shading 2 Accent 2" w:semiHidden="0" w:uiPriority="64" w:unhideWhenUsed="0"/>
+    <w:lsdException w:name="Medium List 1 Accent 2" w:semiHidden="0" w:uiPriority="65" w:unhideWhenUsed="0"/>
+    <w:lsdException w:name="Medium List 2 Accent 2" w:semiHidden="0" w:uiPriority="66" w:unhideWhenUsed="0"/>
+    <w:lsdException w:name="Medium Grid 1 Accent 2" w:semiHidden="0" w:uiPriority="67" w:unhideWhenUsed="0"/>
+    <w:lsdException w:name="Medium Grid 2 Accent 2" w:semiHidden="0" w:uiPriority="68" w:unhideWhenUsed="0"/>
+    <w:lsdException w:name="Medium Grid 3 Accent 2" w:semiHidden="0" w:uiPriority="69" w:unhideWhenUsed="0"/>
+    <w:lsdException w:name="Dark List Accent 2" w:semiHidden="0" w:uiPriority="70" w:unhideWhenUsed="0"/>
+    <w:lsdException w:name="Colorful Shading Accent 2" w:semiHidden="0" w:uiPriority="71" w:unhideWhenUsed="0"/>
+    <w:lsdException w:name="Colorful List Accent 2" w:semiHidden="0" w:uiPriority="72" w:unhideWhenUsed="0"/>
+    <w:lsdException w:name="Colorful Grid Accent 2" w:semiHidden="0" w:uiPriority="73" w:unhideWhenUsed="0"/>
+    <w:lsdException w:name="Light Shading Accent 3" w:semiHidden="0" w:uiPriority="60" w:unhideWhenUsed="0"/>
+    <w:lsdException w:name="Light List Accent 3" w:semiHidden="0" w:uiPriority="61" w:unhideWhenUsed="0"/>
+    <w:lsdException w:name="Light Grid Accent 3" w:semiHidden="0" w:uiPriority="62" w:unhideWhenUsed="0"/>
+    <w:lsdException w:name="Medium Shading 1 Accent 3" w:semiHidden="0" w:uiPriority="63" w:unhideWhenUsed="0"/>
+    <w:lsdException w:name="Medium Shading 2 Accent 3" w:semiHidden="0" w:uiPriority="64" w:unhideWhenUsed="0"/>
+    <w:lsdException w:name="Medium List 1 Accent 3" w:semiHidden="0" w:uiPriority="65" w:unhideWhenUsed="0"/>
+    <w:lsdException w:name="Medium List 2 Accent 3" w:semiHidden="0" w:uiPriority="66" w:unhideWhenUsed="0"/>
+    <w:lsdException w:name="Medium Grid 1 Accent 3" w:semiHidden="0" w:uiPriority="67" w:unhideWhenUsed="0"/>
+    <w:lsdException w:name="Medium Grid 2 Accent 3" w:semiHidden="0" w:uiPriority="68" w:unhideWhenUsed="0"/>
+    <w:lsdException w:name="Medium Grid 3 Accent 3" w:semiHidden="0" w:uiPriority="69" w:unhideWhenUsed="0"/>
+    <w:lsdException w:name="Dark List Accent 3" w:semiHidden="0" w:uiPriority="70" w:unhideWhenUsed="0"/>
+    <w:lsdException w:name="Colorful Shading Accent 3" w:semiHidden="0" w:uiPriority="71" w:unhideWhenUsed="0"/>
+    <w:lsdException w:name="Colorful List Accent 3" w:semiHidden="0" w:uiPriority="72" w:unhideWhenUsed="0"/>
+    <w:lsdException w:name="Colorful Grid Accent 3" w:semiHidden="0" w:uiPriority="73" w:unhideWhenUsed="0"/>
+    <w:lsdException w:name="Light Shading Accent 4" w:semiHidden="0" w:uiPriority="60" w:unhideWhenUsed="0"/>
+    <w:lsdException w:name="Light List Accent 4" w:semiHidden="0" w:uiPriority="61" w:unhideWhenUsed="0"/>
+    <w:lsdException w:name="Light Grid Accent 4" w:semiHidden="0" w:uiPriority="62" w:unhideWhenUsed="0"/>
+    <w:lsdException w:name="Medium Shading 1 Accent 4" w:semiHidden="0" w:uiPriority="63" w:unhideWhenUsed="0"/>
+    <w:lsdException w:name="Medium Shading 2 Accent 4" w:semiHidden="0" w:uiPriority="64" w:unhideWhenUsed="0"/>
+    <w:lsdException w:name="Medium List 1 Accent 4" w:semiHidden="0" w:uiPriority="65" w:unhideWhenUsed="0"/>
+    <w:lsdException w:name="Medium List 2 Accent 4" w:semiHidden="0" w:uiPriority="66" w:unhideWhenUsed="0"/>
+    <w:lsdException w:name="Medium Grid 1 Accent 4" w:semiHidden="0" w:uiPriority="67" w:unhideWhenUsed="0"/>
+    <w:lsdException w:name="Medium Grid 2 Accent 4" w:semiHidden="0" w:uiPriority="68" w:unhideWhenUsed="0"/>
+    <w:lsdException w:name="Medium Grid 3 Accent 4" w:semiHidden="0" w:uiPriority="69" w:unhideWhenUsed="0"/>
+    <w:lsdException w:name="Dark List Accent 4" w:semiHidden="0" w:uiPriority="70" w:unhideWhenUsed="0"/>
+    <w:lsdException w:name="Colorful Shading Accent 4" w:semiHidden="0" w:uiPriority="71" w:unhideWhenUsed="0"/>
+    <w:lsdException w:name="Colorful List Accent 4" w:semiHidden="0" w:uiPriority="72" w:unhideWhenUsed="0"/>
+    <w:lsdException w:name="Colorful Grid Accent 4" w:semiHidden="0" w:uiPriority="73" w:unhideWhenUsed="0"/>
+    <w:lsdException w:name="Light Shading Accent 5" w:semiHidden="0" w:uiPriority="60" w:unhideWhenUsed="0"/>
+    <w:lsdException w:name="Light List Accent 5" w:semiHidden="0" w:uiPriority="61" w:unhideWhenUsed="0"/>
+    <w:lsdException w:name="Light Grid Accent 5" w:semiHidden="0" w:uiPriority="62" w:unhideWhenUsed="0"/>
+    <w:lsdException w:name="Medium Shading 1 Accent 5" w:semiHidden="0" w:uiPriority="63" w:unhideWhenUsed="0"/>
+    <w:lsdException w:name="Medium Shading 2 Accent 5" w:semiHidden="0" w:uiPriority="64" w:unhideWhenUsed="0"/>
+    <w:lsdException w:name="Medium List 1 Accent 5" w:semiHidden="0" w:uiPriority="65" w:unhideWhenUsed="0"/>
+    <w:lsdException w:name="Medium List 2 Accent 5" w:semiHidden="0" w:uiPriority="66" w:unhideWhenUsed="0"/>
+    <w:lsdException w:name="Medium Grid 1 Accent 5" w:semiHidden="0" w:uiPriority="67" w:unhideWhenUsed="0"/>
+    <w:lsdException w:name="Medium Grid 2 Accent 5" w:semiHidden="0" w:uiPriority="68" w:unhideWhenUsed="0"/>
+    <w:lsdException w:name="Medium Grid 3 Accent 5" w:semiHidden="0" w:uiPriority="69" w:unhideWhenUsed="0"/>
+    <w:lsdException w:name="Dark List Accent 5" w:semiHidden="0" w:uiPriority="70" w:unhideWhenUsed="0"/>
+    <w:lsdException w:name="Colorful Shading Accent 5" w:semiHidden="0" w:uiPriority="71" w:unhideWhenUsed="0"/>
+    <w:lsdException w:name="Colorful List Accent 5" w:semiHidden="0" w:uiPriority="72" w:unhideWhenUsed="0"/>
+    <w:lsdException w:name="Colorful Grid Accent 5" w:semiHidden="0" w:uiPriority="73" w:unhideWhenUsed="0"/>
+    <w:lsdException w:name="Light Shading Accent 6" w:semiHidden="0" w:uiPriority="60" w:unhideWhenUsed="0"/>
+    <w:lsdException w:name="Light List Accent 6" w:semiHidden="0" w:uiPriority="61" w:unhideWhenUsed="0"/>
+    <w:lsdException w:name="Light Grid Accent 6" w:semiHidden="0" w:uiPriority="62" w:unhideWhenUsed="0"/>
+    <w:lsdException w:name="Medium Shading 1 Accent 6" w:semiHidden="0" w:uiPriority="63" w:unhideWhenUsed="0"/>
+    <w:lsdException w:name="Medium Shading 2 Accent 6" w:semiHidden="0" w:uiPriority="64" w:unhideWhenUsed="0"/>
+    <w:lsdException w:name="Medium List 1 Accent 6" w:semiHidden="0" w:uiPriority="65" w:unhideWhenUsed="0"/>
+    <w:lsdException w:name="Medium List 2 Accent 6" w:semiHidden="0" w:uiPriority="66" w:unhideWhenUsed="0"/>
+    <w:lsdException w:name="Medium Grid 1 Accent 6" w:semiHidden="0" w:uiPriority="67" w:unhideWhenUsed="0"/>
+    <w:lsdException w:name="Medium Grid 2 Accent 6" w:semiHidden="0" w:uiPriority="68" w:unhideWhenUsed="0"/>
+    <w:lsdException w:name="Medium Grid 3 Accent 6" w:semiHidden="0" w:uiPriority="69" w:unhideWhenUsed="0"/>
+    <w:lsdException w:name="Dark List Accent 6" w:semiHidden="0" w:uiPriority="70" w:unhideWhenUsed="0"/>
+    <w:lsdException w:name="Colorful Shading Accent 6" w:semiHidden="0" w:uiPriority="71" w:unhideWhenUsed="0"/>
+    <w:lsdException w:name="Colorful List Accent 6" w:semiHidden="0" w:uiPriority="72" w:unhideWhenUsed="0"/>
+    <w:lsdException w:name="Colorful Grid Accent 6" w:semiHidden="0" w:uiPriority="73" w:unhideWhenUsed="0"/>
+    <w:lsdException w:name="Subtle Emphasis" w:semiHidden="0" w:uiPriority="19" w:unhideWhenUsed="0" w:qFormat="1"/>
+    <w:lsdException w:name="Intense Emphasis" w:semiHidden="0" w:uiPriority="21" w:unhideWhenUsed="0" w:qFormat="1"/>
+    <w:lsdException w:name="Subtle Reference" w:semiHidden="0" w:uiPriority="31" w:unhideWhenUsed="0" w:qFormat="1"/>
+    <w:lsdException w:name="Intense Reference" w:semiHidden="0" w:uiPriority="32" w:unhideWhenUsed="0" w:qFormat="1"/>
+    <w:lsdException w:name="Book Title" w:semiHidden="0" w:uiPriority="33" w:unhideWhenUsed="0" w:qFormat="1"/>
+    <w:lsdException w:name="Bibliography" w:uiPriority="37"/>
+    <w:lsdException w:name="TOC Heading" w:uiPriority="39" w:qFormat="1"/>
+  </w:latentStyles>
+  <w:style w:type="paragraph" w:default="1" w:styleId="Normal">
+    <w:name w:val="Normal"/>
+    <w:pPr>
+      <w:spacing w:after="0" w:line="276" w:lineRule="auto"/>
+    </w:pPr>
+    <w:rPr>
+      <w:rFonts w:ascii="Arial" w:eastAsia="Arial" w:hAnsi="Arial" w:cs="Arial"/>
+      <w:color w:val="000000"/>
+    </w:rPr>
+  </w:style>
+  <w:style w:type="paragraph" w:styleId="Heading1">
+    <w:name w:val="heading 1"/>
+    <w:basedOn w:val="Normal"/>
+    <w:next w:val="Normal"/>
+    <w:pPr>
+      <w:keepNext/>
+      <w:keepLines/>
+      <w:spacing w:before="200"/>
+      <w:contextualSpacing/>
+      <w:outlineLvl w:val="0"/>
+    </w:pPr>
+    <w:rPr>
+      <w:rFonts w:ascii="Trebuchet MS" w:eastAsia="Trebuchet MS" w:hAnsi="Trebuchet MS" w:cs="Trebuchet MS"/>
+      <w:sz w:val="32"/>
+    </w:rPr>
+  </w:style>
+  <w:style w:type="paragraph" w:styleId="Heading2">
+    <w:name w:val="heading 2"/>
+    <w:basedOn w:val="Normal"/>
+    <w:next w:val="Normal"/>
+    <w:pPr>
+      <w:keepNext/>
+      <w:keepLines/>
+      <w:spacing w:before="200"/>
+      <w:contextualSpacing/>
+      <w:outlineLvl w:val="1"/>
+    </w:pPr>
+    <w:rPr>
+      <w:rFonts w:ascii="Trebuchet MS" w:eastAsia="Trebuchet MS" w:hAnsi="Trebuchet MS" w:cs="Trebuchet MS"/>
+      <w:b/>
+      <w:sz w:val="26"/>
+    </w:rPr>
+  </w:style>
+  <w:style w:type="paragraph" w:styleId="Heading3">
+    <w:name w:val="heading 3"/>
+    <w:basedOn w:val="Normal"/>
+    <w:next w:val="Normal"/>
+    <w:pPr>
+      <w:keepNext/>
+      <w:keepLines/>
+      <w:spacing w:before="160"/>
+      <w:contextualSpacing/>
+      <w:outlineLvl w:val="2"/>
+    </w:pPr>
+    <w:rPr>
+      <w:rFonts w:ascii="Trebuchet MS" w:eastAsia="Trebuchet MS" w:hAnsi="Trebuchet MS" w:cs="Trebuchet MS"/>
+      <w:b/>
+      <w:color w:val="666666"/>
+      <w:sz w:val="24"/>
+    </w:rPr>
+  </w:style>
+  <w:style w:type="paragraph" w:styleId="Heading4">
+    <w:name w:val="heading 4"/>
+    <w:basedOn w:val="Normal"/>
+    <w:next w:val="Normal"/>
+    <w:pPr>
+      <w:keepNext/>
+      <w:keepLines/>
+      <w:spacing w:before="160"/>
+      <w:contextualSpacing/>
+      <w:outlineLvl w:val="3"/>
+    </w:pPr>
+    <w:rPr>
+      <w:rFonts w:ascii="Trebuchet MS" w:eastAsia="Trebuchet MS" w:hAnsi="Trebuchet MS" w:cs="Trebuchet MS"/>
+      <w:color w:val="666666"/>
+      <w:u w:val="single"/>
+    </w:rPr>
+  </w:style>
+  <w:style w:type="paragraph" w:styleId="Heading5">
+    <w:name w:val="heading 5"/>
+    <w:basedOn w:val="Normal"/>
+    <w:next w:val="Normal"/>
+    <w:pPr>
+      <w:keepNext/>
+      <w:keepLines/>
+      <w:spacing w:before="160"/>
+      <w:contextualSpacing/>
+      <w:outlineLvl w:val="4"/>
+    </w:pPr>
+    <w:rPr>
+      <w:rFonts w:ascii="Trebuchet MS" w:eastAsia="Trebuchet MS" w:hAnsi="Trebuchet MS" w:cs="Trebuchet MS"/>
+      <w:color w:val="666666"/>
+    </w:rPr>
+  </w:style>
+  <w:style w:type="paragraph" w:styleId="Heading6">
+    <w:name w:val="heading 6"/>
+    <w:basedOn w:val="Normal"/>
+    <w:next w:val="Normal"/>
+    <w:pPr>
+      <w:keepNext/>
+      <w:keepLines/>
+      <w:spacing w:before="160"/>
+      <w:contextualSpacing/>
+      <w:outlineLvl w:val="5"/>
+    </w:pPr>
+    <w:rPr>
+      <w:rFonts w:ascii="Trebuchet MS" w:eastAsia="Trebuchet MS" w:hAnsi="Trebuchet MS" w:cs="Trebuchet MS"/>
+      <w:i/>
+      <w:color w:val="666666"/>
+    </w:rPr>
+  </w:style>
+  <w:style w:type="character" w:default="1" w:styleId="DefaultParagraphFont">
+    <w:name w:val="Default Paragraph Font"/>
+    <w:uiPriority w:val="1"/>
+    <w:semiHidden/>
+    <w:unhideWhenUsed/>
+  </w:style>
+  <w:style w:type="table" w:default="1" w:styleId="TableNormal">
+    <w:name w:val="Normal Table"/>
+    <w:uiPriority w:val="99"/>
+    <w:semiHidden/>
+    <w:unhideWhenUsed/>
+    <w:tblPr>
+      <w:tblInd w:w="0" w:type="dxa"/>
+      <w:tblCellMar>
+        <w:top w:w="0" w:type="dxa"/>
+        <w:left w:w="108" w:type="dxa"/>
+        <w:bottom w:w="0" w:type="dxa"/>
+        <w:right w:w="108" w:type="dxa"/>
+      </w:tblCellMar>
+    </w:tblPr>
+  </w:style>
+  <w:style w:type="numbering" w:default="1" w:styleId="NoList">
+    <w:name w:val="No List"/>
+    <w:uiPriority w:val="99"/>
+    <w:semiHidden/>
+    <w:unhideWhenUsed/>
+  </w:style>
+  <w:style w:type="paragraph" w:styleId="Title">
+    <w:name w:val="Title"/>
+    <w:basedOn w:val="Normal"/>
+    <w:next w:val="Normal"/>
+    <w:pPr>
+      <w:keepNext/>
+      <w:keepLines/>
+      <w:contextualSpacing/>
+    </w:pPr>
+    <w:rPr>
+      <w:rFonts w:ascii="Trebuchet MS" w:eastAsia="Trebuchet MS" w:hAnsi="Trebuchet MS" w:cs="Trebuchet MS"/>
+      <w:sz w:val="42"/>
+    </w:rPr>
+  </w:style>
+  <w:style w:type="paragraph" w:styleId="Subtitle">
+    <w:name w:val="Subtitle"/>
+    <w:basedOn w:val="Normal"/>
+    <w:next w:val="Normal"/>
+    <w:pPr>
+      <w:keepNext/>
+      <w:keepLines/>
+      <w:spacing w:after="200"/>
+      <w:contextualSpacing/>
+    </w:pPr>
+    <w:rPr>
+      <w:rFonts w:ascii="Trebuchet MS" w:eastAsia="Trebuchet MS" w:hAnsi="Trebuchet MS" w:cs="Trebuchet MS"/>
+      <w:i/>
+      <w:color w:val="666666"/>
+      <w:sz w:val="26"/>
+    </w:rPr>
+  </w:style>
+  <w:style w:type="paragraph" w:styleId="ListParagraph">
+    <w:name w:val="List Paragraph"/>
+    <w:basedOn w:val="Normal"/>
+    <w:uiPriority w:val="34"/>
+    <w:qFormat/>
+    <w:rsid w:val="00CF1E26"/>
+    <w:pPr>
+      <w:ind w:left="720"/>
+      <w:contextualSpacing/>
+    </w:pPr>
+  </w:style>
+  <w:style w:type="table" w:styleId="TableGrid">
+    <w:name w:val="Table Grid"/>
+    <w:basedOn w:val="TableNormal"/>
+    <w:uiPriority w:val="39"/>
+    <w:rsid w:val="00D66B2C"/>
+    <w:pPr>
+      <w:spacing w:after="0" w:line="240" w:lineRule="auto"/>
+    </w:pPr>
+    <w:tblPr>
+      <w:tblInd w:w="0" w:type="dxa"/>
+      <w:tblBorders>
+        <w:top w:val="single" w:sz="4" w:space="0" w:color="auto"/>
+        <w:left w:val="single" w:sz="4" w:space="0" w:color="auto"/>
+        <w:bottom w:val="single" w:sz="4" w:space="0" w:color="auto"/>
+        <w:right w:val="single" w:sz="4" w:space="0" w:color="auto"/>
+        <w:insideH w:val="single" w:sz="4" w:space="0" w:color="auto"/>
+        <w:insideV w:val="single" w:sz="4" w:space="0" w:color="auto"/>
+      </w:tblBorders>
+      <w:tblCellMar>
+        <w:top w:w="0" w:type="dxa"/>
+        <w:left w:w="108" w:type="dxa"/>
+        <w:bottom w:w="0" w:type="dxa"/>
+        <w:right w:w="108" w:type="dxa"/>
+      </w:tblCellMar>
+    </w:tblPr>
+  </w:style>
 </w:styles>
 </file>
 
@@ -2309,7 +4652,7 @@
     </a:clrScheme>
     <a:fontScheme name="Office">
       <a:majorFont>
-        <a:latin typeface="Calibri Light" panose="020F0302020204030204"/>
+        <a:latin typeface="Calibri Light"/>
         <a:ea typeface=""/>
         <a:cs typeface=""/>
         <a:font script="Jpan" typeface="ＭＳ ゴシック"/>
@@ -2344,7 +4687,7 @@
         <a:font script="Geor" typeface="Sylfaen"/>
       </a:majorFont>
       <a:minorFont>
-        <a:latin typeface="Calibri" panose="020F0502020204030204"/>
+        <a:latin typeface="Calibri"/>
         <a:ea typeface=""/>
         <a:cs typeface=""/>
         <a:font script="Jpan" typeface="ＭＳ 明朝"/>
@@ -2521,7 +4864,7 @@
   <a:extraClrSchemeLst/>
   <a:extLst>
     <a:ext uri="{05A4C25C-085E-4340-85A3-A5531E510DB2}">
-      <thm15:themeFamily xmlns:thm15="http://schemas.microsoft.com/office/thememl/2012/main" name="Office Theme" id="{62F939B6-93AF-4DB8-9C6B-D6C7DFDC589F}" vid="{4A3C46E8-61CC-4603-A589-7422A47A8E4A}"/>
+      <thm15:themeFamily xmlns:thm15="http://schemas.microsoft.com/office/thememl/2012/main" xmlns="" name="Office Theme" id="{62F939B6-93AF-4DB8-9C6B-D6C7DFDC589F}" vid="{4A3C46E8-61CC-4603-A589-7422A47A8E4A}"/>
     </a:ext>
   </a:extLst>
 </a:theme>

</xml_diff>

<commit_message>
Reviewed the estimate with Mike Faulkinbury
</commit_message>
<xml_diff>
--- a/AccessIntegrity/eCash-VecnaIntegrationEstimate.docx
+++ b/AccessIntegrity/eCash-VecnaIntegrationEstimate.docx
@@ -99,7 +99,28 @@
           <w:szCs w:val="18"/>
         </w:rPr>
         <w:tab/>
-        <w:t>eCash Vecna Integration Estimate</w:t>
+        <w:t>eCash</w:t>
+      </w:r>
+      <w:r>
+        <w:rPr>
+          <w:sz w:val="18"/>
+          <w:szCs w:val="18"/>
+        </w:rPr>
+        <w:t xml:space="preserve"> </w:t>
+      </w:r>
+      <w:r>
+        <w:rPr>
+          <w:sz w:val="18"/>
+          <w:szCs w:val="18"/>
+        </w:rPr>
+        <w:t xml:space="preserve">- </w:t>
+      </w:r>
+      <w:r>
+        <w:rPr>
+          <w:sz w:val="18"/>
+          <w:szCs w:val="18"/>
+        </w:rPr>
+        <w:t>Vecna Integration Estimate</w:t>
       </w:r>
     </w:p>
     <w:p>
@@ -110,6 +131,33 @@
           <w:szCs w:val="18"/>
         </w:rPr>
       </w:pPr>
+      <w:r>
+        <w:rPr>
+          <w:b/>
+          <w:sz w:val="18"/>
+          <w:szCs w:val="18"/>
+        </w:rPr>
+        <w:t>Contributors:</w:t>
+      </w:r>
+      <w:r>
+        <w:rPr>
+          <w:sz w:val="18"/>
+          <w:szCs w:val="18"/>
+        </w:rPr>
+        <w:tab/>
+        <w:t>Mike Faulkinbury, Bao Vu</w:t>
+      </w:r>
+    </w:p>
+    <w:p>
+      <w:pPr>
+        <w:widowControl w:val="0"/>
+        <w:rPr>
+          <w:sz w:val="18"/>
+          <w:szCs w:val="18"/>
+        </w:rPr>
+      </w:pPr>
+      <w:bookmarkStart w:id="0" w:name="_GoBack"/>
+      <w:bookmarkEnd w:id="0"/>
     </w:p>
     <w:p>
       <w:pPr>
@@ -178,10 +226,6 @@
         </w:rPr>
       </w:pPr>
       <w:r>
-        <w:rPr>
-          <w:sz w:val="18"/>
-          <w:szCs w:val="18"/>
-        </w:rPr>
         <w:object w:dxaOrig="14101" w:dyaOrig="9240">
           <v:shapetype id="_x0000_t75" coordsize="21600,21600" o:spt="75" o:preferrelative="t" path="m@4@5l@4@11@9@11@9@5xe" filled="f" stroked="f">
             <v:stroke joinstyle="miter"/>
@@ -202,10 +246,10 @@
             <v:path o:extrusionok="f" gradientshapeok="t" o:connecttype="rect"/>
             <o:lock v:ext="edit" aspectratio="t"/>
           </v:shapetype>
-          <v:shape id="_x0000_i1025" type="#_x0000_t75" style="width:467.25pt;height:306pt" o:ole="">
-            <v:imagedata r:id="rId6" o:title=""/>
+          <v:shape id="_x0000_i1025" type="#_x0000_t75" style="width:539.3pt;height:353.2pt" o:ole="">
+            <v:imagedata r:id="rId8" o:title=""/>
           </v:shape>
-          <o:OLEObject Type="Embed" ProgID="Visio.Drawing.15" ShapeID="_x0000_i1025" DrawAspect="Content" ObjectID="_1454320863" r:id="rId7"/>
+          <o:OLEObject Type="Embed" ProgID="Visio.Drawing.15" ShapeID="_x0000_i1025" DrawAspect="Content" ObjectID="_1454323868" r:id="rId9"/>
         </w:object>
       </w:r>
     </w:p>
@@ -476,7 +520,7 @@
                 <w:sz w:val="18"/>
                 <w:szCs w:val="18"/>
               </w:rPr>
-              <w:t>Input - hide a Boolean property on the current contract that indicates whether or not to save credit card info</w:t>
+              <w:t>Performance – need to do research and/or some load testing</w:t>
             </w:r>
           </w:p>
           <w:p>
@@ -499,7 +543,7 @@
                 <w:sz w:val="18"/>
                 <w:szCs w:val="18"/>
               </w:rPr>
-              <w:t>Input - add the ability to send metadata such as terminal/kiosk</w:t>
+              <w:t>Input - hide a Boolean property on the current contract that indicates whether or not to save credit card info</w:t>
             </w:r>
           </w:p>
           <w:p>
@@ -522,7 +566,7 @@
                 <w:sz w:val="18"/>
                 <w:szCs w:val="18"/>
               </w:rPr>
-              <w:t>Output – Transaction Id should not be null able; all transactions should have one despite failure or success.</w:t>
+              <w:t>Input - add the ability to send metadata such as terminal/kiosk</w:t>
             </w:r>
           </w:p>
           <w:p>
@@ -545,7 +589,7 @@
                 <w:sz w:val="18"/>
                 <w:szCs w:val="18"/>
               </w:rPr>
-              <w:t>Faults - need to create explicit faults/status codes rather than return default fault with exception details; logging</w:t>
+              <w:t>Output – Transaction Id should not be null able; all transactions should have one despite failure or success.</w:t>
             </w:r>
           </w:p>
           <w:p>
@@ -568,6 +612,29 @@
                 <w:sz w:val="18"/>
                 <w:szCs w:val="18"/>
               </w:rPr>
+              <w:t>Faults - need to create explicit faults/status codes rather than return default fault with exception details; logging</w:t>
+            </w:r>
+          </w:p>
+          <w:p>
+            <w:pPr>
+              <w:widowControl w:val="0"/>
+              <w:numPr>
+                <w:ilvl w:val="0"/>
+                <w:numId w:val="2"/>
+              </w:numPr>
+              <w:spacing w:line="240" w:lineRule="auto"/>
+              <w:ind w:hanging="359"/>
+              <w:contextualSpacing/>
+              <w:rPr>
+                <w:sz w:val="18"/>
+                <w:szCs w:val="18"/>
+              </w:rPr>
+            </w:pPr>
+            <w:r>
+              <w:rPr>
+                <w:sz w:val="18"/>
+                <w:szCs w:val="18"/>
+              </w:rPr>
               <w:t>Regression test eCash service</w:t>
             </w:r>
           </w:p>
@@ -618,7 +685,7 @@
                 <w:sz w:val="18"/>
                 <w:szCs w:val="18"/>
               </w:rPr>
-              <w:t>3</w:t>
+              <w:t>5</w:t>
             </w:r>
             <w:r>
               <w:rPr>
@@ -658,6 +725,7 @@
                 <w:sz w:val="18"/>
                 <w:szCs w:val="18"/>
               </w:rPr>
+              <w:lastRenderedPageBreak/>
               <w:t xml:space="preserve">Deploy – </w:t>
             </w:r>
           </w:p>
@@ -755,16 +823,110 @@
                 <w:sz w:val="18"/>
                 <w:szCs w:val="18"/>
               </w:rPr>
-              <w:t xml:space="preserve">Issue certificate in partner integration environment – we will provide the initial certificate and </w:t>
-            </w:r>
-            <w:r>
-              <w:rPr>
-                <w:sz w:val="18"/>
-                <w:szCs w:val="18"/>
-              </w:rPr>
-              <w:t>validate</w:t>
-            </w:r>
-          </w:p>
+              <w:t>Create 14.2 release branch (code freeze)</w:t>
+            </w:r>
+          </w:p>
+        </w:tc>
+        <w:tc>
+          <w:tcPr>
+            <w:tcW w:w="1305" w:type="dxa"/>
+          </w:tcPr>
+          <w:p>
+            <w:pPr>
+              <w:widowControl w:val="0"/>
+              <w:spacing w:line="240" w:lineRule="auto"/>
+              <w:rPr>
+                <w:sz w:val="18"/>
+                <w:szCs w:val="18"/>
+              </w:rPr>
+            </w:pPr>
+            <w:r>
+              <w:rPr>
+                <w:sz w:val="18"/>
+                <w:szCs w:val="18"/>
+              </w:rPr>
+              <w:t>AI Services</w:t>
+            </w:r>
+          </w:p>
+        </w:tc>
+        <w:tc>
+          <w:tcPr>
+            <w:tcW w:w="1305" w:type="dxa"/>
+            <w:tcMar>
+              <w:top w:w="100" w:type="dxa"/>
+              <w:left w:w="100" w:type="dxa"/>
+              <w:bottom w:w="100" w:type="dxa"/>
+              <w:right w:w="100" w:type="dxa"/>
+            </w:tcMar>
+          </w:tcPr>
+          <w:p>
+            <w:pPr>
+              <w:widowControl w:val="0"/>
+              <w:spacing w:line="240" w:lineRule="auto"/>
+              <w:rPr>
+                <w:sz w:val="18"/>
+                <w:szCs w:val="18"/>
+              </w:rPr>
+            </w:pPr>
+            <w:r>
+              <w:rPr>
+                <w:sz w:val="18"/>
+                <w:szCs w:val="18"/>
+              </w:rPr>
+              <w:t>1</w:t>
+            </w:r>
+            <w:r>
+              <w:rPr>
+                <w:sz w:val="18"/>
+                <w:szCs w:val="18"/>
+              </w:rPr>
+              <w:t xml:space="preserve"> points</w:t>
+            </w:r>
+          </w:p>
+        </w:tc>
+      </w:tr>
+      <w:tr>
+        <w:trPr>
+          <w:cantSplit/>
+        </w:trPr>
+        <w:tc>
+          <w:tcPr>
+            <w:tcW w:w="1905" w:type="dxa"/>
+            <w:tcMar>
+              <w:top w:w="100" w:type="dxa"/>
+              <w:left w:w="100" w:type="dxa"/>
+              <w:bottom w:w="100" w:type="dxa"/>
+              <w:right w:w="100" w:type="dxa"/>
+            </w:tcMar>
+          </w:tcPr>
+          <w:p>
+            <w:pPr>
+              <w:widowControl w:val="0"/>
+              <w:spacing w:line="240" w:lineRule="auto"/>
+              <w:rPr>
+                <w:sz w:val="18"/>
+                <w:szCs w:val="18"/>
+              </w:rPr>
+            </w:pPr>
+            <w:r>
+              <w:rPr>
+                <w:sz w:val="18"/>
+                <w:szCs w:val="18"/>
+              </w:rPr>
+              <w:t xml:space="preserve">Configuration – Partner Integration </w:t>
+            </w:r>
+          </w:p>
+        </w:tc>
+        <w:tc>
+          <w:tcPr>
+            <w:tcW w:w="6150" w:type="dxa"/>
+            <w:tcMar>
+              <w:top w:w="100" w:type="dxa"/>
+              <w:left w:w="100" w:type="dxa"/>
+              <w:bottom w:w="100" w:type="dxa"/>
+              <w:right w:w="100" w:type="dxa"/>
+            </w:tcMar>
+          </w:tcPr>
           <w:p>
             <w:pPr>
               <w:widowControl w:val="0"/>
@@ -785,7 +947,14 @@
                 <w:sz w:val="18"/>
                 <w:szCs w:val="18"/>
               </w:rPr>
-              <w:t>Create 14.2 release branch (code freeze)</w:t>
+              <w:t xml:space="preserve">Issue certificate in partner integration environment – we will provide the initial certificate and </w:t>
+            </w:r>
+            <w:r>
+              <w:rPr>
+                <w:sz w:val="18"/>
+                <w:szCs w:val="18"/>
+              </w:rPr>
+              <w:t>validate</w:t>
             </w:r>
           </w:p>
           <w:p>
@@ -808,6 +977,29 @@
                 <w:sz w:val="18"/>
                 <w:szCs w:val="18"/>
               </w:rPr>
+              <w:t>Set up virtual endpoints and security in partner integration Sentinet</w:t>
+            </w:r>
+          </w:p>
+          <w:p>
+            <w:pPr>
+              <w:widowControl w:val="0"/>
+              <w:numPr>
+                <w:ilvl w:val="0"/>
+                <w:numId w:val="3"/>
+              </w:numPr>
+              <w:spacing w:line="240" w:lineRule="auto"/>
+              <w:ind w:hanging="359"/>
+              <w:contextualSpacing/>
+              <w:rPr>
+                <w:sz w:val="18"/>
+                <w:szCs w:val="18"/>
+              </w:rPr>
+            </w:pPr>
+            <w:r>
+              <w:rPr>
+                <w:sz w:val="18"/>
+                <w:szCs w:val="18"/>
+              </w:rPr>
               <w:t>Enroll certificate in partner integration – after validation, we will have the client (Vecna) enroll for their own certificate</w:t>
             </w:r>
           </w:p>
@@ -830,7 +1022,7 @@
                 <w:sz w:val="18"/>
                 <w:szCs w:val="18"/>
               </w:rPr>
-              <w:t>AI Services</w:t>
+              <w:t>SOA Infrastructure</w:t>
             </w:r>
           </w:p>
         </w:tc>
@@ -858,22 +1050,12 @@
                 <w:sz w:val="18"/>
                 <w:szCs w:val="18"/>
               </w:rPr>
-              <w:t>1</w:t>
-            </w:r>
-            <w:r>
-              <w:rPr>
-                <w:sz w:val="18"/>
-                <w:szCs w:val="18"/>
-              </w:rPr>
-              <w:t xml:space="preserve"> points</w:t>
+              <w:t>N/A</w:t>
             </w:r>
           </w:p>
         </w:tc>
       </w:tr>
       <w:tr>
-        <w:trPr>
-          <w:cantSplit/>
-        </w:trPr>
         <w:tc>
           <w:tcPr>
             <w:tcW w:w="1905" w:type="dxa"/>
@@ -898,7 +1080,7 @@
                 <w:sz w:val="18"/>
                 <w:szCs w:val="18"/>
               </w:rPr>
-              <w:t xml:space="preserve">Configuration – Partner Integration </w:t>
+              <w:t>Configuration - Production</w:t>
             </w:r>
           </w:p>
         </w:tc>
@@ -932,10 +1114,100 @@
                 <w:sz w:val="18"/>
                 <w:szCs w:val="18"/>
               </w:rPr>
-              <w:t>Set up virtual endpoints and security in partner integration Sentinet</w:t>
-            </w:r>
-            <w:bookmarkStart w:id="0" w:name="_GoBack"/>
-            <w:bookmarkEnd w:id="0"/>
+              <w:t>Configure production hardware for Sentinet node</w:t>
+            </w:r>
+          </w:p>
+          <w:p>
+            <w:pPr>
+              <w:widowControl w:val="0"/>
+              <w:numPr>
+                <w:ilvl w:val="0"/>
+                <w:numId w:val="3"/>
+              </w:numPr>
+              <w:spacing w:line="240" w:lineRule="auto"/>
+              <w:ind w:hanging="359"/>
+              <w:contextualSpacing/>
+              <w:rPr>
+                <w:sz w:val="18"/>
+                <w:szCs w:val="18"/>
+              </w:rPr>
+            </w:pPr>
+            <w:r>
+              <w:rPr>
+                <w:sz w:val="18"/>
+                <w:szCs w:val="18"/>
+              </w:rPr>
+              <w:t>Set up DNS for virtual IP</w:t>
+            </w:r>
+          </w:p>
+          <w:p>
+            <w:pPr>
+              <w:widowControl w:val="0"/>
+              <w:numPr>
+                <w:ilvl w:val="0"/>
+                <w:numId w:val="3"/>
+              </w:numPr>
+              <w:spacing w:line="240" w:lineRule="auto"/>
+              <w:ind w:hanging="359"/>
+              <w:contextualSpacing/>
+              <w:rPr>
+                <w:sz w:val="18"/>
+                <w:szCs w:val="18"/>
+              </w:rPr>
+            </w:pPr>
+            <w:r>
+              <w:rPr>
+                <w:sz w:val="18"/>
+                <w:szCs w:val="18"/>
+              </w:rPr>
+              <w:t>Set up load balancing for 2 node servers</w:t>
+            </w:r>
+          </w:p>
+          <w:p>
+            <w:pPr>
+              <w:widowControl w:val="0"/>
+              <w:numPr>
+                <w:ilvl w:val="0"/>
+                <w:numId w:val="3"/>
+              </w:numPr>
+              <w:spacing w:line="240" w:lineRule="auto"/>
+              <w:ind w:hanging="359"/>
+              <w:contextualSpacing/>
+              <w:rPr>
+                <w:sz w:val="18"/>
+                <w:szCs w:val="18"/>
+              </w:rPr>
+            </w:pPr>
+            <w:r>
+              <w:rPr>
+                <w:sz w:val="18"/>
+                <w:szCs w:val="18"/>
+              </w:rPr>
+              <w:t>Set up virtual endpoints and security  in production Sentinet</w:t>
+            </w:r>
+          </w:p>
+          <w:p>
+            <w:pPr>
+              <w:widowControl w:val="0"/>
+              <w:numPr>
+                <w:ilvl w:val="0"/>
+                <w:numId w:val="3"/>
+              </w:numPr>
+              <w:spacing w:line="240" w:lineRule="auto"/>
+              <w:ind w:hanging="359"/>
+              <w:contextualSpacing/>
+              <w:rPr>
+                <w:sz w:val="18"/>
+                <w:szCs w:val="18"/>
+              </w:rPr>
+            </w:pPr>
+            <w:r>
+              <w:rPr>
+                <w:sz w:val="18"/>
+                <w:szCs w:val="18"/>
+              </w:rPr>
+              <w:t>Enroll certificate in production – the client (Vecna) will enroll for certificate in production</w:t>
+            </w:r>
           </w:p>
         </w:tc>
         <w:tc>
@@ -1014,8 +1286,24 @@
                 <w:sz w:val="18"/>
                 <w:szCs w:val="18"/>
               </w:rPr>
-              <w:lastRenderedPageBreak/>
-              <w:t>Configuration - Production</w:t>
+              <w:t xml:space="preserve">Deploy – </w:t>
+            </w:r>
+          </w:p>
+          <w:p>
+            <w:pPr>
+              <w:widowControl w:val="0"/>
+              <w:spacing w:line="240" w:lineRule="auto"/>
+              <w:rPr>
+                <w:sz w:val="18"/>
+                <w:szCs w:val="18"/>
+              </w:rPr>
+            </w:pPr>
+            <w:r>
+              <w:rPr>
+                <w:sz w:val="18"/>
+                <w:szCs w:val="18"/>
+              </w:rPr>
+              <w:t>Production</w:t>
             </w:r>
           </w:p>
         </w:tc>
@@ -1049,7 +1337,7 @@
                 <w:sz w:val="18"/>
                 <w:szCs w:val="18"/>
               </w:rPr>
-              <w:t>Configure production hardware for Sentinet node</w:t>
+              <w:t>Provision production hardware</w:t>
             </w:r>
           </w:p>
           <w:p>
@@ -1072,7 +1360,53 @@
                 <w:sz w:val="18"/>
                 <w:szCs w:val="18"/>
               </w:rPr>
-              <w:t>Set up virtual endpoints and security  in production Sentinet</w:t>
+              <w:t>Production release activities</w:t>
+            </w:r>
+          </w:p>
+          <w:p>
+            <w:pPr>
+              <w:widowControl w:val="0"/>
+              <w:numPr>
+                <w:ilvl w:val="0"/>
+                <w:numId w:val="3"/>
+              </w:numPr>
+              <w:spacing w:line="240" w:lineRule="auto"/>
+              <w:ind w:hanging="359"/>
+              <w:contextualSpacing/>
+              <w:rPr>
+                <w:sz w:val="18"/>
+                <w:szCs w:val="18"/>
+              </w:rPr>
+            </w:pPr>
+            <w:r>
+              <w:rPr>
+                <w:sz w:val="18"/>
+                <w:szCs w:val="18"/>
+              </w:rPr>
+              <w:t>Deploy code to production environment</w:t>
+            </w:r>
+          </w:p>
+          <w:p>
+            <w:pPr>
+              <w:widowControl w:val="0"/>
+              <w:numPr>
+                <w:ilvl w:val="0"/>
+                <w:numId w:val="3"/>
+              </w:numPr>
+              <w:spacing w:line="240" w:lineRule="auto"/>
+              <w:ind w:hanging="359"/>
+              <w:contextualSpacing/>
+              <w:rPr>
+                <w:sz w:val="18"/>
+                <w:szCs w:val="18"/>
+              </w:rPr>
+            </w:pPr>
+            <w:r>
+              <w:rPr>
+                <w:sz w:val="18"/>
+                <w:szCs w:val="18"/>
+              </w:rPr>
+              <w:t>Label 14.2 release branch</w:t>
             </w:r>
           </w:p>
         </w:tc>
@@ -1089,6 +1423,13 @@
                 <w:szCs w:val="18"/>
               </w:rPr>
             </w:pPr>
+            <w:r>
+              <w:rPr>
+                <w:sz w:val="18"/>
+                <w:szCs w:val="18"/>
+              </w:rPr>
+              <w:t>AI Services</w:t>
+            </w:r>
           </w:p>
         </w:tc>
         <w:tc>
@@ -1110,6 +1451,13 @@
                 <w:szCs w:val="18"/>
               </w:rPr>
             </w:pPr>
+            <w:r>
+              <w:rPr>
+                <w:sz w:val="18"/>
+                <w:szCs w:val="18"/>
+              </w:rPr>
+              <w:t>2</w:t>
+            </w:r>
           </w:p>
         </w:tc>
       </w:tr>
@@ -1129,33 +1477,18 @@
               <w:widowControl w:val="0"/>
               <w:spacing w:line="240" w:lineRule="auto"/>
               <w:rPr>
-                <w:sz w:val="18"/>
-                <w:szCs w:val="18"/>
-              </w:rPr>
-            </w:pPr>
-            <w:r>
-              <w:rPr>
-                <w:sz w:val="18"/>
-                <w:szCs w:val="18"/>
-              </w:rPr>
-              <w:t xml:space="preserve">Deploy – </w:t>
-            </w:r>
-          </w:p>
-          <w:p>
-            <w:pPr>
-              <w:widowControl w:val="0"/>
-              <w:spacing w:line="240" w:lineRule="auto"/>
-              <w:rPr>
-                <w:sz w:val="18"/>
-                <w:szCs w:val="18"/>
-              </w:rPr>
-            </w:pPr>
-            <w:r>
-              <w:rPr>
-                <w:sz w:val="18"/>
-                <w:szCs w:val="18"/>
-              </w:rPr>
-              <w:t>Production</w:t>
+                <w:b/>
+                <w:sz w:val="18"/>
+                <w:szCs w:val="18"/>
+              </w:rPr>
+            </w:pPr>
+            <w:r>
+              <w:rPr>
+                <w:b/>
+                <w:sz w:val="18"/>
+                <w:szCs w:val="18"/>
+              </w:rPr>
+              <w:t>Total Points</w:t>
             </w:r>
           </w:p>
         </w:tc>
@@ -1172,139 +1505,31 @@
           <w:p>
             <w:pPr>
               <w:widowControl w:val="0"/>
-              <w:numPr>
-                <w:ilvl w:val="0"/>
-                <w:numId w:val="3"/>
-              </w:numPr>
               <w:spacing w:line="240" w:lineRule="auto"/>
-              <w:ind w:hanging="359"/>
+              <w:ind w:left="720"/>
               <w:contextualSpacing/>
               <w:rPr>
-                <w:sz w:val="18"/>
-                <w:szCs w:val="18"/>
-              </w:rPr>
-            </w:pPr>
-            <w:r>
-              <w:rPr>
-                <w:sz w:val="18"/>
-                <w:szCs w:val="18"/>
-              </w:rPr>
-              <w:t>Production release activities</w:t>
-            </w:r>
-          </w:p>
-          <w:p>
-            <w:pPr>
-              <w:widowControl w:val="0"/>
-              <w:numPr>
-                <w:ilvl w:val="0"/>
-                <w:numId w:val="3"/>
-              </w:numPr>
+                <w:b/>
+                <w:sz w:val="18"/>
+                <w:szCs w:val="18"/>
+              </w:rPr>
+            </w:pPr>
+          </w:p>
+        </w:tc>
+        <w:tc>
+          <w:tcPr>
+            <w:tcW w:w="1305" w:type="dxa"/>
+          </w:tcPr>
+          <w:p>
+            <w:pPr>
+              <w:widowControl w:val="0"/>
               <w:spacing w:line="240" w:lineRule="auto"/>
-              <w:ind w:hanging="359"/>
-              <w:contextualSpacing/>
-              <w:rPr>
-                <w:sz w:val="18"/>
-                <w:szCs w:val="18"/>
-              </w:rPr>
-            </w:pPr>
-            <w:r>
-              <w:rPr>
-                <w:sz w:val="18"/>
-                <w:szCs w:val="18"/>
-              </w:rPr>
-              <w:t>Deploy code to production environment</w:t>
-            </w:r>
-          </w:p>
-          <w:p>
-            <w:pPr>
-              <w:widowControl w:val="0"/>
-              <w:numPr>
-                <w:ilvl w:val="0"/>
-                <w:numId w:val="3"/>
-              </w:numPr>
-              <w:spacing w:line="240" w:lineRule="auto"/>
-              <w:ind w:hanging="359"/>
-              <w:contextualSpacing/>
-              <w:rPr>
-                <w:sz w:val="18"/>
-                <w:szCs w:val="18"/>
-              </w:rPr>
-            </w:pPr>
-            <w:r>
-              <w:rPr>
-                <w:sz w:val="18"/>
-                <w:szCs w:val="18"/>
-              </w:rPr>
-              <w:t>Label 14.2 release branch</w:t>
-            </w:r>
-          </w:p>
-          <w:p>
-            <w:pPr>
-              <w:widowControl w:val="0"/>
-              <w:numPr>
-                <w:ilvl w:val="0"/>
-                <w:numId w:val="3"/>
-              </w:numPr>
-              <w:spacing w:line="240" w:lineRule="auto"/>
-              <w:ind w:hanging="359"/>
-              <w:contextualSpacing/>
-              <w:rPr>
-                <w:sz w:val="18"/>
-                <w:szCs w:val="18"/>
-              </w:rPr>
-            </w:pPr>
-            <w:r>
-              <w:rPr>
-                <w:sz w:val="18"/>
-                <w:szCs w:val="18"/>
-              </w:rPr>
-              <w:t>Enroll certificate in production – the client (Vecna) will enroll for certificate in production</w:t>
-            </w:r>
-          </w:p>
-          <w:p>
-            <w:pPr>
-              <w:widowControl w:val="0"/>
-              <w:numPr>
-                <w:ilvl w:val="0"/>
-                <w:numId w:val="3"/>
-              </w:numPr>
-              <w:spacing w:line="240" w:lineRule="auto"/>
-              <w:ind w:hanging="359"/>
-              <w:contextualSpacing/>
-              <w:rPr>
-                <w:sz w:val="18"/>
-                <w:szCs w:val="18"/>
-              </w:rPr>
-            </w:pPr>
-            <w:r>
-              <w:rPr>
-                <w:sz w:val="18"/>
-                <w:szCs w:val="18"/>
-              </w:rPr>
-              <w:t>Provision production hardware</w:t>
-            </w:r>
-          </w:p>
-        </w:tc>
-        <w:tc>
-          <w:tcPr>
-            <w:tcW w:w="1305" w:type="dxa"/>
-          </w:tcPr>
-          <w:p>
-            <w:pPr>
-              <w:widowControl w:val="0"/>
-              <w:spacing w:line="240" w:lineRule="auto"/>
-              <w:rPr>
-                <w:sz w:val="18"/>
-                <w:szCs w:val="18"/>
-              </w:rPr>
-            </w:pPr>
-            <w:r>
-              <w:rPr>
-                <w:sz w:val="18"/>
-                <w:szCs w:val="18"/>
-              </w:rPr>
-              <w:t>AI Services</w:t>
-            </w:r>
+              <w:rPr>
+                <w:b/>
+                <w:sz w:val="18"/>
+                <w:szCs w:val="18"/>
+              </w:rPr>
+            </w:pPr>
           </w:p>
         </w:tc>
         <w:tc>
@@ -1322,36 +1547,6 @@
               <w:widowControl w:val="0"/>
               <w:spacing w:line="240" w:lineRule="auto"/>
               <w:rPr>
-                <w:sz w:val="18"/>
-                <w:szCs w:val="18"/>
-              </w:rPr>
-            </w:pPr>
-            <w:r>
-              <w:rPr>
-                <w:sz w:val="18"/>
-                <w:szCs w:val="18"/>
-              </w:rPr>
-              <w:t>2</w:t>
-            </w:r>
-          </w:p>
-        </w:tc>
-      </w:tr>
-      <w:tr>
-        <w:tc>
-          <w:tcPr>
-            <w:tcW w:w="1905" w:type="dxa"/>
-            <w:tcMar>
-              <w:top w:w="100" w:type="dxa"/>
-              <w:left w:w="100" w:type="dxa"/>
-              <w:bottom w:w="100" w:type="dxa"/>
-              <w:right w:w="100" w:type="dxa"/>
-            </w:tcMar>
-          </w:tcPr>
-          <w:p>
-            <w:pPr>
-              <w:widowControl w:val="0"/>
-              <w:spacing w:line="240" w:lineRule="auto"/>
-              <w:rPr>
                 <w:b/>
                 <w:sz w:val="18"/>
                 <w:szCs w:val="18"/>
@@ -1363,77 +1558,15 @@
                 <w:sz w:val="18"/>
                 <w:szCs w:val="18"/>
               </w:rPr>
-              <w:t>Total Points</w:t>
-            </w:r>
-          </w:p>
-        </w:tc>
-        <w:tc>
-          <w:tcPr>
-            <w:tcW w:w="6150" w:type="dxa"/>
-            <w:tcMar>
-              <w:top w:w="100" w:type="dxa"/>
-              <w:left w:w="100" w:type="dxa"/>
-              <w:bottom w:w="100" w:type="dxa"/>
-              <w:right w:w="100" w:type="dxa"/>
-            </w:tcMar>
-          </w:tcPr>
-          <w:p>
-            <w:pPr>
-              <w:widowControl w:val="0"/>
-              <w:spacing w:line="240" w:lineRule="auto"/>
-              <w:ind w:left="720"/>
-              <w:contextualSpacing/>
+              <w:t>9</w:t>
+            </w:r>
+            <w:r>
               <w:rPr>
                 <w:b/>
                 <w:sz w:val="18"/>
                 <w:szCs w:val="18"/>
               </w:rPr>
-            </w:pPr>
-          </w:p>
-        </w:tc>
-        <w:tc>
-          <w:tcPr>
-            <w:tcW w:w="1305" w:type="dxa"/>
-          </w:tcPr>
-          <w:p>
-            <w:pPr>
-              <w:widowControl w:val="0"/>
-              <w:spacing w:line="240" w:lineRule="auto"/>
-              <w:rPr>
-                <w:b/>
-                <w:sz w:val="18"/>
-                <w:szCs w:val="18"/>
-              </w:rPr>
-            </w:pPr>
-          </w:p>
-        </w:tc>
-        <w:tc>
-          <w:tcPr>
-            <w:tcW w:w="1305" w:type="dxa"/>
-            <w:tcMar>
-              <w:top w:w="100" w:type="dxa"/>
-              <w:left w:w="100" w:type="dxa"/>
-              <w:bottom w:w="100" w:type="dxa"/>
-              <w:right w:w="100" w:type="dxa"/>
-            </w:tcMar>
-          </w:tcPr>
-          <w:p>
-            <w:pPr>
-              <w:widowControl w:val="0"/>
-              <w:spacing w:line="240" w:lineRule="auto"/>
-              <w:rPr>
-                <w:b/>
-                <w:sz w:val="18"/>
-                <w:szCs w:val="18"/>
-              </w:rPr>
-            </w:pPr>
-            <w:r>
-              <w:rPr>
-                <w:b/>
-                <w:sz w:val="18"/>
-                <w:szCs w:val="18"/>
-              </w:rPr>
-              <w:t>7 points</w:t>
+              <w:t xml:space="preserve"> points</w:t>
             </w:r>
           </w:p>
         </w:tc>
@@ -1753,13 +1886,6 @@
                 <w:szCs w:val="18"/>
               </w:rPr>
             </w:pPr>
-            <w:r>
-              <w:rPr>
-                <w:sz w:val="18"/>
-                <w:szCs w:val="18"/>
-              </w:rPr>
-              <w:t>3</w:t>
-            </w:r>
           </w:p>
         </w:tc>
         <w:tc>
@@ -1774,19 +1900,30 @@
                 <w:szCs w:val="18"/>
               </w:rPr>
             </w:pPr>
-            <w:r>
-              <w:rPr>
-                <w:sz w:val="18"/>
-                <w:szCs w:val="18"/>
-              </w:rPr>
-              <w:t>2</w:t>
-            </w:r>
           </w:p>
         </w:tc>
         <w:tc>
           <w:tcPr>
             <w:tcW w:w="8010" w:type="dxa"/>
           </w:tcPr>
+          <w:p>
+            <w:pPr>
+              <w:widowControl w:val="0"/>
+              <w:rPr>
+                <w:b/>
+                <w:sz w:val="18"/>
+                <w:szCs w:val="18"/>
+              </w:rPr>
+            </w:pPr>
+            <w:r>
+              <w:rPr>
+                <w:b/>
+                <w:sz w:val="18"/>
+                <w:szCs w:val="18"/>
+              </w:rPr>
+              <w:t>MILESTONE:</w:t>
+            </w:r>
+          </w:p>
           <w:p>
             <w:pPr>
               <w:pStyle w:val="ListParagraph"/>
@@ -1805,7 +1942,7 @@
                 <w:sz w:val="18"/>
                 <w:szCs w:val="18"/>
               </w:rPr>
-              <w:t>Configuration – Production</w:t>
+              <w:t>Contract satisfies customer</w:t>
             </w:r>
           </w:p>
           <w:p>
@@ -1826,7 +1963,28 @@
                 <w:sz w:val="18"/>
                 <w:szCs w:val="18"/>
               </w:rPr>
-              <w:t>Deploy - Production</w:t>
+              <w:t>Performance satisfies customer</w:t>
+            </w:r>
+          </w:p>
+          <w:p>
+            <w:pPr>
+              <w:pStyle w:val="ListParagraph"/>
+              <w:widowControl w:val="0"/>
+              <w:numPr>
+                <w:ilvl w:val="0"/>
+                <w:numId w:val="6"/>
+              </w:numPr>
+              <w:rPr>
+                <w:sz w:val="18"/>
+                <w:szCs w:val="18"/>
+              </w:rPr>
+            </w:pPr>
+            <w:r>
+              <w:rPr>
+                <w:sz w:val="18"/>
+                <w:szCs w:val="18"/>
+              </w:rPr>
+              <w:t>Partner integration validated (with enrolled certificate)</w:t>
             </w:r>
           </w:p>
         </w:tc>
@@ -1840,6 +1998,97 @@
             <w:pPr>
               <w:widowControl w:val="0"/>
               <w:rPr>
+                <w:sz w:val="18"/>
+                <w:szCs w:val="18"/>
+              </w:rPr>
+            </w:pPr>
+            <w:r>
+              <w:rPr>
+                <w:sz w:val="18"/>
+                <w:szCs w:val="18"/>
+              </w:rPr>
+              <w:t>3</w:t>
+            </w:r>
+          </w:p>
+        </w:tc>
+        <w:tc>
+          <w:tcPr>
+            <w:tcW w:w="1620" w:type="dxa"/>
+          </w:tcPr>
+          <w:p>
+            <w:pPr>
+              <w:widowControl w:val="0"/>
+              <w:rPr>
+                <w:sz w:val="18"/>
+                <w:szCs w:val="18"/>
+              </w:rPr>
+            </w:pPr>
+            <w:r>
+              <w:rPr>
+                <w:sz w:val="18"/>
+                <w:szCs w:val="18"/>
+              </w:rPr>
+              <w:t>2</w:t>
+            </w:r>
+          </w:p>
+        </w:tc>
+        <w:tc>
+          <w:tcPr>
+            <w:tcW w:w="8010" w:type="dxa"/>
+          </w:tcPr>
+          <w:p>
+            <w:pPr>
+              <w:pStyle w:val="ListParagraph"/>
+              <w:widowControl w:val="0"/>
+              <w:numPr>
+                <w:ilvl w:val="0"/>
+                <w:numId w:val="6"/>
+              </w:numPr>
+              <w:rPr>
+                <w:sz w:val="18"/>
+                <w:szCs w:val="18"/>
+              </w:rPr>
+            </w:pPr>
+            <w:r>
+              <w:rPr>
+                <w:sz w:val="18"/>
+                <w:szCs w:val="18"/>
+              </w:rPr>
+              <w:t>Configuration – Production</w:t>
+            </w:r>
+          </w:p>
+          <w:p>
+            <w:pPr>
+              <w:pStyle w:val="ListParagraph"/>
+              <w:widowControl w:val="0"/>
+              <w:numPr>
+                <w:ilvl w:val="0"/>
+                <w:numId w:val="6"/>
+              </w:numPr>
+              <w:rPr>
+                <w:sz w:val="18"/>
+                <w:szCs w:val="18"/>
+              </w:rPr>
+            </w:pPr>
+            <w:r>
+              <w:rPr>
+                <w:sz w:val="18"/>
+                <w:szCs w:val="18"/>
+              </w:rPr>
+              <w:t>Deploy - Production</w:t>
+            </w:r>
+          </w:p>
+        </w:tc>
+      </w:tr>
+      <w:tr>
+        <w:tc>
+          <w:tcPr>
+            <w:tcW w:w="990" w:type="dxa"/>
+          </w:tcPr>
+          <w:p>
+            <w:pPr>
+              <w:widowControl w:val="0"/>
+              <w:rPr>
                 <w:b/>
                 <w:sz w:val="18"/>
                 <w:szCs w:val="18"/>
@@ -1875,6 +2124,14 @@
                 <w:szCs w:val="18"/>
               </w:rPr>
               <w:t xml:space="preserve">6 </w:t>
+            </w:r>
+            <w:r>
+              <w:rPr>
+                <w:b/>
+                <w:sz w:val="18"/>
+                <w:szCs w:val="18"/>
+              </w:rPr>
+              <w:t>weeks</w:t>
             </w:r>
           </w:p>
         </w:tc>
@@ -1894,24 +2151,6 @@
         </w:tc>
       </w:tr>
     </w:tbl>
-    <w:p>
-      <w:pPr>
-        <w:widowControl w:val="0"/>
-        <w:rPr>
-          <w:sz w:val="18"/>
-          <w:szCs w:val="18"/>
-        </w:rPr>
-      </w:pPr>
-    </w:p>
-    <w:p>
-      <w:pPr>
-        <w:widowControl w:val="0"/>
-        <w:rPr>
-          <w:sz w:val="18"/>
-          <w:szCs w:val="18"/>
-        </w:rPr>
-      </w:pPr>
-    </w:p>
     <w:p>
       <w:pPr>
         <w:widowControl w:val="0"/>
@@ -1963,7 +2202,7 @@
     </w:p>
     <w:tbl>
       <w:tblPr>
-        <w:tblW w:w="9705" w:type="dxa"/>
+        <w:tblW w:w="10630" w:type="dxa"/>
         <w:tblInd w:w="30" w:type="dxa"/>
         <w:tblBorders>
           <w:top w:val="single" w:sz="8" w:space="0" w:color="000000"/>
@@ -1982,10 +2221,10 @@
       </w:tblPr>
       <w:tblGrid>
         <w:gridCol w:w="1800"/>
-        <w:gridCol w:w="3435"/>
-        <w:gridCol w:w="1440"/>
-        <w:gridCol w:w="1395"/>
-        <w:gridCol w:w="1635"/>
+        <w:gridCol w:w="4870"/>
+        <w:gridCol w:w="1350"/>
+        <w:gridCol w:w="1350"/>
+        <w:gridCol w:w="1260"/>
       </w:tblGrid>
       <w:tr>
         <w:trPr>
@@ -2021,7 +2260,7 @@
         </w:tc>
         <w:tc>
           <w:tcPr>
-            <w:tcW w:w="3435" w:type="dxa"/>
+            <w:tcW w:w="4870" w:type="dxa"/>
             <w:shd w:val="clear" w:color="auto" w:fill="FFFFFF"/>
             <w:tcMar>
               <w:top w:w="100" w:type="dxa"/>
@@ -2051,7 +2290,7 @@
         </w:tc>
         <w:tc>
           <w:tcPr>
-            <w:tcW w:w="1440" w:type="dxa"/>
+            <w:tcW w:w="1350" w:type="dxa"/>
             <w:shd w:val="clear" w:color="auto" w:fill="FFFFFF"/>
             <w:tcMar>
               <w:top w:w="100" w:type="dxa"/>
@@ -2080,7 +2319,7 @@
         </w:tc>
         <w:tc>
           <w:tcPr>
-            <w:tcW w:w="1395" w:type="dxa"/>
+            <w:tcW w:w="1350" w:type="dxa"/>
             <w:shd w:val="clear" w:color="auto" w:fill="FFFFFF"/>
             <w:tcMar>
               <w:top w:w="100" w:type="dxa"/>
@@ -2109,7 +2348,7 @@
         </w:tc>
         <w:tc>
           <w:tcPr>
-            <w:tcW w:w="1635" w:type="dxa"/>
+            <w:tcW w:w="1260" w:type="dxa"/>
             <w:shd w:val="clear" w:color="auto" w:fill="FFFFFF"/>
             <w:tcMar>
               <w:top w:w="100" w:type="dxa"/>
@@ -2168,7 +2407,7 @@
         </w:tc>
         <w:tc>
           <w:tcPr>
-            <w:tcW w:w="3435" w:type="dxa"/>
+            <w:tcW w:w="4870" w:type="dxa"/>
             <w:shd w:val="clear" w:color="auto" w:fill="FFFFFF"/>
             <w:tcMar>
               <w:top w:w="100" w:type="dxa"/>
@@ -2198,7 +2437,7 @@
         </w:tc>
         <w:tc>
           <w:tcPr>
-            <w:tcW w:w="1440" w:type="dxa"/>
+            <w:tcW w:w="1350" w:type="dxa"/>
             <w:shd w:val="clear" w:color="auto" w:fill="FFFFFF"/>
             <w:tcMar>
               <w:top w:w="100" w:type="dxa"/>
@@ -2226,7 +2465,7 @@
         </w:tc>
         <w:tc>
           <w:tcPr>
-            <w:tcW w:w="1395" w:type="dxa"/>
+            <w:tcW w:w="1350" w:type="dxa"/>
             <w:shd w:val="clear" w:color="auto" w:fill="FFFFFF"/>
             <w:tcMar>
               <w:top w:w="100" w:type="dxa"/>
@@ -2254,7 +2493,7 @@
         </w:tc>
         <w:tc>
           <w:tcPr>
-            <w:tcW w:w="1635" w:type="dxa"/>
+            <w:tcW w:w="1260" w:type="dxa"/>
             <w:shd w:val="clear" w:color="auto" w:fill="FFFFFF"/>
             <w:tcMar>
               <w:top w:w="100" w:type="dxa"/>
@@ -2277,7 +2516,14 @@
                 <w:sz w:val="18"/>
                 <w:szCs w:val="18"/>
               </w:rPr>
-              <w:t>$ ??.??</w:t>
+              <w:t xml:space="preserve">$ </w:t>
+            </w:r>
+            <w:r>
+              <w:rPr>
+                <w:sz w:val="18"/>
+                <w:szCs w:val="18"/>
+              </w:rPr>
+              <w:t>0.00</w:t>
             </w:r>
           </w:p>
         </w:tc>
@@ -2312,7 +2558,7 @@
         </w:tc>
         <w:tc>
           <w:tcPr>
-            <w:tcW w:w="3435" w:type="dxa"/>
+            <w:tcW w:w="4870" w:type="dxa"/>
             <w:shd w:val="clear" w:color="auto" w:fill="FFFFFF"/>
             <w:tcMar>
               <w:top w:w="100" w:type="dxa"/>
@@ -2349,7 +2595,7 @@
         </w:tc>
         <w:tc>
           <w:tcPr>
-            <w:tcW w:w="1440" w:type="dxa"/>
+            <w:tcW w:w="1350" w:type="dxa"/>
             <w:shd w:val="clear" w:color="auto" w:fill="FFFFFF"/>
             <w:tcMar>
               <w:top w:w="100" w:type="dxa"/>
@@ -2377,7 +2623,7 @@
         </w:tc>
         <w:tc>
           <w:tcPr>
-            <w:tcW w:w="1395" w:type="dxa"/>
+            <w:tcW w:w="1350" w:type="dxa"/>
             <w:shd w:val="clear" w:color="auto" w:fill="FFFFFF"/>
             <w:tcMar>
               <w:top w:w="100" w:type="dxa"/>
@@ -2405,7 +2651,7 @@
         </w:tc>
         <w:tc>
           <w:tcPr>
-            <w:tcW w:w="1635" w:type="dxa"/>
+            <w:tcW w:w="1260" w:type="dxa"/>
             <w:shd w:val="clear" w:color="auto" w:fill="FFFFFF"/>
             <w:tcMar>
               <w:top w:w="100" w:type="dxa"/>
@@ -2463,7 +2709,7 @@
         </w:tc>
         <w:tc>
           <w:tcPr>
-            <w:tcW w:w="3435" w:type="dxa"/>
+            <w:tcW w:w="4870" w:type="dxa"/>
             <w:shd w:val="clear" w:color="auto" w:fill="FFFFFF"/>
             <w:tcMar>
               <w:top w:w="100" w:type="dxa"/>
@@ -2493,7 +2739,7 @@
         </w:tc>
         <w:tc>
           <w:tcPr>
-            <w:tcW w:w="1440" w:type="dxa"/>
+            <w:tcW w:w="1350" w:type="dxa"/>
             <w:shd w:val="clear" w:color="auto" w:fill="FFFFFF"/>
             <w:tcMar>
               <w:top w:w="100" w:type="dxa"/>
@@ -2521,7 +2767,7 @@
         </w:tc>
         <w:tc>
           <w:tcPr>
-            <w:tcW w:w="1395" w:type="dxa"/>
+            <w:tcW w:w="1350" w:type="dxa"/>
             <w:shd w:val="clear" w:color="auto" w:fill="FFFFFF"/>
             <w:tcMar>
               <w:top w:w="100" w:type="dxa"/>
@@ -2549,7 +2795,7 @@
         </w:tc>
         <w:tc>
           <w:tcPr>
-            <w:tcW w:w="1635" w:type="dxa"/>
+            <w:tcW w:w="1260" w:type="dxa"/>
             <w:shd w:val="clear" w:color="auto" w:fill="FFFFFF"/>
             <w:tcMar>
               <w:top w:w="100" w:type="dxa"/>
@@ -2572,7 +2818,14 @@
                 <w:sz w:val="18"/>
                 <w:szCs w:val="18"/>
               </w:rPr>
-              <w:t>$ ??.??</w:t>
+              <w:t xml:space="preserve">$ </w:t>
+            </w:r>
+            <w:r>
+              <w:rPr>
+                <w:sz w:val="18"/>
+                <w:szCs w:val="18"/>
+              </w:rPr>
+              <w:t>0.00</w:t>
             </w:r>
           </w:p>
         </w:tc>
@@ -2607,7 +2860,7 @@
         </w:tc>
         <w:tc>
           <w:tcPr>
-            <w:tcW w:w="3435" w:type="dxa"/>
+            <w:tcW w:w="4870" w:type="dxa"/>
             <w:shd w:val="clear" w:color="auto" w:fill="FFFFFF"/>
             <w:tcMar>
               <w:top w:w="100" w:type="dxa"/>
@@ -2652,7 +2905,7 @@
         </w:tc>
         <w:tc>
           <w:tcPr>
-            <w:tcW w:w="1440" w:type="dxa"/>
+            <w:tcW w:w="1350" w:type="dxa"/>
             <w:shd w:val="clear" w:color="auto" w:fill="FFFFFF"/>
             <w:tcMar>
               <w:top w:w="100" w:type="dxa"/>
@@ -2680,7 +2933,7 @@
         </w:tc>
         <w:tc>
           <w:tcPr>
-            <w:tcW w:w="1395" w:type="dxa"/>
+            <w:tcW w:w="1350" w:type="dxa"/>
             <w:shd w:val="clear" w:color="auto" w:fill="FFFFFF"/>
             <w:tcMar>
               <w:top w:w="100" w:type="dxa"/>
@@ -2708,7 +2961,7 @@
         </w:tc>
         <w:tc>
           <w:tcPr>
-            <w:tcW w:w="1635" w:type="dxa"/>
+            <w:tcW w:w="1260" w:type="dxa"/>
             <w:shd w:val="clear" w:color="auto" w:fill="FFFFFF"/>
             <w:tcMar>
               <w:top w:w="100" w:type="dxa"/>
@@ -2759,7 +3012,7 @@
         </w:tc>
         <w:tc>
           <w:tcPr>
-            <w:tcW w:w="3435" w:type="dxa"/>
+            <w:tcW w:w="4870" w:type="dxa"/>
             <w:shd w:val="clear" w:color="auto" w:fill="FFFFFF"/>
             <w:tcMar>
               <w:top w:w="100" w:type="dxa"/>
@@ -2780,7 +3033,7 @@
         </w:tc>
         <w:tc>
           <w:tcPr>
-            <w:tcW w:w="1440" w:type="dxa"/>
+            <w:tcW w:w="1350" w:type="dxa"/>
             <w:shd w:val="clear" w:color="auto" w:fill="FFFFFF"/>
             <w:tcMar>
               <w:top w:w="100" w:type="dxa"/>
@@ -2801,7 +3054,7 @@
         </w:tc>
         <w:tc>
           <w:tcPr>
-            <w:tcW w:w="1395" w:type="dxa"/>
+            <w:tcW w:w="1350" w:type="dxa"/>
             <w:shd w:val="clear" w:color="auto" w:fill="FFFFFF"/>
             <w:tcMar>
               <w:top w:w="100" w:type="dxa"/>
@@ -2830,7 +3083,7 @@
         </w:tc>
         <w:tc>
           <w:tcPr>
-            <w:tcW w:w="1635" w:type="dxa"/>
+            <w:tcW w:w="1260" w:type="dxa"/>
             <w:shd w:val="clear" w:color="auto" w:fill="FFFFFF"/>
             <w:tcMar>
               <w:top w:w="100" w:type="dxa"/>
@@ -2864,6 +3117,24 @@
       <w:pPr>
         <w:widowControl w:val="0"/>
       </w:pPr>
+    </w:p>
+    <w:p>
+      <w:pPr>
+        <w:spacing w:after="160" w:line="259" w:lineRule="auto"/>
+        <w:rPr>
+          <w:b/>
+          <w:sz w:val="18"/>
+          <w:szCs w:val="18"/>
+        </w:rPr>
+      </w:pPr>
+      <w:r>
+        <w:rPr>
+          <w:b/>
+          <w:sz w:val="18"/>
+          <w:szCs w:val="18"/>
+        </w:rPr>
+        <w:br w:type="page"/>
+      </w:r>
     </w:p>
     <w:p>
       <w:pPr>
@@ -2885,6 +3156,7 @@
           <w:sz w:val="18"/>
           <w:szCs w:val="18"/>
         </w:rPr>
+        <w:lastRenderedPageBreak/>
         <w:t>Risks</w:t>
       </w:r>
     </w:p>
@@ -2912,6 +3184,10 @@
         <w:gridCol w:w="3445"/>
       </w:tblGrid>
       <w:tr>
+        <w:trPr>
+          <w:cantSplit/>
+          <w:tblHeader/>
+        </w:trPr>
         <w:tc>
           <w:tcPr>
             <w:tcW w:w="603" w:type="dxa"/>
@@ -3022,6 +3298,10 @@
         </w:tc>
       </w:tr>
       <w:tr>
+        <w:trPr>
+          <w:cantSplit/>
+          <w:tblHeader/>
+        </w:trPr>
         <w:tc>
           <w:tcPr>
             <w:tcW w:w="603" w:type="dxa"/>
@@ -3084,7 +3364,42 @@
           </w:tcPr>
           <w:p>
             <w:pPr>
-              <w:widowControl w:val="0"/>
+              <w:pStyle w:val="ListParagraph"/>
+              <w:widowControl w:val="0"/>
+              <w:numPr>
+                <w:ilvl w:val="0"/>
+                <w:numId w:val="7"/>
+              </w:numPr>
+              <w:rPr>
+                <w:sz w:val="18"/>
+                <w:szCs w:val="18"/>
+              </w:rPr>
+            </w:pPr>
+            <w:r>
+              <w:rPr>
+                <w:sz w:val="18"/>
+                <w:szCs w:val="18"/>
+              </w:rPr>
+              <w:t xml:space="preserve">Do some research on AM’s use of eCash for response times to see if it matches our </w:t>
+            </w:r>
+            <w:proofErr w:type="gramStart"/>
+            <w:r>
+              <w:rPr>
+                <w:sz w:val="18"/>
+                <w:szCs w:val="18"/>
+              </w:rPr>
+              <w:t>targets.</w:t>
+            </w:r>
+            <w:proofErr w:type="gramEnd"/>
+          </w:p>
+          <w:p>
+            <w:pPr>
+              <w:pStyle w:val="ListParagraph"/>
+              <w:widowControl w:val="0"/>
+              <w:numPr>
+                <w:ilvl w:val="0"/>
+                <w:numId w:val="7"/>
+              </w:numPr>
               <w:rPr>
                 <w:sz w:val="18"/>
                 <w:szCs w:val="18"/>
@@ -3097,10 +3412,72 @@
               </w:rPr>
               <w:t>Do some performance testing to ensure and do some optimization of code, if needed.</w:t>
             </w:r>
+            <w:r>
+              <w:rPr>
+                <w:sz w:val="18"/>
+                <w:szCs w:val="18"/>
+              </w:rPr>
+              <w:t xml:space="preserve">  </w:t>
+            </w:r>
+          </w:p>
+          <w:p>
+            <w:pPr>
+              <w:pStyle w:val="ListParagraph"/>
+              <w:widowControl w:val="0"/>
+              <w:numPr>
+                <w:ilvl w:val="0"/>
+                <w:numId w:val="7"/>
+              </w:numPr>
+              <w:rPr>
+                <w:sz w:val="18"/>
+                <w:szCs w:val="18"/>
+              </w:rPr>
+            </w:pPr>
+            <w:r>
+              <w:rPr>
+                <w:sz w:val="18"/>
+                <w:szCs w:val="18"/>
+              </w:rPr>
+              <w:t>Target Throughput:  1000/hour</w:t>
+            </w:r>
+          </w:p>
+          <w:p>
+            <w:pPr>
+              <w:pStyle w:val="ListParagraph"/>
+              <w:widowControl w:val="0"/>
+              <w:numPr>
+                <w:ilvl w:val="0"/>
+                <w:numId w:val="7"/>
+              </w:numPr>
+              <w:rPr>
+                <w:sz w:val="18"/>
+                <w:szCs w:val="18"/>
+              </w:rPr>
+            </w:pPr>
+            <w:r>
+              <w:rPr>
+                <w:sz w:val="18"/>
+                <w:szCs w:val="18"/>
+              </w:rPr>
+              <w:t>Target Response Time</w:t>
+            </w:r>
+            <w:proofErr w:type="gramStart"/>
+            <w:r>
+              <w:rPr>
+                <w:sz w:val="18"/>
+                <w:szCs w:val="18"/>
+              </w:rPr>
+              <w:t>:  ??</w:t>
+            </w:r>
+            <w:proofErr w:type="gramEnd"/>
           </w:p>
         </w:tc>
       </w:tr>
       <w:tr>
+        <w:trPr>
+          <w:cantSplit/>
+          <w:tblHeader/>
+        </w:trPr>
         <w:tc>
           <w:tcPr>
             <w:tcW w:w="603" w:type="dxa"/>
@@ -3163,7 +3540,12 @@
           </w:tcPr>
           <w:p>
             <w:pPr>
-              <w:widowControl w:val="0"/>
+              <w:pStyle w:val="ListParagraph"/>
+              <w:widowControl w:val="0"/>
+              <w:numPr>
+                <w:ilvl w:val="0"/>
+                <w:numId w:val="8"/>
+              </w:numPr>
               <w:rPr>
                 <w:sz w:val="18"/>
                 <w:szCs w:val="18"/>
@@ -3175,6 +3557,110 @@
                 <w:szCs w:val="18"/>
               </w:rPr>
               <w:t>Have them start building the servers at the beginning of the project so that they have 4 weeks to set it up before needing to validate with client.</w:t>
+            </w:r>
+          </w:p>
+        </w:tc>
+      </w:tr>
+      <w:tr>
+        <w:trPr>
+          <w:cantSplit/>
+          <w:tblHeader/>
+        </w:trPr>
+        <w:tc>
+          <w:tcPr>
+            <w:tcW w:w="603" w:type="dxa"/>
+          </w:tcPr>
+          <w:p>
+            <w:pPr>
+              <w:widowControl w:val="0"/>
+              <w:rPr>
+                <w:sz w:val="18"/>
+                <w:szCs w:val="18"/>
+              </w:rPr>
+            </w:pPr>
+            <w:r>
+              <w:rPr>
+                <w:sz w:val="18"/>
+                <w:szCs w:val="18"/>
+              </w:rPr>
+              <w:t>3</w:t>
+            </w:r>
+          </w:p>
+        </w:tc>
+        <w:tc>
+          <w:tcPr>
+            <w:tcW w:w="5263" w:type="dxa"/>
+          </w:tcPr>
+          <w:p>
+            <w:pPr>
+              <w:widowControl w:val="0"/>
+              <w:rPr>
+                <w:sz w:val="18"/>
+                <w:szCs w:val="18"/>
+              </w:rPr>
+            </w:pPr>
+            <w:r>
+              <w:rPr>
+                <w:sz w:val="18"/>
+                <w:szCs w:val="18"/>
+              </w:rPr>
+              <w:t xml:space="preserve">Scope may increase after integrating with Vecna.  Currently, they only want the Process Credit Card Payment functionality.  If they want more </w:t>
+            </w:r>
+            <w:proofErr w:type="gramStart"/>
+            <w:r>
+              <w:rPr>
+                <w:sz w:val="18"/>
+                <w:szCs w:val="18"/>
+              </w:rPr>
+              <w:t>later</w:t>
+            </w:r>
+            <w:proofErr w:type="gramEnd"/>
+            <w:r>
+              <w:rPr>
+                <w:sz w:val="18"/>
+                <w:szCs w:val="18"/>
+              </w:rPr>
+              <w:t>, the timeline will increase.</w:t>
+            </w:r>
+          </w:p>
+        </w:tc>
+        <w:tc>
+          <w:tcPr>
+            <w:tcW w:w="1597" w:type="dxa"/>
+          </w:tcPr>
+          <w:p>
+            <w:pPr>
+              <w:widowControl w:val="0"/>
+              <w:rPr>
+                <w:sz w:val="18"/>
+                <w:szCs w:val="18"/>
+              </w:rPr>
+            </w:pPr>
+          </w:p>
+        </w:tc>
+        <w:tc>
+          <w:tcPr>
+            <w:tcW w:w="3445" w:type="dxa"/>
+          </w:tcPr>
+          <w:p>
+            <w:pPr>
+              <w:pStyle w:val="ListParagraph"/>
+              <w:widowControl w:val="0"/>
+              <w:numPr>
+                <w:ilvl w:val="0"/>
+                <w:numId w:val="8"/>
+              </w:numPr>
+              <w:rPr>
+                <w:sz w:val="18"/>
+                <w:szCs w:val="18"/>
+              </w:rPr>
+            </w:pPr>
+            <w:r>
+              <w:rPr>
+                <w:sz w:val="18"/>
+                <w:szCs w:val="18"/>
+              </w:rPr>
+              <w:t>Set up mock partner integration operation that returns static response so that partner can begin testing early to identify if there are issues.</w:t>
             </w:r>
           </w:p>
         </w:tc>
@@ -3191,6 +3677,7 @@
       </w:pPr>
     </w:p>
     <w:sectPr>
+      <w:footerReference w:type="default" r:id="rId10"/>
       <w:pgSz w:w="12240" w:h="15840"/>
       <w:pgMar w:top="720" w:right="720" w:bottom="720" w:left="720" w:header="720" w:footer="720" w:gutter="0"/>
       <w:cols w:space="720"/>
@@ -3200,6 +3687,132 @@
 </w:document>
 </file>
 
+<file path=word/endnotes.xml><?xml version="1.0" encoding="utf-8"?>
+<w:endnotes xmlns:wpc="http://schemas.microsoft.com/office/word/2010/wordprocessingCanvas" xmlns:mc="http://schemas.openxmlformats.org/markup-compatibility/2006" xmlns:o="urn:schemas-microsoft-com:office:office" xmlns:r="http://schemas.openxmlformats.org/officeDocument/2006/relationships" xmlns:m="http://schemas.openxmlformats.org/officeDocument/2006/math" xmlns:v="urn:schemas-microsoft-com:vml" xmlns:wp14="http://schemas.microsoft.com/office/word/2010/wordprocessingDrawing" xmlns:wp="http://schemas.openxmlformats.org/drawingml/2006/wordprocessingDrawing" xmlns:w10="urn:schemas-microsoft-com:office:word" xmlns:w="http://schemas.openxmlformats.org/wordprocessingml/2006/main" xmlns:w14="http://schemas.microsoft.com/office/word/2010/wordml" xmlns:wpg="http://schemas.microsoft.com/office/word/2010/wordprocessingGroup" xmlns:wpi="http://schemas.microsoft.com/office/word/2010/wordprocessingInk" xmlns:wne="http://schemas.microsoft.com/office/word/2006/wordml" xmlns:wps="http://schemas.microsoft.com/office/word/2010/wordprocessingShape" mc:Ignorable="w14 wp14">
+  <w:endnote w:type="separator" w:id="-1">
+    <w:p>
+      <w:pPr>
+        <w:spacing w:line="240" w:lineRule="auto"/>
+      </w:pPr>
+      <w:r>
+        <w:separator/>
+      </w:r>
+    </w:p>
+  </w:endnote>
+  <w:endnote w:type="continuationSeparator" w:id="0">
+    <w:p>
+      <w:pPr>
+        <w:spacing w:line="240" w:lineRule="auto"/>
+      </w:pPr>
+      <w:r>
+        <w:continuationSeparator/>
+      </w:r>
+    </w:p>
+  </w:endnote>
+</w:endnotes>
+</file>
+
+<file path=word/footer1.xml><?xml version="1.0" encoding="utf-8"?>
+<w:ftr xmlns:wpc="http://schemas.microsoft.com/office/word/2010/wordprocessingCanvas" xmlns:mc="http://schemas.openxmlformats.org/markup-compatibility/2006" xmlns:o="urn:schemas-microsoft-com:office:office" xmlns:r="http://schemas.openxmlformats.org/officeDocument/2006/relationships" xmlns:m="http://schemas.openxmlformats.org/officeDocument/2006/math" xmlns:v="urn:schemas-microsoft-com:vml" xmlns:wp14="http://schemas.microsoft.com/office/word/2010/wordprocessingDrawing" xmlns:wp="http://schemas.openxmlformats.org/drawingml/2006/wordprocessingDrawing" xmlns:w10="urn:schemas-microsoft-com:office:word" xmlns:w="http://schemas.openxmlformats.org/wordprocessingml/2006/main" xmlns:w14="http://schemas.microsoft.com/office/word/2010/wordml" xmlns:wpg="http://schemas.microsoft.com/office/word/2010/wordprocessingGroup" xmlns:wpi="http://schemas.microsoft.com/office/word/2010/wordprocessingInk" xmlns:wne="http://schemas.microsoft.com/office/word/2006/wordml" xmlns:wps="http://schemas.microsoft.com/office/word/2010/wordprocessingShape" mc:Ignorable="w14 wp14">
+  <w:p>
+    <w:pPr>
+      <w:pStyle w:val="Footer"/>
+      <w:pBdr>
+        <w:top w:val="thinThickSmallGap" w:sz="24" w:space="1" w:color="823B0B" w:themeColor="accent2" w:themeShade="7F"/>
+      </w:pBdr>
+      <w:rPr>
+        <w:rFonts w:asciiTheme="majorHAnsi" w:eastAsiaTheme="majorEastAsia" w:hAnsiTheme="majorHAnsi" w:cstheme="majorBidi"/>
+      </w:rPr>
+    </w:pPr>
+    <w:proofErr w:type="gramStart"/>
+    <w:r>
+      <w:rPr>
+        <w:rFonts w:asciiTheme="majorHAnsi" w:eastAsiaTheme="majorEastAsia" w:hAnsiTheme="majorHAnsi" w:cstheme="majorBidi"/>
+      </w:rPr>
+      <w:t>eCash</w:t>
+    </w:r>
+    <w:proofErr w:type="gramEnd"/>
+    <w:r>
+      <w:rPr>
+        <w:rFonts w:asciiTheme="majorHAnsi" w:eastAsiaTheme="majorEastAsia" w:hAnsiTheme="majorHAnsi" w:cstheme="majorBidi"/>
+      </w:rPr>
+      <w:t xml:space="preserve"> – Vecna Integration Estimate</w:t>
+    </w:r>
+    <w:r>
+      <w:rPr>
+        <w:rFonts w:asciiTheme="majorHAnsi" w:eastAsiaTheme="majorEastAsia" w:hAnsiTheme="majorHAnsi" w:cstheme="majorBidi"/>
+      </w:rPr>
+      <w:ptab w:relativeTo="margin" w:alignment="right" w:leader="none"/>
+    </w:r>
+    <w:r>
+      <w:rPr>
+        <w:rFonts w:asciiTheme="majorHAnsi" w:eastAsiaTheme="majorEastAsia" w:hAnsiTheme="majorHAnsi" w:cstheme="majorBidi"/>
+      </w:rPr>
+      <w:t xml:space="preserve">Page </w:t>
+    </w:r>
+    <w:r>
+      <w:rPr>
+        <w:rFonts w:asciiTheme="minorHAnsi" w:eastAsiaTheme="minorEastAsia" w:hAnsiTheme="minorHAnsi" w:cstheme="minorBidi"/>
+      </w:rPr>
+      <w:fldChar w:fldCharType="begin"/>
+    </w:r>
+    <w:r>
+      <w:instrText xml:space="preserve"> PAGE   \* MERGEFORMAT </w:instrText>
+    </w:r>
+    <w:r>
+      <w:rPr>
+        <w:rFonts w:asciiTheme="minorHAnsi" w:eastAsiaTheme="minorEastAsia" w:hAnsiTheme="minorHAnsi" w:cstheme="minorBidi"/>
+      </w:rPr>
+      <w:fldChar w:fldCharType="separate"/>
+    </w:r>
+    <w:r>
+      <w:rPr>
+        <w:rFonts w:asciiTheme="majorHAnsi" w:eastAsiaTheme="majorEastAsia" w:hAnsiTheme="majorHAnsi" w:cstheme="majorBidi"/>
+        <w:noProof/>
+      </w:rPr>
+      <w:t>1</w:t>
+    </w:r>
+    <w:r>
+      <w:rPr>
+        <w:rFonts w:asciiTheme="majorHAnsi" w:eastAsiaTheme="majorEastAsia" w:hAnsiTheme="majorHAnsi" w:cstheme="majorBidi"/>
+        <w:noProof/>
+      </w:rPr>
+      <w:fldChar w:fldCharType="end"/>
+    </w:r>
+  </w:p>
+  <w:p>
+    <w:pPr>
+      <w:pStyle w:val="Footer"/>
+    </w:pPr>
+  </w:p>
+</w:ftr>
+</file>
+
+<file path=word/footnotes.xml><?xml version="1.0" encoding="utf-8"?>
+<w:footnotes xmlns:wpc="http://schemas.microsoft.com/office/word/2010/wordprocessingCanvas" xmlns:mc="http://schemas.openxmlformats.org/markup-compatibility/2006" xmlns:o="urn:schemas-microsoft-com:office:office" xmlns:r="http://schemas.openxmlformats.org/officeDocument/2006/relationships" xmlns:m="http://schemas.openxmlformats.org/officeDocument/2006/math" xmlns:v="urn:schemas-microsoft-com:vml" xmlns:wp14="http://schemas.microsoft.com/office/word/2010/wordprocessingDrawing" xmlns:wp="http://schemas.openxmlformats.org/drawingml/2006/wordprocessingDrawing" xmlns:w10="urn:schemas-microsoft-com:office:word" xmlns:w="http://schemas.openxmlformats.org/wordprocessingml/2006/main" xmlns:w14="http://schemas.microsoft.com/office/word/2010/wordml" xmlns:wpg="http://schemas.microsoft.com/office/word/2010/wordprocessingGroup" xmlns:wpi="http://schemas.microsoft.com/office/word/2010/wordprocessingInk" xmlns:wne="http://schemas.microsoft.com/office/word/2006/wordml" xmlns:wps="http://schemas.microsoft.com/office/word/2010/wordprocessingShape" mc:Ignorable="w14 wp14">
+  <w:footnote w:type="separator" w:id="-1">
+    <w:p>
+      <w:pPr>
+        <w:spacing w:line="240" w:lineRule="auto"/>
+      </w:pPr>
+      <w:r>
+        <w:separator/>
+      </w:r>
+    </w:p>
+  </w:footnote>
+  <w:footnote w:type="continuationSeparator" w:id="0">
+    <w:p>
+      <w:pPr>
+        <w:spacing w:line="240" w:lineRule="auto"/>
+      </w:pPr>
+      <w:r>
+        <w:continuationSeparator/>
+      </w:r>
+    </w:p>
+  </w:footnote>
+</w:footnotes>
+</file>
+
 <file path=word/numbering.xml><?xml version="1.0" encoding="utf-8"?>
 <w:numbering xmlns:wpc="http://schemas.microsoft.com/office/word/2010/wordprocessingCanvas" xmlns:mc="http://schemas.openxmlformats.org/markup-compatibility/2006" xmlns:o="urn:schemas-microsoft-com:office:office" xmlns:r="http://schemas.openxmlformats.org/officeDocument/2006/relationships" xmlns:m="http://schemas.openxmlformats.org/officeDocument/2006/math" xmlns:v="urn:schemas-microsoft-com:vml" xmlns:wp14="http://schemas.microsoft.com/office/word/2010/wordprocessingDrawing" xmlns:wp="http://schemas.openxmlformats.org/drawingml/2006/wordprocessingDrawing" xmlns:w10="urn:schemas-microsoft-com:office:word" xmlns:w="http://schemas.openxmlformats.org/wordprocessingml/2006/main" xmlns:w14="http://schemas.microsoft.com/office/word/2010/wordml" xmlns:wpg="http://schemas.microsoft.com/office/word/2010/wordprocessingGroup" xmlns:wpi="http://schemas.microsoft.com/office/word/2010/wordprocessingInk" xmlns:wne="http://schemas.microsoft.com/office/word/2006/wordml" xmlns:wps="http://schemas.microsoft.com/office/word/2010/wordprocessingShape" mc:Ignorable="w14 wp14">
   <w:abstractNum w:abstractNumId="0">
@@ -3316,6 +3929,119 @@
     </w:lvl>
   </w:abstractNum>
   <w:abstractNum w:abstractNumId="1">
+    <w:nsid w:val="0B073926"/>
+    <w:multiLevelType w:val="hybridMultilevel"/>
+    <w:tmpl w:val="57CCA1C4"/>
+    <w:lvl w:ilvl="0" w:tplc="04090001">
+      <w:start w:val="1"/>
+      <w:numFmt w:val="bullet"/>
+      <w:lvlText w:val=""/>
+      <w:lvlJc w:val="left"/>
+      <w:pPr>
+        <w:ind w:left="720" w:hanging="360"/>
+      </w:pPr>
+      <w:rPr>
+        <w:rFonts w:ascii="Symbol" w:hAnsi="Symbol" w:hint="default"/>
+      </w:rPr>
+    </w:lvl>
+    <w:lvl w:ilvl="1" w:tplc="04090003" w:tentative="1">
+      <w:start w:val="1"/>
+      <w:numFmt w:val="bullet"/>
+      <w:lvlText w:val="o"/>
+      <w:lvlJc w:val="left"/>
+      <w:pPr>
+        <w:ind w:left="1440" w:hanging="360"/>
+      </w:pPr>
+      <w:rPr>
+        <w:rFonts w:ascii="Courier New" w:hAnsi="Courier New" w:cs="Courier New" w:hint="default"/>
+      </w:rPr>
+    </w:lvl>
+    <w:lvl w:ilvl="2" w:tplc="04090005" w:tentative="1">
+      <w:start w:val="1"/>
+      <w:numFmt w:val="bullet"/>
+      <w:lvlText w:val=""/>
+      <w:lvlJc w:val="left"/>
+      <w:pPr>
+        <w:ind w:left="2160" w:hanging="360"/>
+      </w:pPr>
+      <w:rPr>
+        <w:rFonts w:ascii="Wingdings" w:hAnsi="Wingdings" w:hint="default"/>
+      </w:rPr>
+    </w:lvl>
+    <w:lvl w:ilvl="3" w:tplc="04090001" w:tentative="1">
+      <w:start w:val="1"/>
+      <w:numFmt w:val="bullet"/>
+      <w:lvlText w:val=""/>
+      <w:lvlJc w:val="left"/>
+      <w:pPr>
+        <w:ind w:left="2880" w:hanging="360"/>
+      </w:pPr>
+      <w:rPr>
+        <w:rFonts w:ascii="Symbol" w:hAnsi="Symbol" w:hint="default"/>
+      </w:rPr>
+    </w:lvl>
+    <w:lvl w:ilvl="4" w:tplc="04090003" w:tentative="1">
+      <w:start w:val="1"/>
+      <w:numFmt w:val="bullet"/>
+      <w:lvlText w:val="o"/>
+      <w:lvlJc w:val="left"/>
+      <w:pPr>
+        <w:ind w:left="3600" w:hanging="360"/>
+      </w:pPr>
+      <w:rPr>
+        <w:rFonts w:ascii="Courier New" w:hAnsi="Courier New" w:cs="Courier New" w:hint="default"/>
+      </w:rPr>
+    </w:lvl>
+    <w:lvl w:ilvl="5" w:tplc="04090005" w:tentative="1">
+      <w:start w:val="1"/>
+      <w:numFmt w:val="bullet"/>
+      <w:lvlText w:val=""/>
+      <w:lvlJc w:val="left"/>
+      <w:pPr>
+        <w:ind w:left="4320" w:hanging="360"/>
+      </w:pPr>
+      <w:rPr>
+        <w:rFonts w:ascii="Wingdings" w:hAnsi="Wingdings" w:hint="default"/>
+      </w:rPr>
+    </w:lvl>
+    <w:lvl w:ilvl="6" w:tplc="04090001" w:tentative="1">
+      <w:start w:val="1"/>
+      <w:numFmt w:val="bullet"/>
+      <w:lvlText w:val=""/>
+      <w:lvlJc w:val="left"/>
+      <w:pPr>
+        <w:ind w:left="5040" w:hanging="360"/>
+      </w:pPr>
+      <w:rPr>
+        <w:rFonts w:ascii="Symbol" w:hAnsi="Symbol" w:hint="default"/>
+      </w:rPr>
+    </w:lvl>
+    <w:lvl w:ilvl="7" w:tplc="04090003" w:tentative="1">
+      <w:start w:val="1"/>
+      <w:numFmt w:val="bullet"/>
+      <w:lvlText w:val="o"/>
+      <w:lvlJc w:val="left"/>
+      <w:pPr>
+        <w:ind w:left="5760" w:hanging="360"/>
+      </w:pPr>
+      <w:rPr>
+        <w:rFonts w:ascii="Courier New" w:hAnsi="Courier New" w:cs="Courier New" w:hint="default"/>
+      </w:rPr>
+    </w:lvl>
+    <w:lvl w:ilvl="8" w:tplc="04090005" w:tentative="1">
+      <w:start w:val="1"/>
+      <w:numFmt w:val="bullet"/>
+      <w:lvlText w:val=""/>
+      <w:lvlJc w:val="left"/>
+      <w:pPr>
+        <w:ind w:left="6480" w:hanging="360"/>
+      </w:pPr>
+      <w:rPr>
+        <w:rFonts w:ascii="Wingdings" w:hAnsi="Wingdings" w:hint="default"/>
+      </w:rPr>
+    </w:lvl>
+  </w:abstractNum>
+  <w:abstractNum w:abstractNumId="2">
     <w:nsid w:val="11B75F29"/>
     <w:multiLevelType w:val="hybridMultilevel"/>
     <w:tmpl w:val="C6787F72"/>
@@ -3428,7 +4154,7 @@
       </w:rPr>
     </w:lvl>
   </w:abstractNum>
-  <w:abstractNum w:abstractNumId="2">
+  <w:abstractNum w:abstractNumId="3">
     <w:nsid w:val="18DD0D50"/>
     <w:multiLevelType w:val="multilevel"/>
     <w:tmpl w:val="E2F6802C"/>
@@ -3541,10 +4267,10 @@
       </w:rPr>
     </w:lvl>
   </w:abstractNum>
-  <w:abstractNum w:abstractNumId="3">
+  <w:abstractNum w:abstractNumId="4">
     <w:nsid w:val="1CA0657E"/>
     <w:multiLevelType w:val="hybridMultilevel"/>
-    <w:tmpl w:val="EBB40F98"/>
+    <w:tmpl w:val="2FD2E926"/>
     <w:lvl w:ilvl="0" w:tplc="04090001">
       <w:start w:val="1"/>
       <w:numFmt w:val="bullet"/>
@@ -3654,7 +4380,120 @@
       </w:rPr>
     </w:lvl>
   </w:abstractNum>
-  <w:abstractNum w:abstractNumId="4">
+  <w:abstractNum w:abstractNumId="5">
+    <w:nsid w:val="44F6558F"/>
+    <w:multiLevelType w:val="hybridMultilevel"/>
+    <w:tmpl w:val="06146ACC"/>
+    <w:lvl w:ilvl="0" w:tplc="04090001">
+      <w:start w:val="1"/>
+      <w:numFmt w:val="bullet"/>
+      <w:lvlText w:val=""/>
+      <w:lvlJc w:val="left"/>
+      <w:pPr>
+        <w:ind w:left="720" w:hanging="360"/>
+      </w:pPr>
+      <w:rPr>
+        <w:rFonts w:ascii="Symbol" w:hAnsi="Symbol" w:hint="default"/>
+      </w:rPr>
+    </w:lvl>
+    <w:lvl w:ilvl="1" w:tplc="04090003" w:tentative="1">
+      <w:start w:val="1"/>
+      <w:numFmt w:val="bullet"/>
+      <w:lvlText w:val="o"/>
+      <w:lvlJc w:val="left"/>
+      <w:pPr>
+        <w:ind w:left="1440" w:hanging="360"/>
+      </w:pPr>
+      <w:rPr>
+        <w:rFonts w:ascii="Courier New" w:hAnsi="Courier New" w:cs="Courier New" w:hint="default"/>
+      </w:rPr>
+    </w:lvl>
+    <w:lvl w:ilvl="2" w:tplc="04090005" w:tentative="1">
+      <w:start w:val="1"/>
+      <w:numFmt w:val="bullet"/>
+      <w:lvlText w:val=""/>
+      <w:lvlJc w:val="left"/>
+      <w:pPr>
+        <w:ind w:left="2160" w:hanging="360"/>
+      </w:pPr>
+      <w:rPr>
+        <w:rFonts w:ascii="Wingdings" w:hAnsi="Wingdings" w:hint="default"/>
+      </w:rPr>
+    </w:lvl>
+    <w:lvl w:ilvl="3" w:tplc="04090001" w:tentative="1">
+      <w:start w:val="1"/>
+      <w:numFmt w:val="bullet"/>
+      <w:lvlText w:val=""/>
+      <w:lvlJc w:val="left"/>
+      <w:pPr>
+        <w:ind w:left="2880" w:hanging="360"/>
+      </w:pPr>
+      <w:rPr>
+        <w:rFonts w:ascii="Symbol" w:hAnsi="Symbol" w:hint="default"/>
+      </w:rPr>
+    </w:lvl>
+    <w:lvl w:ilvl="4" w:tplc="04090003" w:tentative="1">
+      <w:start w:val="1"/>
+      <w:numFmt w:val="bullet"/>
+      <w:lvlText w:val="o"/>
+      <w:lvlJc w:val="left"/>
+      <w:pPr>
+        <w:ind w:left="3600" w:hanging="360"/>
+      </w:pPr>
+      <w:rPr>
+        <w:rFonts w:ascii="Courier New" w:hAnsi="Courier New" w:cs="Courier New" w:hint="default"/>
+      </w:rPr>
+    </w:lvl>
+    <w:lvl w:ilvl="5" w:tplc="04090005" w:tentative="1">
+      <w:start w:val="1"/>
+      <w:numFmt w:val="bullet"/>
+      <w:lvlText w:val=""/>
+      <w:lvlJc w:val="left"/>
+      <w:pPr>
+        <w:ind w:left="4320" w:hanging="360"/>
+      </w:pPr>
+      <w:rPr>
+        <w:rFonts w:ascii="Wingdings" w:hAnsi="Wingdings" w:hint="default"/>
+      </w:rPr>
+    </w:lvl>
+    <w:lvl w:ilvl="6" w:tplc="04090001" w:tentative="1">
+      <w:start w:val="1"/>
+      <w:numFmt w:val="bullet"/>
+      <w:lvlText w:val=""/>
+      <w:lvlJc w:val="left"/>
+      <w:pPr>
+        <w:ind w:left="5040" w:hanging="360"/>
+      </w:pPr>
+      <w:rPr>
+        <w:rFonts w:ascii="Symbol" w:hAnsi="Symbol" w:hint="default"/>
+      </w:rPr>
+    </w:lvl>
+    <w:lvl w:ilvl="7" w:tplc="04090003" w:tentative="1">
+      <w:start w:val="1"/>
+      <w:numFmt w:val="bullet"/>
+      <w:lvlText w:val="o"/>
+      <w:lvlJc w:val="left"/>
+      <w:pPr>
+        <w:ind w:left="5760" w:hanging="360"/>
+      </w:pPr>
+      <w:rPr>
+        <w:rFonts w:ascii="Courier New" w:hAnsi="Courier New" w:cs="Courier New" w:hint="default"/>
+      </w:rPr>
+    </w:lvl>
+    <w:lvl w:ilvl="8" w:tplc="04090005" w:tentative="1">
+      <w:start w:val="1"/>
+      <w:numFmt w:val="bullet"/>
+      <w:lvlText w:val=""/>
+      <w:lvlJc w:val="left"/>
+      <w:pPr>
+        <w:ind w:left="6480" w:hanging="360"/>
+      </w:pPr>
+      <w:rPr>
+        <w:rFonts w:ascii="Wingdings" w:hAnsi="Wingdings" w:hint="default"/>
+      </w:rPr>
+    </w:lvl>
+  </w:abstractNum>
+  <w:abstractNum w:abstractNumId="6">
     <w:nsid w:val="58254F1C"/>
     <w:multiLevelType w:val="multilevel"/>
     <w:tmpl w:val="6CF2F41A"/>
@@ -3767,7 +4606,7 @@
       </w:rPr>
     </w:lvl>
   </w:abstractNum>
-  <w:abstractNum w:abstractNumId="5">
+  <w:abstractNum w:abstractNumId="7">
     <w:nsid w:val="65C46462"/>
     <w:multiLevelType w:val="hybridMultilevel"/>
     <w:tmpl w:val="9872F844"/>
@@ -3859,22 +4698,28 @@
     </w:lvl>
   </w:abstractNum>
   <w:num w:numId="1">
-    <w:abstractNumId w:val="2"/>
+    <w:abstractNumId w:val="3"/>
   </w:num>
   <w:num w:numId="2">
-    <w:abstractNumId w:val="4"/>
+    <w:abstractNumId w:val="6"/>
   </w:num>
   <w:num w:numId="3">
     <w:abstractNumId w:val="0"/>
   </w:num>
   <w:num w:numId="4">
-    <w:abstractNumId w:val="5"/>
+    <w:abstractNumId w:val="7"/>
   </w:num>
   <w:num w:numId="5">
+    <w:abstractNumId w:val="2"/>
+  </w:num>
+  <w:num w:numId="6">
+    <w:abstractNumId w:val="4"/>
+  </w:num>
+  <w:num w:numId="7">
     <w:abstractNumId w:val="1"/>
   </w:num>
-  <w:num w:numId="6">
-    <w:abstractNumId w:val="3"/>
+  <w:num w:numId="8">
+    <w:abstractNumId w:val="5"/>
   </w:num>
 </w:numbering>
 </file>
@@ -4241,6 +5086,89 @@
       </w:tblCellMar>
     </w:tblPr>
   </w:style>
+  <w:style w:type="paragraph" w:styleId="Header">
+    <w:name w:val="header"/>
+    <w:basedOn w:val="Normal"/>
+    <w:link w:val="HeaderChar"/>
+    <w:uiPriority w:val="99"/>
+    <w:unhideWhenUsed/>
+    <w:rsid w:val="00880C96"/>
+    <w:pPr>
+      <w:tabs>
+        <w:tab w:val="center" w:pos="4680"/>
+        <w:tab w:val="right" w:pos="9360"/>
+      </w:tabs>
+      <w:spacing w:line="240" w:lineRule="auto"/>
+    </w:pPr>
+  </w:style>
+  <w:style w:type="character" w:customStyle="1" w:styleId="HeaderChar">
+    <w:name w:val="Header Char"/>
+    <w:basedOn w:val="DefaultParagraphFont"/>
+    <w:link w:val="Header"/>
+    <w:uiPriority w:val="99"/>
+    <w:rsid w:val="00880C96"/>
+    <w:rPr>
+      <w:rFonts w:ascii="Arial" w:eastAsia="Arial" w:hAnsi="Arial" w:cs="Arial"/>
+      <w:color w:val="000000"/>
+    </w:rPr>
+  </w:style>
+  <w:style w:type="paragraph" w:styleId="Footer">
+    <w:name w:val="footer"/>
+    <w:basedOn w:val="Normal"/>
+    <w:link w:val="FooterChar"/>
+    <w:uiPriority w:val="99"/>
+    <w:unhideWhenUsed/>
+    <w:rsid w:val="00880C96"/>
+    <w:pPr>
+      <w:tabs>
+        <w:tab w:val="center" w:pos="4680"/>
+        <w:tab w:val="right" w:pos="9360"/>
+      </w:tabs>
+      <w:spacing w:line="240" w:lineRule="auto"/>
+    </w:pPr>
+  </w:style>
+  <w:style w:type="character" w:customStyle="1" w:styleId="FooterChar">
+    <w:name w:val="Footer Char"/>
+    <w:basedOn w:val="DefaultParagraphFont"/>
+    <w:link w:val="Footer"/>
+    <w:uiPriority w:val="99"/>
+    <w:rsid w:val="00880C96"/>
+    <w:rPr>
+      <w:rFonts w:ascii="Arial" w:eastAsia="Arial" w:hAnsi="Arial" w:cs="Arial"/>
+      <w:color w:val="000000"/>
+    </w:rPr>
+  </w:style>
+  <w:style w:type="paragraph" w:styleId="BalloonText">
+    <w:name w:val="Balloon Text"/>
+    <w:basedOn w:val="Normal"/>
+    <w:link w:val="BalloonTextChar"/>
+    <w:uiPriority w:val="99"/>
+    <w:semiHidden/>
+    <w:unhideWhenUsed/>
+    <w:rsid w:val="00880C96"/>
+    <w:pPr>
+      <w:spacing w:line="240" w:lineRule="auto"/>
+    </w:pPr>
+    <w:rPr>
+      <w:rFonts w:ascii="Tahoma" w:hAnsi="Tahoma" w:cs="Tahoma"/>
+      <w:sz w:val="16"/>
+      <w:szCs w:val="16"/>
+    </w:rPr>
+  </w:style>
+  <w:style w:type="character" w:customStyle="1" w:styleId="BalloonTextChar">
+    <w:name w:val="Balloon Text Char"/>
+    <w:basedOn w:val="DefaultParagraphFont"/>
+    <w:link w:val="BalloonText"/>
+    <w:uiPriority w:val="99"/>
+    <w:semiHidden/>
+    <w:rsid w:val="00880C96"/>
+    <w:rPr>
+      <w:rFonts w:ascii="Tahoma" w:eastAsia="Arial" w:hAnsi="Tahoma" w:cs="Tahoma"/>
+      <w:color w:val="000000"/>
+      <w:sz w:val="16"/>
+      <w:szCs w:val="16"/>
+    </w:rPr>
+  </w:style>
 </w:styles>
 </file>
 
@@ -4606,6 +5534,89 @@
       </w:tblCellMar>
     </w:tblPr>
   </w:style>
+  <w:style w:type="paragraph" w:styleId="Header">
+    <w:name w:val="header"/>
+    <w:basedOn w:val="Normal"/>
+    <w:link w:val="HeaderChar"/>
+    <w:uiPriority w:val="99"/>
+    <w:unhideWhenUsed/>
+    <w:rsid w:val="00880C96"/>
+    <w:pPr>
+      <w:tabs>
+        <w:tab w:val="center" w:pos="4680"/>
+        <w:tab w:val="right" w:pos="9360"/>
+      </w:tabs>
+      <w:spacing w:line="240" w:lineRule="auto"/>
+    </w:pPr>
+  </w:style>
+  <w:style w:type="character" w:customStyle="1" w:styleId="HeaderChar">
+    <w:name w:val="Header Char"/>
+    <w:basedOn w:val="DefaultParagraphFont"/>
+    <w:link w:val="Header"/>
+    <w:uiPriority w:val="99"/>
+    <w:rsid w:val="00880C96"/>
+    <w:rPr>
+      <w:rFonts w:ascii="Arial" w:eastAsia="Arial" w:hAnsi="Arial" w:cs="Arial"/>
+      <w:color w:val="000000"/>
+    </w:rPr>
+  </w:style>
+  <w:style w:type="paragraph" w:styleId="Footer">
+    <w:name w:val="footer"/>
+    <w:basedOn w:val="Normal"/>
+    <w:link w:val="FooterChar"/>
+    <w:uiPriority w:val="99"/>
+    <w:unhideWhenUsed/>
+    <w:rsid w:val="00880C96"/>
+    <w:pPr>
+      <w:tabs>
+        <w:tab w:val="center" w:pos="4680"/>
+        <w:tab w:val="right" w:pos="9360"/>
+      </w:tabs>
+      <w:spacing w:line="240" w:lineRule="auto"/>
+    </w:pPr>
+  </w:style>
+  <w:style w:type="character" w:customStyle="1" w:styleId="FooterChar">
+    <w:name w:val="Footer Char"/>
+    <w:basedOn w:val="DefaultParagraphFont"/>
+    <w:link w:val="Footer"/>
+    <w:uiPriority w:val="99"/>
+    <w:rsid w:val="00880C96"/>
+    <w:rPr>
+      <w:rFonts w:ascii="Arial" w:eastAsia="Arial" w:hAnsi="Arial" w:cs="Arial"/>
+      <w:color w:val="000000"/>
+    </w:rPr>
+  </w:style>
+  <w:style w:type="paragraph" w:styleId="BalloonText">
+    <w:name w:val="Balloon Text"/>
+    <w:basedOn w:val="Normal"/>
+    <w:link w:val="BalloonTextChar"/>
+    <w:uiPriority w:val="99"/>
+    <w:semiHidden/>
+    <w:unhideWhenUsed/>
+    <w:rsid w:val="00880C96"/>
+    <w:pPr>
+      <w:spacing w:line="240" w:lineRule="auto"/>
+    </w:pPr>
+    <w:rPr>
+      <w:rFonts w:ascii="Tahoma" w:hAnsi="Tahoma" w:cs="Tahoma"/>
+      <w:sz w:val="16"/>
+      <w:szCs w:val="16"/>
+    </w:rPr>
+  </w:style>
+  <w:style w:type="character" w:customStyle="1" w:styleId="BalloonTextChar">
+    <w:name w:val="Balloon Text Char"/>
+    <w:basedOn w:val="DefaultParagraphFont"/>
+    <w:link w:val="BalloonText"/>
+    <w:uiPriority w:val="99"/>
+    <w:semiHidden/>
+    <w:rsid w:val="00880C96"/>
+    <w:rPr>
+      <w:rFonts w:ascii="Tahoma" w:eastAsia="Arial" w:hAnsi="Tahoma" w:cs="Tahoma"/>
+      <w:color w:val="000000"/>
+      <w:sz w:val="16"/>
+      <w:szCs w:val="16"/>
+    </w:rPr>
+  </w:style>
 </w:styles>
 </file>
 

</xml_diff>